<commit_message>
Add Evaluate class and refactor code
</commit_message>
<xml_diff>
--- a/writing/ChessNEA .docx
+++ b/writing/ChessNEA .docx
@@ -21,6 +21,7 @@
       <w:sdtEndPr>
         <w:rPr>
           <w:rFonts w:ascii="Calibri Light"/>
+          <w:noProof w:val="0"/>
           <w:color w:val="8EAADB" w:themeColor="accent1" w:themeTint="99"/>
           <w:sz w:val="48"/>
         </w:rPr>
@@ -213,15 +214,6 @@
                                     <w:spacing w:val="5"/>
                                     <w:sz w:val="48"/>
                                   </w:rPr>
-                                  <w:t xml:space="preserve"> </w:t>
-                                </w:r>
-                                <w:r>
-                                  <w:rPr>
-                                    <w:rFonts w:ascii="Calibri Light"/>
-                                    <w:color w:val="8EAADB" w:themeColor="accent1" w:themeTint="99"/>
-                                    <w:spacing w:val="-2"/>
-                                    <w:sz w:val="48"/>
-                                  </w:rPr>
                                   <w:t>Project</w:t>
                                 </w:r>
                               </w:p>
@@ -274,15 +266,6 @@
                               <w:rFonts w:ascii="Calibri Light"/>
                               <w:color w:val="8EAADB" w:themeColor="accent1" w:themeTint="99"/>
                               <w:spacing w:val="5"/>
-                              <w:sz w:val="48"/>
-                            </w:rPr>
-                            <w:t xml:space="preserve"> </w:t>
-                          </w:r>
-                          <w:r>
-                            <w:rPr>
-                              <w:rFonts w:ascii="Calibri Light"/>
-                              <w:color w:val="8EAADB" w:themeColor="accent1" w:themeTint="99"/>
-                              <w:spacing w:val="-2"/>
                               <w:sz w:val="48"/>
                             </w:rPr>
                             <w:t>Project</w:t>
@@ -753,6 +736,7 @@
         <w:p>
           <w:r>
             <w:rPr>
+              <w:noProof/>
               <w:color w:val="4472C4" w:themeColor="accent1"/>
               <w:sz w:val="36"/>
               <w:szCs w:val="36"/>
@@ -1286,6 +1270,9 @@
             </mc:AlternateContent>
           </w:r>
           <w:r>
+            <w:rPr>
+              <w:noProof/>
+            </w:rPr>
             <mc:AlternateContent>
               <mc:Choice Requires="wps">
                 <w:drawing>
@@ -1624,14 +1611,16 @@
             </w:tabs>
             <w:rPr>
               <w:rFonts w:cstheme="minorBidi"/>
+              <w:noProof/>
               <w:kern w:val="2"/>
+              <w:sz w:val="24"/>
+              <w:szCs w:val="24"/>
               <w:lang w:eastAsia="en-GB"/>
               <w14:ligatures w14:val="standardContextual"/>
             </w:rPr>
           </w:pPr>
           <w:r>
             <w:rPr>
-              <w:noProof w:val="0"/>
               <w:color w:val="538135" w:themeColor="accent6" w:themeShade="BF"/>
             </w:rPr>
             <w:fldChar w:fldCharType="begin"/>
@@ -1644,55 +1633,62 @@
           </w:r>
           <w:r>
             <w:rPr>
-              <w:noProof w:val="0"/>
               <w:color w:val="538135" w:themeColor="accent6" w:themeShade="BF"/>
             </w:rPr>
             <w:fldChar w:fldCharType="separate"/>
           </w:r>
-          <w:hyperlink w:anchor="_Toc150978515" w:history="1">
+          <w:hyperlink w:anchor="_Toc161315163" w:history="1">
             <w:r>
               <w:rPr>
                 <w:rStyle w:val="Hyperlink"/>
+                <w:noProof/>
               </w:rPr>
               <w:t>Section 1: Analysis</w:t>
             </w:r>
             <w:r>
               <w:rPr>
+                <w:noProof/>
                 <w:webHidden/>
               </w:rPr>
               <w:tab/>
             </w:r>
             <w:r>
               <w:rPr>
+                <w:noProof/>
                 <w:webHidden/>
               </w:rPr>
               <w:fldChar w:fldCharType="begin"/>
             </w:r>
             <w:r>
               <w:rPr>
-                <w:webHidden/>
-              </w:rPr>
-              <w:instrText xml:space="preserve"> PAGEREF _Toc150978515 \h </w:instrText>
-            </w:r>
-            <w:r>
-              <w:rPr>
-                <w:webHidden/>
-              </w:rPr>
-            </w:r>
-            <w:r>
-              <w:rPr>
+                <w:noProof/>
+                <w:webHidden/>
+              </w:rPr>
+              <w:instrText xml:space="preserve"> PAGEREF _Toc161315163 \h </w:instrText>
+            </w:r>
+            <w:r>
+              <w:rPr>
+                <w:noProof/>
+                <w:webHidden/>
+              </w:rPr>
+            </w:r>
+            <w:r>
+              <w:rPr>
+                <w:noProof/>
                 <w:webHidden/>
               </w:rPr>
               <w:fldChar w:fldCharType="separate"/>
             </w:r>
             <w:r>
               <w:rPr>
+                <w:noProof/>
                 <w:webHidden/>
               </w:rPr>
               <w:t>2</w:t>
             </w:r>
             <w:r>
               <w:rPr>
+                <w:noProof/>
                 <w:webHidden/>
               </w:rPr>
               <w:fldChar w:fldCharType="end"/>
@@ -1707,55 +1703,1028 @@
             </w:tabs>
             <w:rPr>
               <w:rFonts w:cstheme="minorBidi"/>
+              <w:noProof/>
               <w:kern w:val="2"/>
+              <w:sz w:val="24"/>
+              <w:szCs w:val="24"/>
               <w:lang w:eastAsia="en-GB"/>
               <w14:ligatures w14:val="standardContextual"/>
             </w:rPr>
           </w:pPr>
-          <w:hyperlink w:anchor="_Toc150978516" w:history="1">
+          <w:hyperlink w:anchor="_Toc161315164" w:history="1">
             <w:r>
               <w:rPr>
                 <w:rStyle w:val="Hyperlink"/>
+                <w:noProof/>
               </w:rPr>
               <w:t>Project Description</w:t>
             </w:r>
             <w:r>
               <w:rPr>
+                <w:noProof/>
                 <w:webHidden/>
               </w:rPr>
               <w:tab/>
             </w:r>
             <w:r>
               <w:rPr>
+                <w:noProof/>
                 <w:webHidden/>
               </w:rPr>
               <w:fldChar w:fldCharType="begin"/>
             </w:r>
             <w:r>
               <w:rPr>
-                <w:webHidden/>
-              </w:rPr>
-              <w:instrText xml:space="preserve"> PAGEREF _Toc150978516 \h </w:instrText>
-            </w:r>
-            <w:r>
-              <w:rPr>
-                <w:webHidden/>
-              </w:rPr>
-            </w:r>
-            <w:r>
-              <w:rPr>
+                <w:noProof/>
+                <w:webHidden/>
+              </w:rPr>
+              <w:instrText xml:space="preserve"> PAGEREF _Toc161315164 \h </w:instrText>
+            </w:r>
+            <w:r>
+              <w:rPr>
+                <w:noProof/>
+                <w:webHidden/>
+              </w:rPr>
+            </w:r>
+            <w:r>
+              <w:rPr>
+                <w:noProof/>
                 <w:webHidden/>
               </w:rPr>
               <w:fldChar w:fldCharType="separate"/>
             </w:r>
             <w:r>
               <w:rPr>
+                <w:noProof/>
                 <w:webHidden/>
               </w:rPr>
               <w:t>2</w:t>
             </w:r>
             <w:r>
               <w:rPr>
+                <w:noProof/>
+                <w:webHidden/>
+              </w:rPr>
+              <w:fldChar w:fldCharType="end"/>
+            </w:r>
+          </w:hyperlink>
+        </w:p>
+        <w:p>
+          <w:pPr>
+            <w:pStyle w:val="TOC2"/>
+            <w:tabs>
+              <w:tab w:val="right" w:leader="dot" w:pos="9016"/>
+            </w:tabs>
+            <w:rPr>
+              <w:rFonts w:cstheme="minorBidi"/>
+              <w:noProof/>
+              <w:kern w:val="2"/>
+              <w:sz w:val="24"/>
+              <w:szCs w:val="24"/>
+              <w:lang w:eastAsia="en-GB"/>
+              <w14:ligatures w14:val="standardContextual"/>
+            </w:rPr>
+          </w:pPr>
+          <w:hyperlink w:anchor="_Toc161315165" w:history="1">
+            <w:r>
+              <w:rPr>
+                <w:rStyle w:val="Hyperlink"/>
+                <w:noProof/>
+              </w:rPr>
+              <w:t>Background and Research</w:t>
+            </w:r>
+            <w:r>
+              <w:rPr>
+                <w:noProof/>
+                <w:webHidden/>
+              </w:rPr>
+              <w:tab/>
+            </w:r>
+            <w:r>
+              <w:rPr>
+                <w:noProof/>
+                <w:webHidden/>
+              </w:rPr>
+              <w:fldChar w:fldCharType="begin"/>
+            </w:r>
+            <w:r>
+              <w:rPr>
+                <w:noProof/>
+                <w:webHidden/>
+              </w:rPr>
+              <w:instrText xml:space="preserve"> PAGEREF _Toc161315165 \h </w:instrText>
+            </w:r>
+            <w:r>
+              <w:rPr>
+                <w:noProof/>
+                <w:webHidden/>
+              </w:rPr>
+            </w:r>
+            <w:r>
+              <w:rPr>
+                <w:noProof/>
+                <w:webHidden/>
+              </w:rPr>
+              <w:fldChar w:fldCharType="separate"/>
+            </w:r>
+            <w:r>
+              <w:rPr>
+                <w:noProof/>
+                <w:webHidden/>
+              </w:rPr>
+              <w:t>2</w:t>
+            </w:r>
+            <w:r>
+              <w:rPr>
+                <w:noProof/>
+                <w:webHidden/>
+              </w:rPr>
+              <w:fldChar w:fldCharType="end"/>
+            </w:r>
+          </w:hyperlink>
+        </w:p>
+        <w:p>
+          <w:pPr>
+            <w:pStyle w:val="TOC3"/>
+            <w:tabs>
+              <w:tab w:val="right" w:leader="dot" w:pos="9016"/>
+            </w:tabs>
+            <w:rPr>
+              <w:rFonts w:cstheme="minorBidi"/>
+              <w:noProof/>
+              <w:kern w:val="2"/>
+              <w:sz w:val="24"/>
+              <w:szCs w:val="24"/>
+              <w:lang w:eastAsia="en-GB"/>
+              <w14:ligatures w14:val="standardContextual"/>
+            </w:rPr>
+          </w:pPr>
+          <w:hyperlink w:anchor="_Toc161315166" w:history="1">
+            <w:r>
+              <w:rPr>
+                <w:rStyle w:val="Hyperlink"/>
+                <w:noProof/>
+              </w:rPr>
+              <w:t>Stockfish</w:t>
+            </w:r>
+            <w:r>
+              <w:rPr>
+                <w:noProof/>
+                <w:webHidden/>
+              </w:rPr>
+              <w:tab/>
+            </w:r>
+            <w:r>
+              <w:rPr>
+                <w:noProof/>
+                <w:webHidden/>
+              </w:rPr>
+              <w:fldChar w:fldCharType="begin"/>
+            </w:r>
+            <w:r>
+              <w:rPr>
+                <w:noProof/>
+                <w:webHidden/>
+              </w:rPr>
+              <w:instrText xml:space="preserve"> PAGEREF _Toc161315166 \h </w:instrText>
+            </w:r>
+            <w:r>
+              <w:rPr>
+                <w:noProof/>
+                <w:webHidden/>
+              </w:rPr>
+            </w:r>
+            <w:r>
+              <w:rPr>
+                <w:noProof/>
+                <w:webHidden/>
+              </w:rPr>
+              <w:fldChar w:fldCharType="separate"/>
+            </w:r>
+            <w:r>
+              <w:rPr>
+                <w:noProof/>
+                <w:webHidden/>
+              </w:rPr>
+              <w:t>2</w:t>
+            </w:r>
+            <w:r>
+              <w:rPr>
+                <w:noProof/>
+                <w:webHidden/>
+              </w:rPr>
+              <w:fldChar w:fldCharType="end"/>
+            </w:r>
+          </w:hyperlink>
+        </w:p>
+        <w:p>
+          <w:pPr>
+            <w:pStyle w:val="TOC3"/>
+            <w:tabs>
+              <w:tab w:val="right" w:leader="dot" w:pos="9016"/>
+            </w:tabs>
+            <w:rPr>
+              <w:rFonts w:cstheme="minorBidi"/>
+              <w:noProof/>
+              <w:kern w:val="2"/>
+              <w:sz w:val="24"/>
+              <w:szCs w:val="24"/>
+              <w:lang w:eastAsia="en-GB"/>
+              <w14:ligatures w14:val="standardContextual"/>
+            </w:rPr>
+          </w:pPr>
+          <w:hyperlink w:anchor="_Toc161315167" w:history="1">
+            <w:r>
+              <w:rPr>
+                <w:rStyle w:val="Hyperlink"/>
+                <w:noProof/>
+              </w:rPr>
+              <w:t>End User Interview</w:t>
+            </w:r>
+            <w:r>
+              <w:rPr>
+                <w:noProof/>
+                <w:webHidden/>
+              </w:rPr>
+              <w:tab/>
+            </w:r>
+            <w:r>
+              <w:rPr>
+                <w:noProof/>
+                <w:webHidden/>
+              </w:rPr>
+              <w:fldChar w:fldCharType="begin"/>
+            </w:r>
+            <w:r>
+              <w:rPr>
+                <w:noProof/>
+                <w:webHidden/>
+              </w:rPr>
+              <w:instrText xml:space="preserve"> PAGEREF _Toc161315167 \h </w:instrText>
+            </w:r>
+            <w:r>
+              <w:rPr>
+                <w:noProof/>
+                <w:webHidden/>
+              </w:rPr>
+            </w:r>
+            <w:r>
+              <w:rPr>
+                <w:noProof/>
+                <w:webHidden/>
+              </w:rPr>
+              <w:fldChar w:fldCharType="separate"/>
+            </w:r>
+            <w:r>
+              <w:rPr>
+                <w:noProof/>
+                <w:webHidden/>
+              </w:rPr>
+              <w:t>2</w:t>
+            </w:r>
+            <w:r>
+              <w:rPr>
+                <w:noProof/>
+                <w:webHidden/>
+              </w:rPr>
+              <w:fldChar w:fldCharType="end"/>
+            </w:r>
+          </w:hyperlink>
+        </w:p>
+        <w:p>
+          <w:pPr>
+            <w:pStyle w:val="TOC3"/>
+            <w:tabs>
+              <w:tab w:val="right" w:leader="dot" w:pos="9016"/>
+            </w:tabs>
+            <w:rPr>
+              <w:rFonts w:cstheme="minorBidi"/>
+              <w:noProof/>
+              <w:kern w:val="2"/>
+              <w:sz w:val="24"/>
+              <w:szCs w:val="24"/>
+              <w:lang w:eastAsia="en-GB"/>
+              <w14:ligatures w14:val="standardContextual"/>
+            </w:rPr>
+          </w:pPr>
+          <w:hyperlink w:anchor="_Toc161315168" w:history="1">
+            <w:r>
+              <w:rPr>
+                <w:rStyle w:val="Hyperlink"/>
+                <w:noProof/>
+              </w:rPr>
+              <w:t>What will I Do?</w:t>
+            </w:r>
+            <w:r>
+              <w:rPr>
+                <w:noProof/>
+                <w:webHidden/>
+              </w:rPr>
+              <w:tab/>
+            </w:r>
+            <w:r>
+              <w:rPr>
+                <w:noProof/>
+                <w:webHidden/>
+              </w:rPr>
+              <w:fldChar w:fldCharType="begin"/>
+            </w:r>
+            <w:r>
+              <w:rPr>
+                <w:noProof/>
+                <w:webHidden/>
+              </w:rPr>
+              <w:instrText xml:space="preserve"> PAGEREF _Toc161315168 \h </w:instrText>
+            </w:r>
+            <w:r>
+              <w:rPr>
+                <w:noProof/>
+                <w:webHidden/>
+              </w:rPr>
+            </w:r>
+            <w:r>
+              <w:rPr>
+                <w:noProof/>
+                <w:webHidden/>
+              </w:rPr>
+              <w:fldChar w:fldCharType="separate"/>
+            </w:r>
+            <w:r>
+              <w:rPr>
+                <w:noProof/>
+                <w:webHidden/>
+              </w:rPr>
+              <w:t>3</w:t>
+            </w:r>
+            <w:r>
+              <w:rPr>
+                <w:noProof/>
+                <w:webHidden/>
+              </w:rPr>
+              <w:fldChar w:fldCharType="end"/>
+            </w:r>
+          </w:hyperlink>
+        </w:p>
+        <w:p>
+          <w:pPr>
+            <w:pStyle w:val="TOC1"/>
+            <w:tabs>
+              <w:tab w:val="right" w:leader="dot" w:pos="9016"/>
+            </w:tabs>
+            <w:rPr>
+              <w:rFonts w:cstheme="minorBidi"/>
+              <w:noProof/>
+              <w:kern w:val="2"/>
+              <w:sz w:val="24"/>
+              <w:szCs w:val="24"/>
+              <w:lang w:eastAsia="en-GB"/>
+              <w14:ligatures w14:val="standardContextual"/>
+            </w:rPr>
+          </w:pPr>
+          <w:hyperlink w:anchor="_Toc161315169" w:history="1">
+            <w:r>
+              <w:rPr>
+                <w:rStyle w:val="Hyperlink"/>
+                <w:noProof/>
+              </w:rPr>
+              <w:t>Section 2: Documented Design</w:t>
+            </w:r>
+            <w:r>
+              <w:rPr>
+                <w:noProof/>
+                <w:webHidden/>
+              </w:rPr>
+              <w:tab/>
+            </w:r>
+            <w:r>
+              <w:rPr>
+                <w:noProof/>
+                <w:webHidden/>
+              </w:rPr>
+              <w:fldChar w:fldCharType="begin"/>
+            </w:r>
+            <w:r>
+              <w:rPr>
+                <w:noProof/>
+                <w:webHidden/>
+              </w:rPr>
+              <w:instrText xml:space="preserve"> PAGEREF _Toc161315169 \h </w:instrText>
+            </w:r>
+            <w:r>
+              <w:rPr>
+                <w:noProof/>
+                <w:webHidden/>
+              </w:rPr>
+            </w:r>
+            <w:r>
+              <w:rPr>
+                <w:noProof/>
+                <w:webHidden/>
+              </w:rPr>
+              <w:fldChar w:fldCharType="separate"/>
+            </w:r>
+            <w:r>
+              <w:rPr>
+                <w:noProof/>
+                <w:webHidden/>
+              </w:rPr>
+              <w:t>4</w:t>
+            </w:r>
+            <w:r>
+              <w:rPr>
+                <w:noProof/>
+                <w:webHidden/>
+              </w:rPr>
+              <w:fldChar w:fldCharType="end"/>
+            </w:r>
+          </w:hyperlink>
+        </w:p>
+        <w:p>
+          <w:pPr>
+            <w:pStyle w:val="TOC2"/>
+            <w:tabs>
+              <w:tab w:val="right" w:leader="dot" w:pos="9016"/>
+            </w:tabs>
+            <w:rPr>
+              <w:rFonts w:cstheme="minorBidi"/>
+              <w:noProof/>
+              <w:kern w:val="2"/>
+              <w:sz w:val="24"/>
+              <w:szCs w:val="24"/>
+              <w:lang w:eastAsia="en-GB"/>
+              <w14:ligatures w14:val="standardContextual"/>
+            </w:rPr>
+          </w:pPr>
+          <w:hyperlink w:anchor="_Toc161315170" w:history="1">
+            <w:r>
+              <w:rPr>
+                <w:rStyle w:val="Hyperlink"/>
+                <w:noProof/>
+              </w:rPr>
+              <w:t>System Overview</w:t>
+            </w:r>
+            <w:r>
+              <w:rPr>
+                <w:noProof/>
+                <w:webHidden/>
+              </w:rPr>
+              <w:tab/>
+            </w:r>
+            <w:r>
+              <w:rPr>
+                <w:noProof/>
+                <w:webHidden/>
+              </w:rPr>
+              <w:fldChar w:fldCharType="begin"/>
+            </w:r>
+            <w:r>
+              <w:rPr>
+                <w:noProof/>
+                <w:webHidden/>
+              </w:rPr>
+              <w:instrText xml:space="preserve"> PAGEREF _Toc161315170 \h </w:instrText>
+            </w:r>
+            <w:r>
+              <w:rPr>
+                <w:noProof/>
+                <w:webHidden/>
+              </w:rPr>
+            </w:r>
+            <w:r>
+              <w:rPr>
+                <w:noProof/>
+                <w:webHidden/>
+              </w:rPr>
+              <w:fldChar w:fldCharType="separate"/>
+            </w:r>
+            <w:r>
+              <w:rPr>
+                <w:noProof/>
+                <w:webHidden/>
+              </w:rPr>
+              <w:t>4</w:t>
+            </w:r>
+            <w:r>
+              <w:rPr>
+                <w:noProof/>
+                <w:webHidden/>
+              </w:rPr>
+              <w:fldChar w:fldCharType="end"/>
+            </w:r>
+          </w:hyperlink>
+        </w:p>
+        <w:p>
+          <w:pPr>
+            <w:pStyle w:val="TOC3"/>
+            <w:tabs>
+              <w:tab w:val="right" w:leader="dot" w:pos="9016"/>
+            </w:tabs>
+            <w:rPr>
+              <w:rFonts w:cstheme="minorBidi"/>
+              <w:noProof/>
+              <w:kern w:val="2"/>
+              <w:sz w:val="24"/>
+              <w:szCs w:val="24"/>
+              <w:lang w:eastAsia="en-GB"/>
+              <w14:ligatures w14:val="standardContextual"/>
+            </w:rPr>
+          </w:pPr>
+          <w:hyperlink w:anchor="_Toc161315171" w:history="1">
+            <w:r>
+              <w:rPr>
+                <w:rStyle w:val="Hyperlink"/>
+                <w:noProof/>
+              </w:rPr>
+              <w:t>Chess Architecture</w:t>
+            </w:r>
+            <w:r>
+              <w:rPr>
+                <w:noProof/>
+                <w:webHidden/>
+              </w:rPr>
+              <w:tab/>
+            </w:r>
+            <w:r>
+              <w:rPr>
+                <w:noProof/>
+                <w:webHidden/>
+              </w:rPr>
+              <w:fldChar w:fldCharType="begin"/>
+            </w:r>
+            <w:r>
+              <w:rPr>
+                <w:noProof/>
+                <w:webHidden/>
+              </w:rPr>
+              <w:instrText xml:space="preserve"> PAGEREF _Toc161315171 \h </w:instrText>
+            </w:r>
+            <w:r>
+              <w:rPr>
+                <w:noProof/>
+                <w:webHidden/>
+              </w:rPr>
+            </w:r>
+            <w:r>
+              <w:rPr>
+                <w:noProof/>
+                <w:webHidden/>
+              </w:rPr>
+              <w:fldChar w:fldCharType="separate"/>
+            </w:r>
+            <w:r>
+              <w:rPr>
+                <w:noProof/>
+                <w:webHidden/>
+              </w:rPr>
+              <w:t>4</w:t>
+            </w:r>
+            <w:r>
+              <w:rPr>
+                <w:noProof/>
+                <w:webHidden/>
+              </w:rPr>
+              <w:fldChar w:fldCharType="end"/>
+            </w:r>
+          </w:hyperlink>
+        </w:p>
+        <w:p>
+          <w:pPr>
+            <w:pStyle w:val="TOC3"/>
+            <w:tabs>
+              <w:tab w:val="right" w:leader="dot" w:pos="9016"/>
+            </w:tabs>
+            <w:rPr>
+              <w:rFonts w:cstheme="minorBidi"/>
+              <w:noProof/>
+              <w:kern w:val="2"/>
+              <w:sz w:val="24"/>
+              <w:szCs w:val="24"/>
+              <w:lang w:eastAsia="en-GB"/>
+              <w14:ligatures w14:val="standardContextual"/>
+            </w:rPr>
+          </w:pPr>
+          <w:hyperlink w:anchor="_Toc161315172" w:history="1">
+            <w:r>
+              <w:rPr>
+                <w:rStyle w:val="Hyperlink"/>
+                <w:noProof/>
+              </w:rPr>
+              <w:t>Candidate Moves</w:t>
+            </w:r>
+            <w:r>
+              <w:rPr>
+                <w:noProof/>
+                <w:webHidden/>
+              </w:rPr>
+              <w:tab/>
+            </w:r>
+            <w:r>
+              <w:rPr>
+                <w:noProof/>
+                <w:webHidden/>
+              </w:rPr>
+              <w:fldChar w:fldCharType="begin"/>
+            </w:r>
+            <w:r>
+              <w:rPr>
+                <w:noProof/>
+                <w:webHidden/>
+              </w:rPr>
+              <w:instrText xml:space="preserve"> PAGEREF _Toc161315172 \h </w:instrText>
+            </w:r>
+            <w:r>
+              <w:rPr>
+                <w:noProof/>
+                <w:webHidden/>
+              </w:rPr>
+            </w:r>
+            <w:r>
+              <w:rPr>
+                <w:noProof/>
+                <w:webHidden/>
+              </w:rPr>
+              <w:fldChar w:fldCharType="separate"/>
+            </w:r>
+            <w:r>
+              <w:rPr>
+                <w:noProof/>
+                <w:webHidden/>
+              </w:rPr>
+              <w:t>4</w:t>
+            </w:r>
+            <w:r>
+              <w:rPr>
+                <w:noProof/>
+                <w:webHidden/>
+              </w:rPr>
+              <w:fldChar w:fldCharType="end"/>
+            </w:r>
+          </w:hyperlink>
+        </w:p>
+        <w:p>
+          <w:pPr>
+            <w:pStyle w:val="TOC3"/>
+            <w:tabs>
+              <w:tab w:val="right" w:leader="dot" w:pos="9016"/>
+            </w:tabs>
+            <w:rPr>
+              <w:rFonts w:cstheme="minorBidi"/>
+              <w:noProof/>
+              <w:kern w:val="2"/>
+              <w:sz w:val="24"/>
+              <w:szCs w:val="24"/>
+              <w:lang w:eastAsia="en-GB"/>
+              <w14:ligatures w14:val="standardContextual"/>
+            </w:rPr>
+          </w:pPr>
+          <w:hyperlink w:anchor="_Toc161315173" w:history="1">
+            <w:r>
+              <w:rPr>
+                <w:rStyle w:val="Hyperlink"/>
+                <w:noProof/>
+              </w:rPr>
+              <w:t>Basic-Evaluation Function</w:t>
+            </w:r>
+            <w:r>
+              <w:rPr>
+                <w:noProof/>
+                <w:webHidden/>
+              </w:rPr>
+              <w:tab/>
+            </w:r>
+            <w:r>
+              <w:rPr>
+                <w:noProof/>
+                <w:webHidden/>
+              </w:rPr>
+              <w:fldChar w:fldCharType="begin"/>
+            </w:r>
+            <w:r>
+              <w:rPr>
+                <w:noProof/>
+                <w:webHidden/>
+              </w:rPr>
+              <w:instrText xml:space="preserve"> PAGEREF _Toc161315173 \h </w:instrText>
+            </w:r>
+            <w:r>
+              <w:rPr>
+                <w:noProof/>
+                <w:webHidden/>
+              </w:rPr>
+            </w:r>
+            <w:r>
+              <w:rPr>
+                <w:noProof/>
+                <w:webHidden/>
+              </w:rPr>
+              <w:fldChar w:fldCharType="separate"/>
+            </w:r>
+            <w:r>
+              <w:rPr>
+                <w:noProof/>
+                <w:webHidden/>
+              </w:rPr>
+              <w:t>5</w:t>
+            </w:r>
+            <w:r>
+              <w:rPr>
+                <w:noProof/>
+                <w:webHidden/>
+              </w:rPr>
+              <w:fldChar w:fldCharType="end"/>
+            </w:r>
+          </w:hyperlink>
+        </w:p>
+        <w:p>
+          <w:pPr>
+            <w:pStyle w:val="TOC3"/>
+            <w:tabs>
+              <w:tab w:val="right" w:leader="dot" w:pos="9016"/>
+            </w:tabs>
+            <w:rPr>
+              <w:rFonts w:cstheme="minorBidi"/>
+              <w:noProof/>
+              <w:kern w:val="2"/>
+              <w:sz w:val="24"/>
+              <w:szCs w:val="24"/>
+              <w:lang w:eastAsia="en-GB"/>
+              <w14:ligatures w14:val="standardContextual"/>
+            </w:rPr>
+          </w:pPr>
+          <w:hyperlink w:anchor="_Toc161315174" w:history="1">
+            <w:r>
+              <w:rPr>
+                <w:rStyle w:val="Hyperlink"/>
+                <w:noProof/>
+              </w:rPr>
+              <w:t>Minimax Algorithm</w:t>
+            </w:r>
+            <w:r>
+              <w:rPr>
+                <w:noProof/>
+                <w:webHidden/>
+              </w:rPr>
+              <w:tab/>
+            </w:r>
+            <w:r>
+              <w:rPr>
+                <w:noProof/>
+                <w:webHidden/>
+              </w:rPr>
+              <w:fldChar w:fldCharType="begin"/>
+            </w:r>
+            <w:r>
+              <w:rPr>
+                <w:noProof/>
+                <w:webHidden/>
+              </w:rPr>
+              <w:instrText xml:space="preserve"> PAGEREF _Toc161315174 \h </w:instrText>
+            </w:r>
+            <w:r>
+              <w:rPr>
+                <w:noProof/>
+                <w:webHidden/>
+              </w:rPr>
+            </w:r>
+            <w:r>
+              <w:rPr>
+                <w:noProof/>
+                <w:webHidden/>
+              </w:rPr>
+              <w:fldChar w:fldCharType="separate"/>
+            </w:r>
+            <w:r>
+              <w:rPr>
+                <w:noProof/>
+                <w:webHidden/>
+              </w:rPr>
+              <w:t>6</w:t>
+            </w:r>
+            <w:r>
+              <w:rPr>
+                <w:noProof/>
+                <w:webHidden/>
+              </w:rPr>
+              <w:fldChar w:fldCharType="end"/>
+            </w:r>
+          </w:hyperlink>
+        </w:p>
+        <w:p>
+          <w:pPr>
+            <w:pStyle w:val="TOC3"/>
+            <w:tabs>
+              <w:tab w:val="right" w:leader="dot" w:pos="9016"/>
+            </w:tabs>
+            <w:rPr>
+              <w:rFonts w:cstheme="minorBidi"/>
+              <w:noProof/>
+              <w:kern w:val="2"/>
+              <w:sz w:val="24"/>
+              <w:szCs w:val="24"/>
+              <w:lang w:eastAsia="en-GB"/>
+              <w14:ligatures w14:val="standardContextual"/>
+            </w:rPr>
+          </w:pPr>
+          <w:hyperlink w:anchor="_Toc161315175" w:history="1">
+            <w:r>
+              <w:rPr>
+                <w:rStyle w:val="Hyperlink"/>
+                <w:noProof/>
+              </w:rPr>
+              <w:t>Hardcoded Chess Concepts</w:t>
+            </w:r>
+            <w:r>
+              <w:rPr>
+                <w:noProof/>
+                <w:webHidden/>
+              </w:rPr>
+              <w:tab/>
+            </w:r>
+            <w:r>
+              <w:rPr>
+                <w:noProof/>
+                <w:webHidden/>
+              </w:rPr>
+              <w:fldChar w:fldCharType="begin"/>
+            </w:r>
+            <w:r>
+              <w:rPr>
+                <w:noProof/>
+                <w:webHidden/>
+              </w:rPr>
+              <w:instrText xml:space="preserve"> PAGEREF _Toc161315175 \h </w:instrText>
+            </w:r>
+            <w:r>
+              <w:rPr>
+                <w:noProof/>
+                <w:webHidden/>
+              </w:rPr>
+            </w:r>
+            <w:r>
+              <w:rPr>
+                <w:noProof/>
+                <w:webHidden/>
+              </w:rPr>
+              <w:fldChar w:fldCharType="separate"/>
+            </w:r>
+            <w:r>
+              <w:rPr>
+                <w:noProof/>
+                <w:webHidden/>
+              </w:rPr>
+              <w:t>8</w:t>
+            </w:r>
+            <w:r>
+              <w:rPr>
+                <w:noProof/>
+                <w:webHidden/>
+              </w:rPr>
+              <w:fldChar w:fldCharType="end"/>
+            </w:r>
+          </w:hyperlink>
+        </w:p>
+        <w:p>
+          <w:pPr>
+            <w:pStyle w:val="TOC3"/>
+            <w:tabs>
+              <w:tab w:val="right" w:leader="dot" w:pos="9016"/>
+            </w:tabs>
+            <w:rPr>
+              <w:rFonts w:cstheme="minorBidi"/>
+              <w:noProof/>
+              <w:kern w:val="2"/>
+              <w:sz w:val="24"/>
+              <w:szCs w:val="24"/>
+              <w:lang w:eastAsia="en-GB"/>
+              <w14:ligatures w14:val="standardContextual"/>
+            </w:rPr>
+          </w:pPr>
+          <w:hyperlink w:anchor="_Toc161315176" w:history="1">
+            <w:r>
+              <w:rPr>
+                <w:rStyle w:val="Hyperlink"/>
+                <w:noProof/>
+              </w:rPr>
+              <w:t>GUI</w:t>
+            </w:r>
+            <w:r>
+              <w:rPr>
+                <w:noProof/>
+                <w:webHidden/>
+              </w:rPr>
+              <w:tab/>
+            </w:r>
+            <w:r>
+              <w:rPr>
+                <w:noProof/>
+                <w:webHidden/>
+              </w:rPr>
+              <w:fldChar w:fldCharType="begin"/>
+            </w:r>
+            <w:r>
+              <w:rPr>
+                <w:noProof/>
+                <w:webHidden/>
+              </w:rPr>
+              <w:instrText xml:space="preserve"> PAGEREF _Toc161315176 \h </w:instrText>
+            </w:r>
+            <w:r>
+              <w:rPr>
+                <w:noProof/>
+                <w:webHidden/>
+              </w:rPr>
+            </w:r>
+            <w:r>
+              <w:rPr>
+                <w:noProof/>
+                <w:webHidden/>
+              </w:rPr>
+              <w:fldChar w:fldCharType="separate"/>
+            </w:r>
+            <w:r>
+              <w:rPr>
+                <w:noProof/>
+                <w:webHidden/>
+              </w:rPr>
+              <w:t>9</w:t>
+            </w:r>
+            <w:r>
+              <w:rPr>
+                <w:noProof/>
+                <w:webHidden/>
+              </w:rPr>
+              <w:fldChar w:fldCharType="end"/>
+            </w:r>
+          </w:hyperlink>
+        </w:p>
+        <w:p>
+          <w:pPr>
+            <w:pStyle w:val="TOC1"/>
+            <w:tabs>
+              <w:tab w:val="right" w:leader="dot" w:pos="9016"/>
+            </w:tabs>
+            <w:rPr>
+              <w:rFonts w:cstheme="minorBidi"/>
+              <w:noProof/>
+              <w:kern w:val="2"/>
+              <w:sz w:val="24"/>
+              <w:szCs w:val="24"/>
+              <w:lang w:eastAsia="en-GB"/>
+              <w14:ligatures w14:val="standardContextual"/>
+            </w:rPr>
+          </w:pPr>
+          <w:hyperlink w:anchor="_Toc161315177" w:history="1">
+            <w:r>
+              <w:rPr>
+                <w:rStyle w:val="Hyperlink"/>
+                <w:noProof/>
+              </w:rPr>
+              <w:t>References</w:t>
+            </w:r>
+            <w:r>
+              <w:rPr>
+                <w:noProof/>
+                <w:webHidden/>
+              </w:rPr>
+              <w:tab/>
+            </w:r>
+            <w:r>
+              <w:rPr>
+                <w:noProof/>
+                <w:webHidden/>
+              </w:rPr>
+              <w:fldChar w:fldCharType="begin"/>
+            </w:r>
+            <w:r>
+              <w:rPr>
+                <w:noProof/>
+                <w:webHidden/>
+              </w:rPr>
+              <w:instrText xml:space="preserve"> PAGEREF _Toc161315177 \h </w:instrText>
+            </w:r>
+            <w:r>
+              <w:rPr>
+                <w:noProof/>
+                <w:webHidden/>
+              </w:rPr>
+            </w:r>
+            <w:r>
+              <w:rPr>
+                <w:noProof/>
+                <w:webHidden/>
+              </w:rPr>
+              <w:fldChar w:fldCharType="separate"/>
+            </w:r>
+            <w:r>
+              <w:rPr>
+                <w:noProof/>
+                <w:webHidden/>
+              </w:rPr>
+              <w:t>9</w:t>
+            </w:r>
+            <w:r>
+              <w:rPr>
+                <w:noProof/>
                 <w:webHidden/>
               </w:rPr>
               <w:fldChar w:fldCharType="end"/>
@@ -1818,7 +2787,7 @@
           <w:szCs w:val="48"/>
         </w:rPr>
       </w:pPr>
-      <w:bookmarkStart w:id="1" w:name="_Toc150978515"/>
+      <w:bookmarkStart w:id="1" w:name="_Toc161315163"/>
       <w:r>
         <w:rPr>
           <w:color w:val="auto"/>
@@ -1839,7 +2808,7 @@
           <w:color w:val="538135" w:themeColor="accent6" w:themeShade="BF"/>
         </w:rPr>
       </w:pPr>
-      <w:bookmarkStart w:id="2" w:name="_Toc150978516"/>
+      <w:bookmarkStart w:id="2" w:name="_Toc161315164"/>
       <w:r>
         <w:rPr>
           <w:color w:val="538135" w:themeColor="accent6" w:themeShade="BF"/>
@@ -1860,6 +2829,9 @@
         <w:spacing w:before="64" w:line="259" w:lineRule="auto"/>
       </w:pPr>
       <w:r>
+        <w:rPr>
+          <w:noProof/>
+        </w:rPr>
         <mc:AlternateContent>
           <mc:Choice Requires="wps">
             <w:drawing>
@@ -1936,7 +2908,25 @@
         </mc:AlternateContent>
       </w:r>
       <w:r>
-        <w:t>Chess is not a solved game, by any means. After just three moves, there are  over one hundred and twenty million possibilities. So at this point in time, we don’t possess the processing power, or memory, to compute every single possibility in chess. However, we can look moves into the future, using computers to find the ‘best move’. Now using this computer, we can improve ourselves further, by using it to check our games, or playing against it. Therefore in my project, I will be creating a ‘Chess Engine’ that gives evaluations of positions and output the ‘best move’</w:t>
+        <w:t xml:space="preserve">Chess is not a solved game, by any means. After just three moves, there are over one hundred and twenty million possibilities. </w:t>
+      </w:r>
+      <w:r>
+        <w:t>So,</w:t>
+      </w:r>
+      <w:r>
+        <w:t xml:space="preserve"> at this point in time, we don’t possess the processing power, or memory, to compute every single possibility in chess. However, we can look moves into the future, using computers to find the ‘best move’. Now using computer</w:t>
+      </w:r>
+      <w:r>
+        <w:t>s</w:t>
+      </w:r>
+      <w:r>
+        <w:t xml:space="preserve">, we can improve ourselves further, by using it to check our games, or playing against it. </w:t>
+      </w:r>
+      <w:r>
+        <w:t>Therefore,</w:t>
+      </w:r>
+      <w:r>
+        <w:t xml:space="preserve"> in my project, I will be creating a ‘Chess Engine’ that gives evaluations of positions and output the ‘best move’</w:t>
       </w:r>
       <w:r>
         <w:t>, as well as being able to play different difficulties of the engine</w:t>
@@ -1962,12 +2952,14 @@
           <w:color w:val="538135" w:themeColor="accent6" w:themeShade="BF"/>
         </w:rPr>
       </w:pPr>
+      <w:bookmarkStart w:id="3" w:name="_Toc161315165"/>
       <w:r>
         <w:rPr>
           <w:color w:val="538135" w:themeColor="accent6" w:themeShade="BF"/>
         </w:rPr>
         <w:t>Background and Research</w:t>
       </w:r>
+      <w:bookmarkEnd w:id="3"/>
     </w:p>
     <w:p>
       <w:pPr>
@@ -1975,6 +2967,9 @@
         <w:spacing w:before="64" w:line="259" w:lineRule="auto"/>
       </w:pPr>
       <w:r>
+        <w:rPr>
+          <w:noProof/>
+        </w:rPr>
         <mc:AlternateContent>
           <mc:Choice Requires="wps">
             <w:drawing>
@@ -2081,6 +3076,9 @@
             <w:fldChar w:fldCharType="separate"/>
           </w:r>
           <w:r>
+            <w:rPr>
+              <w:noProof/>
+            </w:rPr>
             <w:t>(Champion, Top 5 Chess Engines, n.d.)</w:t>
           </w:r>
           <w:r>
@@ -2089,7 +3087,13 @@
         </w:sdtContent>
       </w:sdt>
       <w:r>
-        <w:t xml:space="preserve">. So I will delve into </w:t>
+        <w:t xml:space="preserve">. </w:t>
+      </w:r>
+      <w:r>
+        <w:t>So,</w:t>
+      </w:r>
+      <w:r>
+        <w:t xml:space="preserve"> I will delve into </w:t>
       </w:r>
       <w:r>
         <w:t>how stockfish</w:t>
@@ -2117,13 +3121,18 @@
       <w:pPr>
         <w:pStyle w:val="Heading3"/>
         <w:jc w:val="center"/>
-      </w:pPr>
+        <w:rPr>
+          <w:color w:val="538135" w:themeColor="accent6" w:themeShade="BF"/>
+        </w:rPr>
+      </w:pPr>
+      <w:bookmarkStart w:id="4" w:name="_Toc161315166"/>
       <w:r>
         <w:rPr>
           <w:color w:val="538135" w:themeColor="accent6" w:themeShade="BF"/>
         </w:rPr>
         <w:t>Stockfish</w:t>
       </w:r>
+      <w:bookmarkEnd w:id="4"/>
     </w:p>
     <w:p>
       <w:pPr>
@@ -2131,6 +3140,9 @@
         <w:spacing w:before="64" w:line="259" w:lineRule="auto"/>
       </w:pPr>
       <w:r>
+        <w:rPr>
+          <w:noProof/>
+        </w:rPr>
         <mc:AlternateContent>
           <mc:Choice Requires="wps">
             <w:drawing>
@@ -2207,16 +3219,49 @@
         </mc:AlternateContent>
       </w:r>
       <w:r>
-        <w:t xml:space="preserve">Stockfish uses something called ‘Bitboards’. As a chessboard is made up of 64 sqaures, the positions of a given piece can be stored in a 64 bit variable. Every bit corresponding to a square. Therefore if it is set to 1, then a piece is present. </w:t>
-      </w:r>
-      <w:r>
-        <w:t>This is how stockfish can “see” the board, and intereact (via binary shifts etc).</w:t>
-      </w:r>
-      <w:r>
-        <w:t xml:space="preserve"> It will then use these bitboards to find ‘candidate’ moves, and store them all in a list.</w:t>
-      </w:r>
-      <w:r>
-        <w:t>S</w:t>
+        <w:t xml:space="preserve">Stockfish uses something called ‘Bitboards’. As a chessboard is made up of 64 </w:t>
+      </w:r>
+      <w:r>
+        <w:t>squares</w:t>
+      </w:r>
+      <w:r>
+        <w:t xml:space="preserve">, the positions of a given piece can be stored in a </w:t>
+      </w:r>
+      <w:r>
+        <w:t>64-bit</w:t>
+      </w:r>
+      <w:r>
+        <w:t xml:space="preserve"> variable. Every bit corresponding to a square. </w:t>
+      </w:r>
+      <w:r>
+        <w:t>Therefore,</w:t>
+      </w:r>
+      <w:r>
+        <w:t xml:space="preserve"> if it is set to 1, then a piece is present. </w:t>
+      </w:r>
+      <w:r>
+        <w:t xml:space="preserve">This is how stockfish can “see” the </w:t>
+      </w:r>
+      <w:r>
+        <w:t>board and</w:t>
+      </w:r>
+      <w:r>
+        <w:t xml:space="preserve"> </w:t>
+      </w:r>
+      <w:r>
+        <w:t>interact</w:t>
+      </w:r>
+      <w:r>
+        <w:t xml:space="preserve"> (via binary shifts etc).</w:t>
+      </w:r>
+      <w:r>
+        <w:t xml:space="preserve"> It will then use these bitboards to find ‘candidate’ </w:t>
+      </w:r>
+      <w:r>
+        <w:t>moves and</w:t>
+      </w:r>
+      <w:r>
+        <w:t xml:space="preserve"> store them all in a list.</w:t>
       </w:r>
     </w:p>
     <w:p>
@@ -2231,10 +3276,25 @@
         <w:spacing w:before="64" w:line="259" w:lineRule="auto"/>
       </w:pPr>
       <w:r>
-        <w:t xml:space="preserve">Now it has a list of ‘candidate’  moves, it can through them and find which leads to the best evaluation by using a minimax algorithm, (which I will delve deeper into later). </w:t>
-      </w:r>
-      <w:r>
-        <w:t>So we must have an evaluation function which we want to maximise. So we must hardcode different chess concepts into the engine</w:t>
+        <w:t>Now it has a list of ‘candidate</w:t>
+      </w:r>
+      <w:r>
+        <w:t>’ moves</w:t>
+      </w:r>
+      <w:r>
+        <w:t xml:space="preserve">, it can through them and find which leads to the best evaluation by using a minimax algorithm, (which I will delve deeper into later). </w:t>
+      </w:r>
+      <w:r>
+        <w:t>So,</w:t>
+      </w:r>
+      <w:r>
+        <w:t xml:space="preserve"> we must have an evaluation function which we want to maximise. </w:t>
+      </w:r>
+      <w:r>
+        <w:t>So,</w:t>
+      </w:r>
+      <w:r>
+        <w:t xml:space="preserve"> we must hardcode different chess concepts into the engine</w:t>
       </w:r>
       <w:r>
         <w:t>, giving ‘rewards’ (points) for good moves and taking away points for bad ones.</w:t>
@@ -2252,10 +3312,25 @@
         <w:spacing w:before="64" w:line="259" w:lineRule="auto"/>
       </w:pPr>
       <w:r>
-        <w:t>So some basic concepts involve, material, strategy and space.</w:t>
-      </w:r>
-      <w:r>
-        <w:t xml:space="preserve"> However I will go more into depth with this later on.</w:t>
+        <w:t>So,</w:t>
+      </w:r>
+      <w:r>
+        <w:t xml:space="preserve"> some basic concepts involve, material, </w:t>
+      </w:r>
+      <w:r>
+        <w:t>strategy,</w:t>
+      </w:r>
+      <w:r>
+        <w:t xml:space="preserve"> and space.</w:t>
+      </w:r>
+      <w:r>
+        <w:t xml:space="preserve"> </w:t>
+      </w:r>
+      <w:r>
+        <w:t>However,</w:t>
+      </w:r>
+      <w:r>
+        <w:t xml:space="preserve"> I will go more into depth with this later on.</w:t>
       </w:r>
     </w:p>
     <w:p>
@@ -2266,15 +3341,2955 @@
     </w:p>
     <w:p>
       <w:pPr>
+        <w:pStyle w:val="Heading3"/>
+        <w:jc w:val="center"/>
+        <w:rPr>
+          <w:color w:val="538135" w:themeColor="accent6" w:themeShade="BF"/>
+        </w:rPr>
+      </w:pPr>
+      <w:bookmarkStart w:id="5" w:name="_Toc161315167"/>
+      <w:r>
+        <w:rPr>
+          <w:color w:val="538135" w:themeColor="accent6" w:themeShade="BF"/>
+        </w:rPr>
+        <w:t>End User</w:t>
+      </w:r>
+      <w:r>
+        <w:rPr>
+          <w:color w:val="538135" w:themeColor="accent6" w:themeShade="BF"/>
+        </w:rPr>
+        <w:t xml:space="preserve"> Interview</w:t>
+      </w:r>
+      <w:bookmarkEnd w:id="5"/>
+    </w:p>
+    <w:p>
+      <w:pPr>
         <w:pStyle w:val="BodyText"/>
         <w:spacing w:before="64" w:line="259" w:lineRule="auto"/>
       </w:pPr>
+      <w:r>
+        <w:rPr>
+          <w:noProof/>
+        </w:rPr>
+        <mc:AlternateContent>
+          <mc:Choice Requires="wps">
+            <w:drawing>
+              <wp:anchor distT="0" distB="0" distL="114300" distR="114300" simplePos="0" relativeHeight="251682816" behindDoc="0" locked="0" layoutInCell="1" allowOverlap="1" wp14:anchorId="62178B2F" wp14:editId="3C437AD8">
+                <wp:simplePos x="0" y="0"/>
+                <wp:positionH relativeFrom="page">
+                  <wp:posOffset>895985</wp:posOffset>
+                </wp:positionH>
+                <wp:positionV relativeFrom="paragraph">
+                  <wp:posOffset>33655</wp:posOffset>
+                </wp:positionV>
+                <wp:extent cx="5774055" cy="9525"/>
+                <wp:effectExtent l="635" t="1270" r="0" b="0"/>
+                <wp:wrapNone/>
+                <wp:docPr id="1715675944" name="Rectangle 3"/>
+                <wp:cNvGraphicFramePr>
+                  <a:graphicFrameLocks xmlns:a="http://schemas.openxmlformats.org/drawingml/2006/main"/>
+                </wp:cNvGraphicFramePr>
+                <a:graphic xmlns:a="http://schemas.openxmlformats.org/drawingml/2006/main">
+                  <a:graphicData uri="http://schemas.microsoft.com/office/word/2010/wordprocessingShape">
+                    <wps:wsp>
+                      <wps:cNvSpPr>
+                        <a:spLocks noChangeArrowheads="1"/>
+                      </wps:cNvSpPr>
+                      <wps:spPr bwMode="auto">
+                        <a:xfrm>
+                          <a:off x="0" y="0"/>
+                          <a:ext cx="5774055" cy="9525"/>
+                        </a:xfrm>
+                        <a:prstGeom prst="rect">
+                          <a:avLst/>
+                        </a:prstGeom>
+                        <a:solidFill>
+                          <a:srgbClr val="538135"/>
+                        </a:solidFill>
+                        <a:ln>
+                          <a:noFill/>
+                        </a:ln>
+                        <a:extLst>
+                          <a:ext uri="{91240B29-F687-4F45-9708-019B960494DF}">
+                            <a14:hiddenLine xmlns:a14="http://schemas.microsoft.com/office/drawing/2010/main" w="9525">
+                              <a:solidFill>
+                                <a:srgbClr val="000000"/>
+                              </a:solidFill>
+                              <a:miter lim="800000"/>
+                              <a:headEnd/>
+                              <a:tailEnd/>
+                            </a14:hiddenLine>
+                          </a:ext>
+                        </a:extLst>
+                      </wps:spPr>
+                      <wps:bodyPr rot="0" vert="horz" wrap="square" lIns="91440" tIns="45720" rIns="91440" bIns="45720" anchor="t" anchorCtr="0" upright="1">
+                        <a:noAutofit/>
+                      </wps:bodyPr>
+                    </wps:wsp>
+                  </a:graphicData>
+                </a:graphic>
+                <wp14:sizeRelH relativeFrom="page">
+                  <wp14:pctWidth>0</wp14:pctWidth>
+                </wp14:sizeRelH>
+                <wp14:sizeRelV relativeFrom="page">
+                  <wp14:pctHeight>0</wp14:pctHeight>
+                </wp14:sizeRelV>
+              </wp:anchor>
+            </w:drawing>
+          </mc:Choice>
+          <mc:Fallback>
+            <w:pict>
+              <v:rect w14:anchorId="57D1D894" id="Rectangle 3" o:spid="_x0000_s1026" style="position:absolute;margin-left:70.55pt;margin-top:2.65pt;width:454.65pt;height:.75pt;z-index:251682816;visibility:visible;mso-wrap-style:square;mso-width-percent:0;mso-height-percent:0;mso-wrap-distance-left:9pt;mso-wrap-distance-top:0;mso-wrap-distance-right:9pt;mso-wrap-distance-bottom:0;mso-position-horizontal:absolute;mso-position-horizontal-relative:page;mso-position-vertical:absolute;mso-position-vertical-relative:text;mso-width-percent:0;mso-height-percent:0;mso-width-relative:page;mso-height-relative:page;v-text-anchor:top" o:gfxdata="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" fillcolor="#538135" stroked="f">
+                <w10:wrap anchorx="page"/>
+              </v:rect>
+            </w:pict>
+          </mc:Fallback>
+        </mc:AlternateContent>
+      </w:r>
+      <w:r>
+        <w:t xml:space="preserve">Now I will </w:t>
+      </w:r>
+      <w:r>
+        <w:t>investigate</w:t>
+      </w:r>
+      <w:r>
+        <w:t xml:space="preserve"> want an end user may want in a chess engine. To collect meaningful feedback from end users, and adjust the project accordingly, I must choose a </w:t>
+      </w:r>
+      <w:r>
+        <w:t>well-rounded</w:t>
+      </w:r>
+      <w:r>
+        <w:t xml:space="preserve"> form of user feedback. The main two options are surveys, and interviews. They are both good ways of analysing the detailed requirements and demands of chess enthusiasts. Now a survey is good for getting large amounts of data, and therefore I will get many ideas in </w:t>
+      </w:r>
+      <w:r>
+        <w:lastRenderedPageBreak/>
+        <w:t xml:space="preserve">which I could expand upon. </w:t>
+      </w:r>
+      <w:r>
+        <w:t>However,</w:t>
+      </w:r>
+      <w:r>
+        <w:t xml:space="preserve"> it would not get me the level of detail, that a </w:t>
+      </w:r>
+      <w:r>
+        <w:t>one-to-one</w:t>
+      </w:r>
+      <w:r>
+        <w:t xml:space="preserve"> interview would get me. For this reason, I am going to conduct a </w:t>
+      </w:r>
+      <w:r>
+        <w:t>one-to-one</w:t>
+      </w:r>
+      <w:r>
+        <w:t xml:space="preserve"> interview.</w:t>
+      </w:r>
     </w:p>
     <w:p>
       <w:pPr>
         <w:pStyle w:val="BodyText"/>
         <w:spacing w:before="64" w:line="259" w:lineRule="auto"/>
       </w:pPr>
+    </w:p>
+    <w:tbl>
+      <w:tblPr>
+        <w:tblStyle w:val="TableGrid"/>
+        <w:tblW w:w="0" w:type="auto"/>
+        <w:tblLook w:val="04A0" w:firstRow="1" w:lastRow="0" w:firstColumn="1" w:lastColumn="0" w:noHBand="0" w:noVBand="1"/>
+      </w:tblPr>
+      <w:tblGrid>
+        <w:gridCol w:w="9016"/>
+      </w:tblGrid>
+      <w:tr>
+        <w:tc>
+          <w:tcPr>
+            <w:tcW w:w="9016" w:type="dxa"/>
+          </w:tcPr>
+          <w:p>
+            <w:pPr>
+              <w:pStyle w:val="BodyText"/>
+              <w:spacing w:before="64" w:line="259" w:lineRule="auto"/>
+            </w:pPr>
+            <w:r>
+              <w:t>Me: I’m working on a chess engine and would love if you could give me so feedback to help make it user friendly and as enjoyable as possible. To start, could you just share a bit about your experience with chess, and then what you want in a chess engine</w:t>
+            </w:r>
+          </w:p>
+        </w:tc>
+      </w:tr>
+      <w:tr>
+        <w:tc>
+          <w:tcPr>
+            <w:tcW w:w="9016" w:type="dxa"/>
+          </w:tcPr>
+          <w:p>
+            <w:pPr>
+              <w:pStyle w:val="BodyText"/>
+              <w:spacing w:before="64" w:line="259" w:lineRule="auto"/>
+            </w:pPr>
+            <w:r>
+              <w:t xml:space="preserve">Witek: Sure, I’ve been playing chess for about 5 years now, mainly online due to covid. I use chess engines for a few different things, so I’ve got a few different requirements for each one. I use it to play against, so for this id like one roughly my skill, or a little higher. To give me a challenge, but not so that I don’t have a chance. But I will also use it to review my games, find the best moves in places I was unsure and give me evaluations on positions. </w:t>
+            </w:r>
+            <w:r>
+              <w:t>So,</w:t>
+            </w:r>
+            <w:r>
+              <w:t xml:space="preserve"> with this I obviously want the best engine possible, so I can improve my game. Oo, another nice touch would be if it could say the worst moments in my game, the one where the move I made, made the evaluation shift massively, and then providing the alternative moves in the position.</w:t>
+            </w:r>
+          </w:p>
+          <w:p>
+            <w:pPr>
+              <w:pStyle w:val="BodyText"/>
+              <w:spacing w:before="64" w:line="259" w:lineRule="auto"/>
+            </w:pPr>
+          </w:p>
+        </w:tc>
+      </w:tr>
+      <w:tr>
+        <w:tc>
+          <w:tcPr>
+            <w:tcW w:w="9016" w:type="dxa"/>
+          </w:tcPr>
+          <w:p>
+            <w:pPr>
+              <w:pStyle w:val="BodyText"/>
+              <w:spacing w:before="64" w:line="259" w:lineRule="auto"/>
+            </w:pPr>
+            <w:r>
+              <w:t xml:space="preserve">Me: Well, you’ve answered quite a few of my questions there, so that helps me massively. Thank you. I’m thinking about adding a leaderboard where people can see who has played the highest difficulty </w:t>
+            </w:r>
+            <w:r>
+              <w:t>engine and</w:t>
+            </w:r>
+            <w:r>
+              <w:t xml:space="preserve"> won. What’s your thoughts on this? Also, </w:t>
+            </w:r>
+            <w:r>
+              <w:t>Are</w:t>
+            </w:r>
+            <w:r>
+              <w:t xml:space="preserve"> there any specific preferences </w:t>
+            </w:r>
+            <w:r>
+              <w:t>in regard to</w:t>
+            </w:r>
+            <w:r>
+              <w:t xml:space="preserve"> the design of the program?</w:t>
+            </w:r>
+          </w:p>
+          <w:p>
+            <w:pPr>
+              <w:pStyle w:val="BodyText"/>
+              <w:spacing w:before="64" w:line="259" w:lineRule="auto"/>
+            </w:pPr>
+          </w:p>
+        </w:tc>
+      </w:tr>
+      <w:tr>
+        <w:tc>
+          <w:tcPr>
+            <w:tcW w:w="9016" w:type="dxa"/>
+          </w:tcPr>
+          <w:p>
+            <w:pPr>
+              <w:pStyle w:val="BodyText"/>
+              <w:spacing w:before="64" w:line="259" w:lineRule="auto"/>
+            </w:pPr>
+            <w:r>
+              <w:t xml:space="preserve">Witek: </w:t>
+            </w:r>
+            <w:r>
+              <w:t>Yes,</w:t>
+            </w:r>
+            <w:r>
+              <w:t xml:space="preserve"> I think the leaderboard is a cool idea for some people. But to be honest, I probably wouldn't use it, all too often</w:t>
+            </w:r>
+            <w:r>
+              <w:t>, if ever</w:t>
+            </w:r>
+            <w:r>
+              <w:t>. As I like to focus on my gameplay, I’d prefer a self-leaderboard, to show the best wins I’ve personally had. In regards the design, just something simple to use. I don’t care too much about it looking all fancy, as long as its self-explanatory, I’m fine.</w:t>
+            </w:r>
+          </w:p>
+          <w:p>
+            <w:pPr>
+              <w:pStyle w:val="BodyText"/>
+              <w:spacing w:before="64" w:line="259" w:lineRule="auto"/>
+            </w:pPr>
+          </w:p>
+        </w:tc>
+      </w:tr>
+      <w:tr>
+        <w:tc>
+          <w:tcPr>
+            <w:tcW w:w="9016" w:type="dxa"/>
+          </w:tcPr>
+          <w:p>
+            <w:pPr>
+              <w:pStyle w:val="BodyText"/>
+              <w:spacing w:before="64" w:line="259" w:lineRule="auto"/>
+            </w:pPr>
+            <w:r>
+              <w:t>Me: Well, I think you’ve answered all my question Witek. Thank you so much for your help, I’ll try to implement as much as possible.</w:t>
+            </w:r>
+          </w:p>
+          <w:p>
+            <w:pPr>
+              <w:pStyle w:val="BodyText"/>
+              <w:spacing w:before="64" w:line="259" w:lineRule="auto"/>
+            </w:pPr>
+          </w:p>
+        </w:tc>
+      </w:tr>
+    </w:tbl>
+    <w:p>
+      <w:pPr>
+        <w:pStyle w:val="BodyText"/>
+        <w:spacing w:before="64" w:line="259" w:lineRule="auto"/>
+      </w:pPr>
+      <w:r>
+        <w:t>Interview Between M</w:t>
+      </w:r>
+      <w:r>
+        <w:t>yself</w:t>
+      </w:r>
+      <w:r>
+        <w:t xml:space="preserve"> and Witek</w:t>
+      </w:r>
+    </w:p>
+    <w:p>
+      <w:pPr>
+        <w:pStyle w:val="BodyText"/>
+        <w:spacing w:before="64" w:line="259" w:lineRule="auto"/>
+      </w:pPr>
+    </w:p>
+    <w:p>
+      <w:pPr>
+        <w:pStyle w:val="Heading3"/>
+        <w:jc w:val="center"/>
+        <w:rPr>
+          <w:color w:val="538135" w:themeColor="accent6" w:themeShade="BF"/>
+        </w:rPr>
+      </w:pPr>
+      <w:bookmarkStart w:id="6" w:name="_Toc161315168"/>
+      <w:r>
+        <w:rPr>
+          <w:color w:val="538135" w:themeColor="accent6" w:themeShade="BF"/>
+        </w:rPr>
+        <w:t>What will I Do?</w:t>
+      </w:r>
+      <w:bookmarkEnd w:id="6"/>
+    </w:p>
+    <w:p>
+      <w:pPr>
+        <w:pStyle w:val="BodyText"/>
+        <w:spacing w:before="64" w:line="259" w:lineRule="auto"/>
+      </w:pPr>
+      <w:r>
+        <w:rPr>
+          <w:noProof/>
+        </w:rPr>
+        <mc:AlternateContent>
+          <mc:Choice Requires="wps">
+            <w:drawing>
+              <wp:anchor distT="0" distB="0" distL="114300" distR="114300" simplePos="0" relativeHeight="251684864" behindDoc="0" locked="0" layoutInCell="1" allowOverlap="1" wp14:anchorId="5F401833" wp14:editId="38ED56A9">
+                <wp:simplePos x="0" y="0"/>
+                <wp:positionH relativeFrom="page">
+                  <wp:posOffset>895985</wp:posOffset>
+                </wp:positionH>
+                <wp:positionV relativeFrom="paragraph">
+                  <wp:posOffset>33655</wp:posOffset>
+                </wp:positionV>
+                <wp:extent cx="5774055" cy="9525"/>
+                <wp:effectExtent l="635" t="1270" r="0" b="0"/>
+                <wp:wrapNone/>
+                <wp:docPr id="2091767681" name="Rectangle 3"/>
+                <wp:cNvGraphicFramePr>
+                  <a:graphicFrameLocks xmlns:a="http://schemas.openxmlformats.org/drawingml/2006/main"/>
+                </wp:cNvGraphicFramePr>
+                <a:graphic xmlns:a="http://schemas.openxmlformats.org/drawingml/2006/main">
+                  <a:graphicData uri="http://schemas.microsoft.com/office/word/2010/wordprocessingShape">
+                    <wps:wsp>
+                      <wps:cNvSpPr>
+                        <a:spLocks noChangeArrowheads="1"/>
+                      </wps:cNvSpPr>
+                      <wps:spPr bwMode="auto">
+                        <a:xfrm>
+                          <a:off x="0" y="0"/>
+                          <a:ext cx="5774055" cy="9525"/>
+                        </a:xfrm>
+                        <a:prstGeom prst="rect">
+                          <a:avLst/>
+                        </a:prstGeom>
+                        <a:solidFill>
+                          <a:srgbClr val="538135"/>
+                        </a:solidFill>
+                        <a:ln>
+                          <a:noFill/>
+                        </a:ln>
+                        <a:extLst>
+                          <a:ext uri="{91240B29-F687-4F45-9708-019B960494DF}">
+                            <a14:hiddenLine xmlns:a14="http://schemas.microsoft.com/office/drawing/2010/main" w="9525">
+                              <a:solidFill>
+                                <a:srgbClr val="000000"/>
+                              </a:solidFill>
+                              <a:miter lim="800000"/>
+                              <a:headEnd/>
+                              <a:tailEnd/>
+                            </a14:hiddenLine>
+                          </a:ext>
+                        </a:extLst>
+                      </wps:spPr>
+                      <wps:bodyPr rot="0" vert="horz" wrap="square" lIns="91440" tIns="45720" rIns="91440" bIns="45720" anchor="t" anchorCtr="0" upright="1">
+                        <a:noAutofit/>
+                      </wps:bodyPr>
+                    </wps:wsp>
+                  </a:graphicData>
+                </a:graphic>
+                <wp14:sizeRelH relativeFrom="page">
+                  <wp14:pctWidth>0</wp14:pctWidth>
+                </wp14:sizeRelH>
+                <wp14:sizeRelV relativeFrom="page">
+                  <wp14:pctHeight>0</wp14:pctHeight>
+                </wp14:sizeRelV>
+              </wp:anchor>
+            </w:drawing>
+          </mc:Choice>
+          <mc:Fallback>
+            <w:pict>
+              <v:rect w14:anchorId="26298613" id="Rectangle 3" o:spid="_x0000_s1026" style="position:absolute;margin-left:70.55pt;margin-top:2.65pt;width:454.65pt;height:.75pt;z-index:251684864;visibility:visible;mso-wrap-style:square;mso-width-percent:0;mso-height-percent:0;mso-wrap-distance-left:9pt;mso-wrap-distance-top:0;mso-wrap-distance-right:9pt;mso-wrap-distance-bottom:0;mso-position-horizontal:absolute;mso-position-horizontal-relative:page;mso-position-vertical:absolute;mso-position-vertical-relative:text;mso-width-percent:0;mso-height-percent:0;mso-width-relative:page;mso-height-relative:page;v-text-anchor:top" o:gfxdata="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" fillcolor="#538135" stroked="f">
+                <w10:wrap anchorx="page"/>
+              </v:rect>
+            </w:pict>
+          </mc:Fallback>
+        </mc:AlternateContent>
+      </w:r>
+      <w:r>
+        <w:t>I interviewed Witek from my local chess club, “Reading Chess Club” about the project. He has given some very good ideas and points. I am going to explain some things that are going to change in regards the original plan.</w:t>
+      </w:r>
+    </w:p>
+    <w:p>
+      <w:pPr>
+        <w:pStyle w:val="BodyText"/>
+        <w:spacing w:before="64" w:line="259" w:lineRule="auto"/>
+      </w:pPr>
+    </w:p>
+    <w:p>
+      <w:pPr>
+        <w:pStyle w:val="BodyText"/>
+        <w:spacing w:before="64" w:line="259" w:lineRule="auto"/>
+      </w:pPr>
+      <w:r>
+        <w:t xml:space="preserve">The leaderboard </w:t>
+      </w:r>
+      <w:r>
+        <w:t>is</w:t>
+      </w:r>
+      <w:r>
+        <w:t xml:space="preserve"> now going to be reflective on the player, and their past wins rather than against others. So that players can focus on their self-improvement rather than comparing to other </w:t>
+      </w:r>
+      <w:r>
+        <w:t>people. I</w:t>
+      </w:r>
+      <w:r>
+        <w:t xml:space="preserve"> want to add a “key moments” feature which uses a shift in evaluation to </w:t>
+      </w:r>
+      <w:r>
+        <w:lastRenderedPageBreak/>
+        <w:t xml:space="preserve">provide key moments in a </w:t>
+      </w:r>
+      <w:r>
+        <w:t>player’s</w:t>
+      </w:r>
+      <w:r>
+        <w:t xml:space="preserve"> game. This will make the learning and improvement far easier, as rather than looking through your whole game, trying to fish out the moments you went wrong, the computer can do it for </w:t>
+      </w:r>
+      <w:r>
+        <w:t>you. Finally</w:t>
+      </w:r>
+      <w:r>
+        <w:t>, I will include two versions of the engine; One where you can play against a desired level, and another which you can use to analyse your game. So that no matter what you want out of the engine you have the option to do both.</w:t>
+      </w:r>
+    </w:p>
+    <w:p>
+      <w:pPr>
+        <w:pStyle w:val="Heading1"/>
+        <w:jc w:val="center"/>
+        <w:rPr>
+          <w:color w:val="auto"/>
+          <w:sz w:val="48"/>
+          <w:szCs w:val="48"/>
+        </w:rPr>
+      </w:pPr>
+      <w:bookmarkStart w:id="7" w:name="_Toc161315169"/>
+      <w:r>
+        <w:rPr>
+          <w:color w:val="auto"/>
+          <w:sz w:val="48"/>
+          <w:szCs w:val="48"/>
+        </w:rPr>
+        <w:t xml:space="preserve">Section </w:t>
+      </w:r>
+      <w:r>
+        <w:rPr>
+          <w:color w:val="auto"/>
+          <w:sz w:val="48"/>
+          <w:szCs w:val="48"/>
+        </w:rPr>
+        <w:t>2</w:t>
+      </w:r>
+      <w:r>
+        <w:rPr>
+          <w:color w:val="auto"/>
+          <w:sz w:val="48"/>
+          <w:szCs w:val="48"/>
+        </w:rPr>
+        <w:t xml:space="preserve">: </w:t>
+      </w:r>
+      <w:r>
+        <w:rPr>
+          <w:color w:val="auto"/>
+          <w:sz w:val="48"/>
+          <w:szCs w:val="48"/>
+        </w:rPr>
+        <w:t>Documented Design</w:t>
+      </w:r>
+      <w:bookmarkEnd w:id="7"/>
+    </w:p>
+    <w:p/>
+    <w:p>
+      <w:pPr>
+        <w:pStyle w:val="Heading2"/>
+        <w:jc w:val="center"/>
+        <w:rPr>
+          <w:color w:val="538135" w:themeColor="accent6" w:themeShade="BF"/>
+        </w:rPr>
+      </w:pPr>
+      <w:bookmarkStart w:id="8" w:name="_Toc161315170"/>
+      <w:r>
+        <w:rPr>
+          <w:color w:val="538135" w:themeColor="accent6" w:themeShade="BF"/>
+        </w:rPr>
+        <w:t>System Overview</w:t>
+      </w:r>
+      <w:bookmarkEnd w:id="8"/>
+    </w:p>
+    <w:p>
+      <w:pPr>
+        <w:pStyle w:val="BodyText"/>
+        <w:spacing w:before="64" w:line="259" w:lineRule="auto"/>
+      </w:pPr>
+      <w:r>
+        <w:rPr>
+          <w:noProof/>
+        </w:rPr>
+        <mc:AlternateContent>
+          <mc:Choice Requires="wps">
+            <w:drawing>
+              <wp:anchor distT="0" distB="0" distL="114300" distR="114300" simplePos="0" relativeHeight="251686912" behindDoc="0" locked="0" layoutInCell="1" allowOverlap="1" wp14:anchorId="211FE3B1" wp14:editId="5F6EBC6D">
+                <wp:simplePos x="0" y="0"/>
+                <wp:positionH relativeFrom="page">
+                  <wp:posOffset>895985</wp:posOffset>
+                </wp:positionH>
+                <wp:positionV relativeFrom="paragraph">
+                  <wp:posOffset>33655</wp:posOffset>
+                </wp:positionV>
+                <wp:extent cx="5774055" cy="9525"/>
+                <wp:effectExtent l="635" t="1270" r="0" b="0"/>
+                <wp:wrapNone/>
+                <wp:docPr id="192152092" name="Rectangle 3"/>
+                <wp:cNvGraphicFramePr>
+                  <a:graphicFrameLocks xmlns:a="http://schemas.openxmlformats.org/drawingml/2006/main"/>
+                </wp:cNvGraphicFramePr>
+                <a:graphic xmlns:a="http://schemas.openxmlformats.org/drawingml/2006/main">
+                  <a:graphicData uri="http://schemas.microsoft.com/office/word/2010/wordprocessingShape">
+                    <wps:wsp>
+                      <wps:cNvSpPr>
+                        <a:spLocks noChangeArrowheads="1"/>
+                      </wps:cNvSpPr>
+                      <wps:spPr bwMode="auto">
+                        <a:xfrm>
+                          <a:off x="0" y="0"/>
+                          <a:ext cx="5774055" cy="9525"/>
+                        </a:xfrm>
+                        <a:prstGeom prst="rect">
+                          <a:avLst/>
+                        </a:prstGeom>
+                        <a:solidFill>
+                          <a:srgbClr val="538135"/>
+                        </a:solidFill>
+                        <a:ln>
+                          <a:noFill/>
+                        </a:ln>
+                        <a:extLst>
+                          <a:ext uri="{91240B29-F687-4F45-9708-019B960494DF}">
+                            <a14:hiddenLine xmlns:a14="http://schemas.microsoft.com/office/drawing/2010/main" w="9525">
+                              <a:solidFill>
+                                <a:srgbClr val="000000"/>
+                              </a:solidFill>
+                              <a:miter lim="800000"/>
+                              <a:headEnd/>
+                              <a:tailEnd/>
+                            </a14:hiddenLine>
+                          </a:ext>
+                        </a:extLst>
+                      </wps:spPr>
+                      <wps:bodyPr rot="0" vert="horz" wrap="square" lIns="91440" tIns="45720" rIns="91440" bIns="45720" anchor="t" anchorCtr="0" upright="1">
+                        <a:noAutofit/>
+                      </wps:bodyPr>
+                    </wps:wsp>
+                  </a:graphicData>
+                </a:graphic>
+                <wp14:sizeRelH relativeFrom="page">
+                  <wp14:pctWidth>0</wp14:pctWidth>
+                </wp14:sizeRelH>
+                <wp14:sizeRelV relativeFrom="page">
+                  <wp14:pctHeight>0</wp14:pctHeight>
+                </wp14:sizeRelV>
+              </wp:anchor>
+            </w:drawing>
+          </mc:Choice>
+          <mc:Fallback>
+            <w:pict>
+              <v:rect w14:anchorId="76A8994F" id="Rectangle 3" o:spid="_x0000_s1026" style="position:absolute;margin-left:70.55pt;margin-top:2.65pt;width:454.65pt;height:.75pt;z-index:251686912;visibility:visible;mso-wrap-style:square;mso-width-percent:0;mso-height-percent:0;mso-wrap-distance-left:9pt;mso-wrap-distance-top:0;mso-wrap-distance-right:9pt;mso-wrap-distance-bottom:0;mso-position-horizontal:absolute;mso-position-horizontal-relative:page;mso-position-vertical:absolute;mso-position-vertical-relative:text;mso-width-percent:0;mso-height-percent:0;mso-width-relative:page;mso-height-relative:page;v-text-anchor:top" o:gfxdata="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" fillcolor="#538135" stroked="f">
+                <w10:wrap anchorx="page"/>
+              </v:rect>
+            </w:pict>
+          </mc:Fallback>
+        </mc:AlternateContent>
+      </w:r>
+      <w:r>
+        <w:t>I</w:t>
+      </w:r>
+      <w:r>
+        <w:t xml:space="preserve">n this section, I will have a quick overview of the system, and include a little more detail into certain features will be added into the program. </w:t>
+      </w:r>
+    </w:p>
+    <w:p>
+      <w:pPr>
+        <w:pStyle w:val="BodyText"/>
+        <w:spacing w:before="64" w:line="259" w:lineRule="auto"/>
+      </w:pPr>
+    </w:p>
+    <w:p>
+      <w:pPr>
+        <w:pStyle w:val="Heading3"/>
+        <w:jc w:val="center"/>
+        <w:rPr>
+          <w:color w:val="538135" w:themeColor="accent6" w:themeShade="BF"/>
+        </w:rPr>
+      </w:pPr>
+      <w:bookmarkStart w:id="9" w:name="_Toc161315171"/>
+      <w:r>
+        <w:rPr>
+          <w:color w:val="538135" w:themeColor="accent6" w:themeShade="BF"/>
+        </w:rPr>
+        <w:t>Chess Architecture</w:t>
+      </w:r>
+      <w:bookmarkEnd w:id="9"/>
+    </w:p>
+    <w:p>
+      <w:pPr>
+        <w:pStyle w:val="BodyText"/>
+        <w:spacing w:before="64" w:line="259" w:lineRule="auto"/>
+      </w:pPr>
+      <w:r>
+        <w:rPr>
+          <w:noProof/>
+        </w:rPr>
+        <mc:AlternateContent>
+          <mc:Choice Requires="wps">
+            <w:drawing>
+              <wp:anchor distT="0" distB="0" distL="114300" distR="114300" simplePos="0" relativeHeight="251688960" behindDoc="0" locked="0" layoutInCell="1" allowOverlap="1" wp14:anchorId="0A6FB8B6" wp14:editId="7B0DDD47">
+                <wp:simplePos x="0" y="0"/>
+                <wp:positionH relativeFrom="page">
+                  <wp:posOffset>895985</wp:posOffset>
+                </wp:positionH>
+                <wp:positionV relativeFrom="paragraph">
+                  <wp:posOffset>33655</wp:posOffset>
+                </wp:positionV>
+                <wp:extent cx="5774055" cy="9525"/>
+                <wp:effectExtent l="635" t="1270" r="0" b="0"/>
+                <wp:wrapNone/>
+                <wp:docPr id="1255816540" name="Rectangle 3"/>
+                <wp:cNvGraphicFramePr>
+                  <a:graphicFrameLocks xmlns:a="http://schemas.openxmlformats.org/drawingml/2006/main"/>
+                </wp:cNvGraphicFramePr>
+                <a:graphic xmlns:a="http://schemas.openxmlformats.org/drawingml/2006/main">
+                  <a:graphicData uri="http://schemas.microsoft.com/office/word/2010/wordprocessingShape">
+                    <wps:wsp>
+                      <wps:cNvSpPr>
+                        <a:spLocks noChangeArrowheads="1"/>
+                      </wps:cNvSpPr>
+                      <wps:spPr bwMode="auto">
+                        <a:xfrm>
+                          <a:off x="0" y="0"/>
+                          <a:ext cx="5774055" cy="9525"/>
+                        </a:xfrm>
+                        <a:prstGeom prst="rect">
+                          <a:avLst/>
+                        </a:prstGeom>
+                        <a:solidFill>
+                          <a:srgbClr val="538135"/>
+                        </a:solidFill>
+                        <a:ln>
+                          <a:noFill/>
+                        </a:ln>
+                        <a:extLst>
+                          <a:ext uri="{91240B29-F687-4F45-9708-019B960494DF}">
+                            <a14:hiddenLine xmlns:a14="http://schemas.microsoft.com/office/drawing/2010/main" w="9525">
+                              <a:solidFill>
+                                <a:srgbClr val="000000"/>
+                              </a:solidFill>
+                              <a:miter lim="800000"/>
+                              <a:headEnd/>
+                              <a:tailEnd/>
+                            </a14:hiddenLine>
+                          </a:ext>
+                        </a:extLst>
+                      </wps:spPr>
+                      <wps:bodyPr rot="0" vert="horz" wrap="square" lIns="91440" tIns="45720" rIns="91440" bIns="45720" anchor="t" anchorCtr="0" upright="1">
+                        <a:noAutofit/>
+                      </wps:bodyPr>
+                    </wps:wsp>
+                  </a:graphicData>
+                </a:graphic>
+                <wp14:sizeRelH relativeFrom="page">
+                  <wp14:pctWidth>0</wp14:pctWidth>
+                </wp14:sizeRelH>
+                <wp14:sizeRelV relativeFrom="page">
+                  <wp14:pctHeight>0</wp14:pctHeight>
+                </wp14:sizeRelV>
+              </wp:anchor>
+            </w:drawing>
+          </mc:Choice>
+          <mc:Fallback>
+            <w:pict>
+              <v:rect w14:anchorId="049EC517" id="Rectangle 3" o:spid="_x0000_s1026" style="position:absolute;margin-left:70.55pt;margin-top:2.65pt;width:454.65pt;height:.75pt;z-index:251688960;visibility:visible;mso-wrap-style:square;mso-width-percent:0;mso-height-percent:0;mso-wrap-distance-left:9pt;mso-wrap-distance-top:0;mso-wrap-distance-right:9pt;mso-wrap-distance-bottom:0;mso-position-horizontal:absolute;mso-position-horizontal-relative:page;mso-position-vertical:absolute;mso-position-vertical-relative:text;mso-width-percent:0;mso-height-percent:0;mso-width-relative:page;mso-height-relative:page;v-text-anchor:top" o:gfxdata="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" fillcolor="#538135" stroked="f">
+                <w10:wrap anchorx="page"/>
+              </v:rect>
+            </w:pict>
+          </mc:Fallback>
+        </mc:AlternateContent>
+      </w:r>
+      <w:r>
+        <w:t xml:space="preserve">The heart of the Chess Engine lies in its sophisticated algorithms, and efficient data structures. But </w:t>
+      </w:r>
+      <w:r>
+        <w:t>for</w:t>
+      </w:r>
+      <w:r>
+        <w:t xml:space="preserve"> the chess engine to do anything, it has to “see” the board. Or move technically, be given the information of the whereabouts of all the pieces. We do this using “bitboards”. Chess is played on an 8x8 grid, meaning that we have 64 squares. This can be stored in a </w:t>
+      </w:r>
+      <w:r>
+        <w:t>64-bit</w:t>
+      </w:r>
+      <w:r>
+        <w:t xml:space="preserve"> variable, or a 64 long array.</w:t>
+      </w:r>
+      <w:r>
+        <w:t xml:space="preserve"> Where a 1 means a piece is in that location and 0 means there is not. This would mean that each piece would also need their own bitboard, and an AND operation would be needed to know where each piece is in the board.</w:t>
+      </w:r>
+    </w:p>
+    <w:p>
+      <w:pPr>
+        <w:pStyle w:val="BodyText"/>
+        <w:spacing w:before="64" w:line="259" w:lineRule="auto"/>
+      </w:pPr>
+    </w:p>
+    <w:p>
+      <w:pPr>
+        <w:pStyle w:val="BodyText"/>
+        <w:spacing w:before="64" w:line="259" w:lineRule="auto"/>
+      </w:pPr>
+      <w:r>
+        <w:t>However,</w:t>
+      </w:r>
+      <w:r>
+        <w:t xml:space="preserve"> bitboards seem like a very long way to do this. Yes, in binary this is the only way! </w:t>
+      </w:r>
+      <w:r>
+        <w:t>However,</w:t>
+      </w:r>
+      <w:r>
+        <w:t xml:space="preserve"> in high level programming languages, we have a few alternatives. We can have an array with length 64. Where each piece has a corresponding label, e.g. White King -&gt; WK, Black Knight -&gt; BN. This means that’s we don’t have to have many different bitboards, causing more storage to be used etc. </w:t>
+      </w:r>
+    </w:p>
+    <w:p>
+      <w:pPr>
+        <w:pStyle w:val="BodyText"/>
+        <w:spacing w:before="64" w:line="259" w:lineRule="auto"/>
+      </w:pPr>
+    </w:p>
+    <w:p>
+      <w:pPr>
+        <w:pStyle w:val="BodyText"/>
+        <w:spacing w:before="64" w:line="259" w:lineRule="auto"/>
+      </w:pPr>
+      <w:r>
+        <w:t xml:space="preserve">Upon more research though, there is a far easier way to implement this into my project. Due to the representation of the chess board not being my main goal, I can use existing </w:t>
+      </w:r>
+      <w:r>
+        <w:t>library</w:t>
+      </w:r>
+      <w:r>
+        <w:t xml:space="preserve"> to do this for me. Python actually has a library to represent a chess board </w:t>
+      </w:r>
+      <w:r>
+        <w:t>called.</w:t>
+      </w:r>
+    </w:p>
+    <w:p>
+      <w:pPr>
+        <w:pStyle w:val="BodyText"/>
+        <w:spacing w:before="64" w:line="259" w:lineRule="auto"/>
+      </w:pPr>
+      <w:r>
+        <w:t>Python-</w:t>
+      </w:r>
+      <w:r>
+        <w:t>Chess</w:t>
+      </w:r>
+      <w:r>
+        <w:t xml:space="preserve"> </w:t>
+      </w:r>
+      <w:sdt>
+        <w:sdtPr>
+          <w:id w:val="1621570999"/>
+          <w:citation/>
+        </w:sdtPr>
+        <w:sdtContent>
+          <w:r>
+            <w:fldChar w:fldCharType="begin"/>
+          </w:r>
+          <w:r>
+            <w:instrText xml:space="preserve"> CITATION pyt \l 2057 </w:instrText>
+          </w:r>
+          <w:r>
+            <w:fldChar w:fldCharType="separate"/>
+          </w:r>
+          <w:r>
+            <w:rPr>
+              <w:noProof/>
+            </w:rPr>
+            <w:t>(python-chess, n.d.)</w:t>
+          </w:r>
+          <w:r>
+            <w:fldChar w:fldCharType="end"/>
+          </w:r>
+        </w:sdtContent>
+      </w:sdt>
+      <w:r>
+        <w:t>.</w:t>
+      </w:r>
+      <w:r>
+        <w:t xml:space="preserve"> </w:t>
+      </w:r>
+      <w:r>
+        <w:t>Therefore,</w:t>
+      </w:r>
+      <w:r>
+        <w:t xml:space="preserve"> I will be u</w:t>
+      </w:r>
+      <w:r>
+        <w:t>sing this, as it does not impact performance, and allows me to spend more time on the engine rather than preliminary tasks.</w:t>
+      </w:r>
+    </w:p>
+    <w:p>
+      <w:pPr>
+        <w:pStyle w:val="Heading3"/>
+        <w:jc w:val="center"/>
+        <w:rPr>
+          <w:color w:val="538135" w:themeColor="accent6" w:themeShade="BF"/>
+        </w:rPr>
+      </w:pPr>
+      <w:bookmarkStart w:id="10" w:name="_Toc161315172"/>
+      <w:r>
+        <w:rPr>
+          <w:color w:val="538135" w:themeColor="accent6" w:themeShade="BF"/>
+        </w:rPr>
+        <w:t>Candidate Moves</w:t>
+      </w:r>
+      <w:bookmarkEnd w:id="10"/>
+    </w:p>
+    <w:p>
+      <w:pPr>
+        <w:pStyle w:val="BodyText"/>
+        <w:spacing w:before="64" w:line="259" w:lineRule="auto"/>
+      </w:pPr>
+      <w:r>
+        <w:rPr>
+          <w:noProof/>
+        </w:rPr>
+        <mc:AlternateContent>
+          <mc:Choice Requires="wps">
+            <w:drawing>
+              <wp:anchor distT="0" distB="0" distL="114300" distR="114300" simplePos="0" relativeHeight="251691008" behindDoc="0" locked="0" layoutInCell="1" allowOverlap="1" wp14:anchorId="1FFDCE44" wp14:editId="66DEC93D">
+                <wp:simplePos x="0" y="0"/>
+                <wp:positionH relativeFrom="page">
+                  <wp:posOffset>895985</wp:posOffset>
+                </wp:positionH>
+                <wp:positionV relativeFrom="paragraph">
+                  <wp:posOffset>33655</wp:posOffset>
+                </wp:positionV>
+                <wp:extent cx="5774055" cy="9525"/>
+                <wp:effectExtent l="635" t="1270" r="0" b="0"/>
+                <wp:wrapNone/>
+                <wp:docPr id="293353203" name="Rectangle 3"/>
+                <wp:cNvGraphicFramePr>
+                  <a:graphicFrameLocks xmlns:a="http://schemas.openxmlformats.org/drawingml/2006/main"/>
+                </wp:cNvGraphicFramePr>
+                <a:graphic xmlns:a="http://schemas.openxmlformats.org/drawingml/2006/main">
+                  <a:graphicData uri="http://schemas.microsoft.com/office/word/2010/wordprocessingShape">
+                    <wps:wsp>
+                      <wps:cNvSpPr>
+                        <a:spLocks noChangeArrowheads="1"/>
+                      </wps:cNvSpPr>
+                      <wps:spPr bwMode="auto">
+                        <a:xfrm>
+                          <a:off x="0" y="0"/>
+                          <a:ext cx="5774055" cy="9525"/>
+                        </a:xfrm>
+                        <a:prstGeom prst="rect">
+                          <a:avLst/>
+                        </a:prstGeom>
+                        <a:solidFill>
+                          <a:srgbClr val="538135"/>
+                        </a:solidFill>
+                        <a:ln>
+                          <a:noFill/>
+                        </a:ln>
+                        <a:extLst>
+                          <a:ext uri="{91240B29-F687-4F45-9708-019B960494DF}">
+                            <a14:hiddenLine xmlns:a14="http://schemas.microsoft.com/office/drawing/2010/main" w="9525">
+                              <a:solidFill>
+                                <a:srgbClr val="000000"/>
+                              </a:solidFill>
+                              <a:miter lim="800000"/>
+                              <a:headEnd/>
+                              <a:tailEnd/>
+                            </a14:hiddenLine>
+                          </a:ext>
+                        </a:extLst>
+                      </wps:spPr>
+                      <wps:bodyPr rot="0" vert="horz" wrap="square" lIns="91440" tIns="45720" rIns="91440" bIns="45720" anchor="t" anchorCtr="0" upright="1">
+                        <a:noAutofit/>
+                      </wps:bodyPr>
+                    </wps:wsp>
+                  </a:graphicData>
+                </a:graphic>
+                <wp14:sizeRelH relativeFrom="page">
+                  <wp14:pctWidth>0</wp14:pctWidth>
+                </wp14:sizeRelH>
+                <wp14:sizeRelV relativeFrom="page">
+                  <wp14:pctHeight>0</wp14:pctHeight>
+                </wp14:sizeRelV>
+              </wp:anchor>
+            </w:drawing>
+          </mc:Choice>
+          <mc:Fallback>
+            <w:pict>
+              <v:rect w14:anchorId="2161E260" id="Rectangle 3" o:spid="_x0000_s1026" style="position:absolute;margin-left:70.55pt;margin-top:2.65pt;width:454.65pt;height:.75pt;z-index:251691008;visibility:visible;mso-wrap-style:square;mso-width-percent:0;mso-height-percent:0;mso-wrap-distance-left:9pt;mso-wrap-distance-top:0;mso-wrap-distance-right:9pt;mso-wrap-distance-bottom:0;mso-position-horizontal:absolute;mso-position-horizontal-relative:page;mso-position-vertical:absolute;mso-position-vertical-relative:text;mso-width-percent:0;mso-height-percent:0;mso-width-relative:page;mso-height-relative:page;v-text-anchor:top" o:gfxdata="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" fillcolor="#538135" stroked="f">
+                <w10:wrap anchorx="page"/>
+              </v:rect>
+            </w:pict>
+          </mc:Fallback>
+        </mc:AlternateContent>
+      </w:r>
+      <w:r>
+        <w:t>As well as seeing the board, the computer must also understand how the pieces are allowed to move. So that it can</w:t>
+      </w:r>
+      <w:r>
+        <w:t xml:space="preserve"> analyse the best combinations of moves which lead to the best position. Efficient bitwise operations and logical function are applied to determine legal moves, and these would be added to a list of legal moves.</w:t>
+      </w:r>
+    </w:p>
+    <w:p>
+      <w:pPr>
+        <w:pStyle w:val="BodyText"/>
+        <w:spacing w:before="64" w:line="259" w:lineRule="auto"/>
+      </w:pPr>
+    </w:p>
+    <w:p>
+      <w:pPr>
+        <w:pStyle w:val="BodyText"/>
+        <w:spacing w:before="64" w:line="259" w:lineRule="auto"/>
+      </w:pPr>
+      <w:r>
+        <w:t xml:space="preserve">Now rather than hard coding all of this into my </w:t>
+      </w:r>
+      <w:r>
+        <w:t>program and</w:t>
+      </w:r>
+      <w:r>
+        <w:t xml:space="preserve"> taking away time from the </w:t>
+      </w:r>
+      <w:r>
+        <w:lastRenderedPageBreak/>
+        <w:t xml:space="preserve">technical solution of the chess engine. I can use the features of the library python-chess, which I talked about previously. It has features, in which I can add </w:t>
+      </w:r>
+      <w:r>
+        <w:t>all</w:t>
+      </w:r>
+      <w:r>
+        <w:t xml:space="preserve"> the legal moves to an array, which I can use later.</w:t>
+      </w:r>
+    </w:p>
+    <w:p>
+      <w:pPr>
+        <w:pStyle w:val="BodyText"/>
+        <w:spacing w:before="64" w:line="259" w:lineRule="auto"/>
+      </w:pPr>
+    </w:p>
+    <w:p>
+      <w:pPr>
+        <w:pStyle w:val="Heading3"/>
+        <w:jc w:val="center"/>
+        <w:rPr>
+          <w:color w:val="538135" w:themeColor="accent6" w:themeShade="BF"/>
+        </w:rPr>
+      </w:pPr>
+      <w:bookmarkStart w:id="11" w:name="_Toc161315173"/>
+      <w:r>
+        <w:rPr>
+          <w:color w:val="538135" w:themeColor="accent6" w:themeShade="BF"/>
+        </w:rPr>
+        <w:t>Basic-Evaluation Function</w:t>
+      </w:r>
+      <w:bookmarkEnd w:id="11"/>
+    </w:p>
+    <w:p>
+      <w:pPr>
+        <w:pStyle w:val="BodyText"/>
+        <w:spacing w:before="64" w:line="259" w:lineRule="auto"/>
+      </w:pPr>
+      <w:r>
+        <w:rPr>
+          <w:noProof/>
+        </w:rPr>
+        <mc:AlternateContent>
+          <mc:Choice Requires="wps">
+            <w:drawing>
+              <wp:anchor distT="0" distB="0" distL="114300" distR="114300" simplePos="0" relativeHeight="251708416" behindDoc="0" locked="0" layoutInCell="1" allowOverlap="1" wp14:anchorId="7F6E173E" wp14:editId="052DFA64">
+                <wp:simplePos x="0" y="0"/>
+                <wp:positionH relativeFrom="margin">
+                  <wp:posOffset>215900</wp:posOffset>
+                </wp:positionH>
+                <wp:positionV relativeFrom="paragraph">
+                  <wp:posOffset>3624580</wp:posOffset>
+                </wp:positionV>
+                <wp:extent cx="2635250" cy="177800"/>
+                <wp:effectExtent l="0" t="0" r="0" b="0"/>
+                <wp:wrapTopAndBottom/>
+                <wp:docPr id="1523727920" name="Text Box 1"/>
+                <wp:cNvGraphicFramePr/>
+                <a:graphic xmlns:a="http://schemas.openxmlformats.org/drawingml/2006/main">
+                  <a:graphicData uri="http://schemas.microsoft.com/office/word/2010/wordprocessingShape">
+                    <wps:wsp>
+                      <wps:cNvSpPr txBox="1"/>
+                      <wps:spPr>
+                        <a:xfrm>
+                          <a:off x="0" y="0"/>
+                          <a:ext cx="2635250" cy="177800"/>
+                        </a:xfrm>
+                        <a:prstGeom prst="rect">
+                          <a:avLst/>
+                        </a:prstGeom>
+                        <a:solidFill>
+                          <a:prstClr val="white"/>
+                        </a:solidFill>
+                        <a:ln>
+                          <a:noFill/>
+                        </a:ln>
+                      </wps:spPr>
+                      <wps:txbx>
+                        <w:txbxContent>
+                          <w:p>
+                            <w:pPr>
+                              <w:pStyle w:val="Caption"/>
+                              <w:rPr>
+                                <w:noProof/>
+                              </w:rPr>
+                            </w:pPr>
+                            <w:r>
+                              <w:t xml:space="preserve">Figure </w:t>
+                            </w:r>
+                            <w:r>
+                              <w:fldChar w:fldCharType="begin"/>
+                            </w:r>
+                            <w:r>
+                              <w:instrText xml:space="preserve"> SEQ Figure \* ARABIC </w:instrText>
+                            </w:r>
+                            <w:r>
+                              <w:fldChar w:fldCharType="separate"/>
+                            </w:r>
+                            <w:r>
+                              <w:rPr>
+                                <w:noProof/>
+                              </w:rPr>
+                              <w:t>1</w:t>
+                            </w:r>
+                            <w:r>
+                              <w:rPr>
+                                <w:noProof/>
+                              </w:rPr>
+                              <w:fldChar w:fldCharType="end"/>
+                            </w:r>
+                            <w:r>
+                              <w:t xml:space="preserve"> – Points Scoring System for Evaluation Function</w:t>
+                            </w:r>
+                          </w:p>
+                        </w:txbxContent>
+                      </wps:txbx>
+                      <wps:bodyPr rot="0" spcFirstLastPara="0" vertOverflow="overflow" horzOverflow="overflow" vert="horz" wrap="square" lIns="0" tIns="0" rIns="0" bIns="0" numCol="1" spcCol="0" rtlCol="0" fromWordArt="0" anchor="t" anchorCtr="0" forceAA="0" compatLnSpc="1">
+                        <a:prstTxWarp prst="textNoShape">
+                          <a:avLst/>
+                        </a:prstTxWarp>
+                        <a:noAutofit/>
+                      </wps:bodyPr>
+                    </wps:wsp>
+                  </a:graphicData>
+                </a:graphic>
+                <wp14:sizeRelH relativeFrom="margin">
+                  <wp14:pctWidth>0</wp14:pctWidth>
+                </wp14:sizeRelH>
+                <wp14:sizeRelV relativeFrom="margin">
+                  <wp14:pctHeight>0</wp14:pctHeight>
+                </wp14:sizeRelV>
+              </wp:anchor>
+            </w:drawing>
+          </mc:Choice>
+          <mc:Fallback>
+            <w:pict>
+              <v:shape w14:anchorId="7F6E173E" id="_x0000_s1030" type="#_x0000_t202" style="position:absolute;margin-left:17pt;margin-top:285.4pt;width:207.5pt;height:14pt;z-index:251708416;visibility:visible;mso-wrap-style:square;mso-width-percent:0;mso-height-percent:0;mso-wrap-distance-left:9pt;mso-wrap-distance-top:0;mso-wrap-distance-right:9pt;mso-wrap-distance-bottom:0;mso-position-horizontal:absolute;mso-position-horizontal-relative:margin;mso-position-vertical:absolute;mso-position-vertical-relative:text;mso-width-percent:0;mso-height-percent:0;mso-width-relative:margin;mso-height-relative:margin;v-text-anchor:top" o:gfxdata="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" stroked="f">
+                <v:textbox inset="0,0,0,0">
+                  <w:txbxContent>
+                    <w:p>
+                      <w:pPr>
+                        <w:pStyle w:val="Caption"/>
+                        <w:rPr>
+                          <w:noProof/>
+                        </w:rPr>
+                      </w:pPr>
+                      <w:r>
+                        <w:t xml:space="preserve">Figure </w:t>
+                      </w:r>
+                      <w:r>
+                        <w:fldChar w:fldCharType="begin"/>
+                      </w:r>
+                      <w:r>
+                        <w:instrText xml:space="preserve"> SEQ Figure \* ARABIC </w:instrText>
+                      </w:r>
+                      <w:r>
+                        <w:fldChar w:fldCharType="separate"/>
+                      </w:r>
+                      <w:r>
+                        <w:rPr>
+                          <w:noProof/>
+                        </w:rPr>
+                        <w:t>1</w:t>
+                      </w:r>
+                      <w:r>
+                        <w:rPr>
+                          <w:noProof/>
+                        </w:rPr>
+                        <w:fldChar w:fldCharType="end"/>
+                      </w:r>
+                      <w:r>
+                        <w:t xml:space="preserve"> – Points Scoring System for Evaluation Function</w:t>
+                      </w:r>
+                    </w:p>
+                  </w:txbxContent>
+                </v:textbox>
+                <w10:wrap type="topAndBottom" anchorx="margin"/>
+              </v:shape>
+            </w:pict>
+          </mc:Fallback>
+        </mc:AlternateContent>
+      </w:r>
+      <w:r>
+        <w:rPr>
+          <w:noProof/>
+        </w:rPr>
+        <mc:AlternateContent>
+          <mc:Choice Requires="wps">
+            <w:drawing>
+              <wp:anchor distT="0" distB="0" distL="114300" distR="114300" simplePos="0" relativeHeight="251693056" behindDoc="0" locked="0" layoutInCell="1" allowOverlap="1" wp14:anchorId="372E7B0F" wp14:editId="338767D3">
+                <wp:simplePos x="0" y="0"/>
+                <wp:positionH relativeFrom="page">
+                  <wp:posOffset>895985</wp:posOffset>
+                </wp:positionH>
+                <wp:positionV relativeFrom="paragraph">
+                  <wp:posOffset>33655</wp:posOffset>
+                </wp:positionV>
+                <wp:extent cx="5774055" cy="9525"/>
+                <wp:effectExtent l="635" t="1270" r="0" b="0"/>
+                <wp:wrapNone/>
+                <wp:docPr id="1891730220" name="Rectangle 3"/>
+                <wp:cNvGraphicFramePr>
+                  <a:graphicFrameLocks xmlns:a="http://schemas.openxmlformats.org/drawingml/2006/main"/>
+                </wp:cNvGraphicFramePr>
+                <a:graphic xmlns:a="http://schemas.openxmlformats.org/drawingml/2006/main">
+                  <a:graphicData uri="http://schemas.microsoft.com/office/word/2010/wordprocessingShape">
+                    <wps:wsp>
+                      <wps:cNvSpPr>
+                        <a:spLocks noChangeArrowheads="1"/>
+                      </wps:cNvSpPr>
+                      <wps:spPr bwMode="auto">
+                        <a:xfrm>
+                          <a:off x="0" y="0"/>
+                          <a:ext cx="5774055" cy="9525"/>
+                        </a:xfrm>
+                        <a:prstGeom prst="rect">
+                          <a:avLst/>
+                        </a:prstGeom>
+                        <a:solidFill>
+                          <a:srgbClr val="538135"/>
+                        </a:solidFill>
+                        <a:ln>
+                          <a:noFill/>
+                        </a:ln>
+                        <a:extLst>
+                          <a:ext uri="{91240B29-F687-4F45-9708-019B960494DF}">
+                            <a14:hiddenLine xmlns:a14="http://schemas.microsoft.com/office/drawing/2010/main" w="9525">
+                              <a:solidFill>
+                                <a:srgbClr val="000000"/>
+                              </a:solidFill>
+                              <a:miter lim="800000"/>
+                              <a:headEnd/>
+                              <a:tailEnd/>
+                            </a14:hiddenLine>
+                          </a:ext>
+                        </a:extLst>
+                      </wps:spPr>
+                      <wps:bodyPr rot="0" vert="horz" wrap="square" lIns="91440" tIns="45720" rIns="91440" bIns="45720" anchor="t" anchorCtr="0" upright="1">
+                        <a:noAutofit/>
+                      </wps:bodyPr>
+                    </wps:wsp>
+                  </a:graphicData>
+                </a:graphic>
+                <wp14:sizeRelH relativeFrom="page">
+                  <wp14:pctWidth>0</wp14:pctWidth>
+                </wp14:sizeRelH>
+                <wp14:sizeRelV relativeFrom="page">
+                  <wp14:pctHeight>0</wp14:pctHeight>
+                </wp14:sizeRelV>
+              </wp:anchor>
+            </w:drawing>
+          </mc:Choice>
+          <mc:Fallback>
+            <w:pict>
+              <v:rect w14:anchorId="661879B2" id="Rectangle 3" o:spid="_x0000_s1026" style="position:absolute;margin-left:70.55pt;margin-top:2.65pt;width:454.65pt;height:.75pt;z-index:251693056;visibility:visible;mso-wrap-style:square;mso-width-percent:0;mso-height-percent:0;mso-wrap-distance-left:9pt;mso-wrap-distance-top:0;mso-wrap-distance-right:9pt;mso-wrap-distance-bottom:0;mso-position-horizontal:absolute;mso-position-horizontal-relative:page;mso-position-vertical:absolute;mso-position-vertical-relative:text;mso-width-percent:0;mso-height-percent:0;mso-width-relative:page;mso-height-relative:page;v-text-anchor:top" o:gfxdata="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" fillcolor="#538135" stroked="f">
+                <w10:wrap anchorx="page"/>
+              </v:rect>
+            </w:pict>
+          </mc:Fallback>
+        </mc:AlternateContent>
+      </w:r>
+      <w:r>
+        <w:t>The basic evaluation function</w:t>
+      </w:r>
+      <w:r>
+        <w:t xml:space="preserve"> actually isn’t as hard as you may think. If the board is checkmate, and the turn is for white then a score of -1000 is outputted, if its blacks turn then a score of 1000 is outputted. If it is stalemate (no legal moves remaining), then a score of 0 is returned. If none of these conditions are met, then we use some basic chess strategy that is taught when first learning the game. If you have ever studied chess before, you would know that pieces are assigned “values”. Pawns are one point, Knights and Bishops are three points, Rooks are five points, and Queens are nine points. </w:t>
+      </w:r>
+      <w:r>
+        <w:t>Therefore,</w:t>
+      </w:r>
+      <w:r>
+        <w:t xml:space="preserve"> we can get the total points for each side, and subtract white’s material points, from blacks. This is the evaluation. If its negative, then black is winning, if it is positive then white is winning.</w:t>
+      </w:r>
+    </w:p>
+    <w:p>
+      <w:pPr>
+        <w:pStyle w:val="BodyText"/>
+        <w:spacing w:before="64" w:line="259" w:lineRule="auto"/>
+      </w:pPr>
+      <w:r>
+        <w:rPr>
+          <w:noProof/>
+        </w:rPr>
+        <w:drawing>
+          <wp:anchor distT="0" distB="0" distL="114300" distR="114300" simplePos="0" relativeHeight="251709440" behindDoc="1" locked="0" layoutInCell="1" allowOverlap="1" wp14:anchorId="5DA2316F" wp14:editId="3AC2EBB8">
+            <wp:simplePos x="0" y="0"/>
+            <wp:positionH relativeFrom="margin">
+              <wp:posOffset>203200</wp:posOffset>
+            </wp:positionH>
+            <wp:positionV relativeFrom="paragraph">
+              <wp:posOffset>126365</wp:posOffset>
+            </wp:positionV>
+            <wp:extent cx="4743450" cy="1606550"/>
+            <wp:effectExtent l="0" t="0" r="0" b="0"/>
+            <wp:wrapTopAndBottom/>
+            <wp:docPr id="425933902" name="Picture 1" descr="A screenshot of a game&#10;&#10;Description automatically generated"/>
+            <wp:cNvGraphicFramePr>
+              <a:graphicFrameLocks xmlns:a="http://schemas.openxmlformats.org/drawingml/2006/main" noChangeAspect="1"/>
+            </wp:cNvGraphicFramePr>
+            <a:graphic xmlns:a="http://schemas.openxmlformats.org/drawingml/2006/main">
+              <a:graphicData uri="http://schemas.openxmlformats.org/drawingml/2006/picture">
+                <pic:pic xmlns:pic="http://schemas.openxmlformats.org/drawingml/2006/picture">
+                  <pic:nvPicPr>
+                    <pic:cNvPr id="425933902" name="Picture 1" descr="A screenshot of a game&#10;&#10;Description automatically generated"/>
+                    <pic:cNvPicPr/>
+                  </pic:nvPicPr>
+                  <pic:blipFill>
+                    <a:blip r:embed="rId9">
+                      <a:extLst>
+                        <a:ext uri="{28A0092B-C50C-407E-A947-70E740481C1C}">
+                          <a14:useLocalDpi xmlns:a14="http://schemas.microsoft.com/office/drawing/2010/main" val="0"/>
+                        </a:ext>
+                      </a:extLst>
+                    </a:blip>
+                    <a:stretch>
+                      <a:fillRect/>
+                    </a:stretch>
+                  </pic:blipFill>
+                  <pic:spPr>
+                    <a:xfrm>
+                      <a:off x="0" y="0"/>
+                      <a:ext cx="4743450" cy="1606550"/>
+                    </a:xfrm>
+                    <a:prstGeom prst="rect">
+                      <a:avLst/>
+                    </a:prstGeom>
+                  </pic:spPr>
+                </pic:pic>
+              </a:graphicData>
+            </a:graphic>
+            <wp14:sizeRelH relativeFrom="page">
+              <wp14:pctWidth>0</wp14:pctWidth>
+            </wp14:sizeRelH>
+            <wp14:sizeRelV relativeFrom="page">
+              <wp14:pctHeight>0</wp14:pctHeight>
+            </wp14:sizeRelV>
+          </wp:anchor>
+        </w:drawing>
+      </w:r>
+    </w:p>
+    <w:p>
+      <w:pPr>
+        <w:pStyle w:val="BodyText"/>
+        <w:spacing w:before="64" w:line="259" w:lineRule="auto"/>
+      </w:pPr>
+      <w:r>
+        <w:rPr>
+          <w:noProof/>
+        </w:rPr>
+        <mc:AlternateContent>
+          <mc:Choice Requires="wps">
+            <w:drawing>
+              <wp:anchor distT="0" distB="0" distL="114300" distR="114300" simplePos="0" relativeHeight="251706368" behindDoc="0" locked="0" layoutInCell="1" allowOverlap="1" wp14:anchorId="6EB6D48F" wp14:editId="548CA771">
+                <wp:simplePos x="0" y="0"/>
+                <wp:positionH relativeFrom="margin">
+                  <wp:align>left</wp:align>
+                </wp:positionH>
+                <wp:positionV relativeFrom="paragraph">
+                  <wp:posOffset>3295650</wp:posOffset>
+                </wp:positionV>
+                <wp:extent cx="2609850" cy="184150"/>
+                <wp:effectExtent l="0" t="0" r="0" b="6350"/>
+                <wp:wrapTopAndBottom/>
+                <wp:docPr id="1996804668" name="Text Box 1"/>
+                <wp:cNvGraphicFramePr/>
+                <a:graphic xmlns:a="http://schemas.openxmlformats.org/drawingml/2006/main">
+                  <a:graphicData uri="http://schemas.microsoft.com/office/word/2010/wordprocessingShape">
+                    <wps:wsp>
+                      <wps:cNvSpPr txBox="1"/>
+                      <wps:spPr>
+                        <a:xfrm>
+                          <a:off x="0" y="0"/>
+                          <a:ext cx="2609850" cy="184150"/>
+                        </a:xfrm>
+                        <a:prstGeom prst="rect">
+                          <a:avLst/>
+                        </a:prstGeom>
+                        <a:solidFill>
+                          <a:prstClr val="white"/>
+                        </a:solidFill>
+                        <a:ln>
+                          <a:noFill/>
+                        </a:ln>
+                      </wps:spPr>
+                      <wps:txbx>
+                        <w:txbxContent>
+                          <w:p>
+                            <w:pPr>
+                              <w:pStyle w:val="Caption"/>
+                              <w:rPr>
+                                <w:noProof/>
+                              </w:rPr>
+                            </w:pPr>
+                            <w:r>
+                              <w:t xml:space="preserve">Figure </w:t>
+                            </w:r>
+                            <w:r>
+                              <w:t>2</w:t>
+                            </w:r>
+                            <w:r>
+                              <w:t xml:space="preserve"> – Pseudocode for the basic Evaluation Function</w:t>
+                            </w:r>
+                          </w:p>
+                        </w:txbxContent>
+                      </wps:txbx>
+                      <wps:bodyPr rot="0" spcFirstLastPara="0" vertOverflow="overflow" horzOverflow="overflow" vert="horz" wrap="square" lIns="0" tIns="0" rIns="0" bIns="0" numCol="1" spcCol="0" rtlCol="0" fromWordArt="0" anchor="t" anchorCtr="0" forceAA="0" compatLnSpc="1">
+                        <a:prstTxWarp prst="textNoShape">
+                          <a:avLst/>
+                        </a:prstTxWarp>
+                        <a:noAutofit/>
+                      </wps:bodyPr>
+                    </wps:wsp>
+                  </a:graphicData>
+                </a:graphic>
+                <wp14:sizeRelH relativeFrom="margin">
+                  <wp14:pctWidth>0</wp14:pctWidth>
+                </wp14:sizeRelH>
+                <wp14:sizeRelV relativeFrom="margin">
+                  <wp14:pctHeight>0</wp14:pctHeight>
+                </wp14:sizeRelV>
+              </wp:anchor>
+            </w:drawing>
+          </mc:Choice>
+          <mc:Fallback>
+            <w:pict>
+              <v:shape w14:anchorId="6EB6D48F" id="_x0000_s1031" type="#_x0000_t202" style="position:absolute;margin-left:0;margin-top:259.5pt;width:205.5pt;height:14.5pt;z-index:251706368;visibility:visible;mso-wrap-style:square;mso-width-percent:0;mso-height-percent:0;mso-wrap-distance-left:9pt;mso-wrap-distance-top:0;mso-wrap-distance-right:9pt;mso-wrap-distance-bottom:0;mso-position-horizontal:left;mso-position-horizontal-relative:margin;mso-position-vertical:absolute;mso-position-vertical-relative:text;mso-width-percent:0;mso-height-percent:0;mso-width-relative:margin;mso-height-relative:margin;v-text-anchor:top" o:gfxdata="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" stroked="f">
+                <v:textbox inset="0,0,0,0">
+                  <w:txbxContent>
+                    <w:p>
+                      <w:pPr>
+                        <w:pStyle w:val="Caption"/>
+                        <w:rPr>
+                          <w:noProof/>
+                        </w:rPr>
+                      </w:pPr>
+                      <w:r>
+                        <w:t xml:space="preserve">Figure </w:t>
+                      </w:r>
+                      <w:r>
+                        <w:t>2</w:t>
+                      </w:r>
+                      <w:r>
+                        <w:t xml:space="preserve"> – Pseudocode for the basic Evaluation Function</w:t>
+                      </w:r>
+                    </w:p>
+                  </w:txbxContent>
+                </v:textbox>
+                <w10:wrap type="topAndBottom" anchorx="margin"/>
+              </v:shape>
+            </w:pict>
+          </mc:Fallback>
+        </mc:AlternateContent>
+      </w:r>
+      <w:r>
+        <w:rPr>
+          <w:noProof/>
+        </w:rPr>
+        <w:drawing>
+          <wp:anchor distT="0" distB="0" distL="114300" distR="114300" simplePos="0" relativeHeight="251710464" behindDoc="1" locked="0" layoutInCell="1" allowOverlap="1" wp14:anchorId="32DC061F" wp14:editId="0A5CF2A5">
+            <wp:simplePos x="0" y="0"/>
+            <wp:positionH relativeFrom="margin">
+              <wp:align>center</wp:align>
+            </wp:positionH>
+            <wp:positionV relativeFrom="paragraph">
+              <wp:posOffset>859790</wp:posOffset>
+            </wp:positionV>
+            <wp:extent cx="5731510" cy="2386965"/>
+            <wp:effectExtent l="0" t="0" r="2540" b="0"/>
+            <wp:wrapTight wrapText="bothSides">
+              <wp:wrapPolygon edited="0">
+                <wp:start x="0" y="0"/>
+                <wp:lineTo x="0" y="21376"/>
+                <wp:lineTo x="21538" y="21376"/>
+                <wp:lineTo x="21538" y="0"/>
+                <wp:lineTo x="0" y="0"/>
+              </wp:wrapPolygon>
+            </wp:wrapTight>
+            <wp:docPr id="1068021195" name="Picture 1" descr="A screen shot of a computer program&#10;&#10;Description automatically generated"/>
+            <wp:cNvGraphicFramePr>
+              <a:graphicFrameLocks xmlns:a="http://schemas.openxmlformats.org/drawingml/2006/main" noChangeAspect="1"/>
+            </wp:cNvGraphicFramePr>
+            <a:graphic xmlns:a="http://schemas.openxmlformats.org/drawingml/2006/main">
+              <a:graphicData uri="http://schemas.openxmlformats.org/drawingml/2006/picture">
+                <pic:pic xmlns:pic="http://schemas.openxmlformats.org/drawingml/2006/picture">
+                  <pic:nvPicPr>
+                    <pic:cNvPr id="1068021195" name="Picture 1" descr="A screen shot of a computer program&#10;&#10;Description automatically generated"/>
+                    <pic:cNvPicPr/>
+                  </pic:nvPicPr>
+                  <pic:blipFill>
+                    <a:blip r:embed="rId10" cstate="print">
+                      <a:extLst>
+                        <a:ext uri="{28A0092B-C50C-407E-A947-70E740481C1C}">
+                          <a14:useLocalDpi xmlns:a14="http://schemas.microsoft.com/office/drawing/2010/main" val="0"/>
+                        </a:ext>
+                      </a:extLst>
+                    </a:blip>
+                    <a:stretch>
+                      <a:fillRect/>
+                    </a:stretch>
+                  </pic:blipFill>
+                  <pic:spPr>
+                    <a:xfrm>
+                      <a:off x="0" y="0"/>
+                      <a:ext cx="5731510" cy="2386965"/>
+                    </a:xfrm>
+                    <a:prstGeom prst="rect">
+                      <a:avLst/>
+                    </a:prstGeom>
+                  </pic:spPr>
+                </pic:pic>
+              </a:graphicData>
+            </a:graphic>
+            <wp14:sizeRelH relativeFrom="page">
+              <wp14:pctWidth>0</wp14:pctWidth>
+            </wp14:sizeRelH>
+            <wp14:sizeRelV relativeFrom="page">
+              <wp14:pctHeight>0</wp14:pctHeight>
+            </wp14:sizeRelV>
+          </wp:anchor>
+        </w:drawing>
+      </w:r>
+      <w:r>
+        <w:t>Now, this can be used to make a relatively strong and advanced chess engine. Which would pair well against even some of the stronger amateur players.</w:t>
+      </w:r>
+      <w:r>
+        <w:t xml:space="preserve"> Which capitalises on the </w:t>
+      </w:r>
+      <w:r>
+        <w:t>other</w:t>
+      </w:r>
+      <w:r>
+        <w:t xml:space="preserve"> players mistakes. However, it would need to look very fair into future moves </w:t>
+      </w:r>
+      <w:r>
+        <w:t>to</w:t>
+      </w:r>
+      <w:r>
+        <w:t xml:space="preserve"> beat some of the more advanced players.</w:t>
+      </w:r>
+    </w:p>
+    <w:p>
+      <w:pPr>
+        <w:pStyle w:val="Heading3"/>
+        <w:jc w:val="center"/>
+        <w:rPr>
+          <w:color w:val="538135" w:themeColor="accent6" w:themeShade="BF"/>
+        </w:rPr>
+      </w:pPr>
+      <w:bookmarkStart w:id="12" w:name="_Toc161315174"/>
+      <w:r>
+        <w:rPr>
+          <w:color w:val="538135" w:themeColor="accent6" w:themeShade="BF"/>
+        </w:rPr>
+        <w:lastRenderedPageBreak/>
+        <w:t>Minimax Algorithm</w:t>
+      </w:r>
+      <w:bookmarkEnd w:id="12"/>
+    </w:p>
+    <w:p>
+      <w:pPr>
+        <w:pStyle w:val="BodyText"/>
+        <w:spacing w:before="64" w:line="259" w:lineRule="auto"/>
+      </w:pPr>
+      <w:r>
+        <w:rPr>
+          <w:noProof/>
+        </w:rPr>
+        <mc:AlternateContent>
+          <mc:Choice Requires="wps">
+            <w:drawing>
+              <wp:anchor distT="0" distB="0" distL="114300" distR="114300" simplePos="0" relativeHeight="251695104" behindDoc="0" locked="0" layoutInCell="1" allowOverlap="1" wp14:anchorId="3EF88FBE" wp14:editId="5A3702E8">
+                <wp:simplePos x="0" y="0"/>
+                <wp:positionH relativeFrom="page">
+                  <wp:posOffset>895985</wp:posOffset>
+                </wp:positionH>
+                <wp:positionV relativeFrom="paragraph">
+                  <wp:posOffset>33655</wp:posOffset>
+                </wp:positionV>
+                <wp:extent cx="5774055" cy="9525"/>
+                <wp:effectExtent l="635" t="1270" r="0" b="0"/>
+                <wp:wrapNone/>
+                <wp:docPr id="909121510" name="Rectangle 3"/>
+                <wp:cNvGraphicFramePr>
+                  <a:graphicFrameLocks xmlns:a="http://schemas.openxmlformats.org/drawingml/2006/main"/>
+                </wp:cNvGraphicFramePr>
+                <a:graphic xmlns:a="http://schemas.openxmlformats.org/drawingml/2006/main">
+                  <a:graphicData uri="http://schemas.microsoft.com/office/word/2010/wordprocessingShape">
+                    <wps:wsp>
+                      <wps:cNvSpPr>
+                        <a:spLocks noChangeArrowheads="1"/>
+                      </wps:cNvSpPr>
+                      <wps:spPr bwMode="auto">
+                        <a:xfrm>
+                          <a:off x="0" y="0"/>
+                          <a:ext cx="5774055" cy="9525"/>
+                        </a:xfrm>
+                        <a:prstGeom prst="rect">
+                          <a:avLst/>
+                        </a:prstGeom>
+                        <a:solidFill>
+                          <a:srgbClr val="538135"/>
+                        </a:solidFill>
+                        <a:ln>
+                          <a:noFill/>
+                        </a:ln>
+                        <a:extLst>
+                          <a:ext uri="{91240B29-F687-4F45-9708-019B960494DF}">
+                            <a14:hiddenLine xmlns:a14="http://schemas.microsoft.com/office/drawing/2010/main" w="9525">
+                              <a:solidFill>
+                                <a:srgbClr val="000000"/>
+                              </a:solidFill>
+                              <a:miter lim="800000"/>
+                              <a:headEnd/>
+                              <a:tailEnd/>
+                            </a14:hiddenLine>
+                          </a:ext>
+                        </a:extLst>
+                      </wps:spPr>
+                      <wps:bodyPr rot="0" vert="horz" wrap="square" lIns="91440" tIns="45720" rIns="91440" bIns="45720" anchor="t" anchorCtr="0" upright="1">
+                        <a:noAutofit/>
+                      </wps:bodyPr>
+                    </wps:wsp>
+                  </a:graphicData>
+                </a:graphic>
+                <wp14:sizeRelH relativeFrom="page">
+                  <wp14:pctWidth>0</wp14:pctWidth>
+                </wp14:sizeRelH>
+                <wp14:sizeRelV relativeFrom="page">
+                  <wp14:pctHeight>0</wp14:pctHeight>
+                </wp14:sizeRelV>
+              </wp:anchor>
+            </w:drawing>
+          </mc:Choice>
+          <mc:Fallback>
+            <w:pict>
+              <v:rect w14:anchorId="5ACF517A" id="Rectangle 3" o:spid="_x0000_s1026" style="position:absolute;margin-left:70.55pt;margin-top:2.65pt;width:454.65pt;height:.75pt;z-index:251695104;visibility:visible;mso-wrap-style:square;mso-width-percent:0;mso-height-percent:0;mso-wrap-distance-left:9pt;mso-wrap-distance-top:0;mso-wrap-distance-right:9pt;mso-wrap-distance-bottom:0;mso-position-horizontal:absolute;mso-position-horizontal-relative:page;mso-position-vertical:absolute;mso-position-vertical-relative:text;mso-width-percent:0;mso-height-percent:0;mso-width-relative:page;mso-height-relative:page;v-text-anchor:top" o:gfxdata="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" fillcolor="#538135" stroked="f">
+                <w10:wrap anchorx="page"/>
+              </v:rect>
+            </w:pict>
+          </mc:Fallback>
+        </mc:AlternateContent>
+      </w:r>
+      <w:r>
+        <w:t>In the last sub heading we learnt how a computer, comes up with a basic evaluation. But how does a computer pick which move is the best out of the list of available moves, especially if the evaluation is the same for a multitude of moves.</w:t>
+      </w:r>
+    </w:p>
+    <w:p>
+      <w:pPr>
+        <w:pStyle w:val="BodyText"/>
+        <w:spacing w:before="64" w:line="259" w:lineRule="auto"/>
+      </w:pPr>
+    </w:p>
+    <w:p>
+      <w:pPr>
+        <w:pStyle w:val="BodyText"/>
+        <w:spacing w:before="64" w:line="259" w:lineRule="auto"/>
+      </w:pPr>
+      <w:r>
+        <w:t xml:space="preserve">Well, it looks into the future. </w:t>
+      </w:r>
+      <w:r>
+        <w:t>No,</w:t>
+      </w:r>
+      <w:r>
+        <w:t xml:space="preserve"> it doesn’t have a time travelling DeLorean, but it can play multitudes of potential moves to find the best evaluation. For example, it will play a move, then it will look at what the other player can do and play the move for them, and then their move and then the other players move etc until the desired “depth”</w:t>
+      </w:r>
+      <w:r>
+        <w:t xml:space="preserve"> (certain number of moves into the future)</w:t>
+      </w:r>
+      <w:r>
+        <w:t xml:space="preserve"> is reached. This will then get an evaluation assigned to this “line” (a sequence of moves). It will go from the last move in the line and go back a </w:t>
+      </w:r>
+      <w:r>
+        <w:t>move and</w:t>
+      </w:r>
+      <w:r>
+        <w:t xml:space="preserve"> play an alternative move. Once </w:t>
+      </w:r>
+      <w:r>
+        <w:t>all</w:t>
+      </w:r>
+      <w:r>
+        <w:t xml:space="preserve"> these possibilities are calculated, it will go back to the previous move in the line, and find </w:t>
+      </w:r>
+      <w:r>
+        <w:t>all</w:t>
+      </w:r>
+      <w:r>
+        <w:t xml:space="preserve"> these possible moves etc. So that every “line” (sequence of moves) has been made, and each line has a corresponding evaluation. It will then play th</w:t>
+      </w:r>
+      <w:r>
+        <w:t>e best move, the move with the highest evaluation.</w:t>
+      </w:r>
+    </w:p>
+    <w:p>
+      <w:pPr>
+        <w:pStyle w:val="BodyText"/>
+        <w:spacing w:before="64" w:line="259" w:lineRule="auto"/>
+      </w:pPr>
+    </w:p>
+    <w:p>
+      <w:pPr>
+        <w:pStyle w:val="BodyText"/>
+        <w:spacing w:before="64" w:line="259" w:lineRule="auto"/>
+      </w:pPr>
+      <w:r>
+        <w:t xml:space="preserve">Now we </w:t>
+      </w:r>
+      <w:r>
+        <w:t>must</w:t>
+      </w:r>
+      <w:r>
+        <w:t xml:space="preserve"> be careful, we could end on our move believing we have a high evaluation. But on the next move we could get checkmated. As we have not calculated their move. </w:t>
+      </w:r>
+      <w:r>
+        <w:t>Therefore,</w:t>
+      </w:r>
+      <w:r>
+        <w:t xml:space="preserve"> we must end </w:t>
+      </w:r>
+      <w:r>
+        <w:t>all</w:t>
+      </w:r>
+      <w:r>
+        <w:t xml:space="preserve"> our calculations</w:t>
+      </w:r>
+      <w:r>
+        <w:t xml:space="preserve"> </w:t>
+      </w:r>
+      <w:r>
+        <w:t xml:space="preserve">once we </w:t>
+      </w:r>
+      <w:r>
+        <w:t xml:space="preserve">have </w:t>
+      </w:r>
+      <w:r>
+        <w:t>finish calculating our opponents move, not our own.</w:t>
+      </w:r>
+    </w:p>
+    <w:p>
+      <w:pPr>
+        <w:pStyle w:val="BodyText"/>
+        <w:spacing w:before="64" w:line="259" w:lineRule="auto"/>
+      </w:pPr>
+    </w:p>
+    <w:p>
+      <w:pPr>
+        <w:pStyle w:val="BodyText"/>
+        <w:spacing w:before="64" w:line="259" w:lineRule="auto"/>
+      </w:pPr>
+      <w:r>
+        <w:t xml:space="preserve">So how does the computer do this? Using the </w:t>
+      </w:r>
+      <w:r>
+        <w:t>minimax algorithm</w:t>
+      </w:r>
+      <w:sdt>
+        <w:sdtPr>
+          <w:id w:val="158973685"/>
+          <w:citation/>
+        </w:sdtPr>
+        <w:sdtContent>
+          <w:r>
+            <w:fldChar w:fldCharType="begin"/>
+          </w:r>
+          <w:r>
+            <w:instrText xml:space="preserve"> CITATION minimax \l 2057 </w:instrText>
+          </w:r>
+          <w:r>
+            <w:fldChar w:fldCharType="separate"/>
+          </w:r>
+          <w:r>
+            <w:rPr>
+              <w:noProof/>
+            </w:rPr>
+            <w:t xml:space="preserve"> (L, n.d.)</w:t>
+          </w:r>
+          <w:r>
+            <w:fldChar w:fldCharType="end"/>
+          </w:r>
+        </w:sdtContent>
+      </w:sdt>
+      <w:r>
+        <w:t xml:space="preserve">, a backtracking algorithm used very widely in a multitude of other games, such as Tic-Tac-Toe. It is made up of two “players”, a minimiser and a maximiser. </w:t>
+      </w:r>
+      <w:r>
+        <w:t xml:space="preserve">The maximiser tries and gets the highest score possible, whilst the minimizer tries to get the lowest score possible. </w:t>
+      </w:r>
+    </w:p>
+    <w:p>
+      <w:pPr>
+        <w:pStyle w:val="BodyText"/>
+        <w:spacing w:before="64" w:line="259" w:lineRule="auto"/>
+      </w:pPr>
+    </w:p>
+    <w:p>
+      <w:pPr>
+        <w:pStyle w:val="BodyText"/>
+        <w:spacing w:before="64" w:line="259" w:lineRule="auto"/>
+      </w:pPr>
+      <w:r>
+        <w:rPr>
+          <w:noProof/>
+        </w:rPr>
+        <mc:AlternateContent>
+          <mc:Choice Requires="wps">
+            <w:drawing>
+              <wp:anchor distT="0" distB="0" distL="114300" distR="114300" simplePos="0" relativeHeight="251712512" behindDoc="0" locked="0" layoutInCell="1" allowOverlap="1" wp14:anchorId="1C23B6BB" wp14:editId="1C8230BF">
+                <wp:simplePos x="0" y="0"/>
+                <wp:positionH relativeFrom="margin">
+                  <wp:align>left</wp:align>
+                </wp:positionH>
+                <wp:positionV relativeFrom="paragraph">
+                  <wp:posOffset>3139440</wp:posOffset>
+                </wp:positionV>
+                <wp:extent cx="2609850" cy="184150"/>
+                <wp:effectExtent l="0" t="0" r="0" b="6350"/>
+                <wp:wrapTopAndBottom/>
+                <wp:docPr id="1644525747" name="Text Box 1"/>
+                <wp:cNvGraphicFramePr/>
+                <a:graphic xmlns:a="http://schemas.openxmlformats.org/drawingml/2006/main">
+                  <a:graphicData uri="http://schemas.microsoft.com/office/word/2010/wordprocessingShape">
+                    <wps:wsp>
+                      <wps:cNvSpPr txBox="1"/>
+                      <wps:spPr>
+                        <a:xfrm>
+                          <a:off x="0" y="0"/>
+                          <a:ext cx="2609850" cy="184150"/>
+                        </a:xfrm>
+                        <a:prstGeom prst="rect">
+                          <a:avLst/>
+                        </a:prstGeom>
+                        <a:solidFill>
+                          <a:prstClr val="white"/>
+                        </a:solidFill>
+                        <a:ln>
+                          <a:noFill/>
+                        </a:ln>
+                      </wps:spPr>
+                      <wps:txbx>
+                        <w:txbxContent>
+                          <w:p>
+                            <w:pPr>
+                              <w:pStyle w:val="Caption"/>
+                              <w:rPr>
+                                <w:noProof/>
+                              </w:rPr>
+                            </w:pPr>
+                            <w:r>
+                              <w:t>Figure 3 – Visualization of the Minimax Algorithm</w:t>
+                            </w:r>
+                          </w:p>
+                        </w:txbxContent>
+                      </wps:txbx>
+                      <wps:bodyPr rot="0" spcFirstLastPara="0" vertOverflow="overflow" horzOverflow="overflow" vert="horz" wrap="square" lIns="0" tIns="0" rIns="0" bIns="0" numCol="1" spcCol="0" rtlCol="0" fromWordArt="0" anchor="t" anchorCtr="0" forceAA="0" compatLnSpc="1">
+                        <a:prstTxWarp prst="textNoShape">
+                          <a:avLst/>
+                        </a:prstTxWarp>
+                        <a:noAutofit/>
+                      </wps:bodyPr>
+                    </wps:wsp>
+                  </a:graphicData>
+                </a:graphic>
+                <wp14:sizeRelH relativeFrom="margin">
+                  <wp14:pctWidth>0</wp14:pctWidth>
+                </wp14:sizeRelH>
+                <wp14:sizeRelV relativeFrom="margin">
+                  <wp14:pctHeight>0</wp14:pctHeight>
+                </wp14:sizeRelV>
+              </wp:anchor>
+            </w:drawing>
+          </mc:Choice>
+          <mc:Fallback>
+            <w:pict>
+              <v:shape w14:anchorId="1C23B6BB" id="_x0000_s1032" type="#_x0000_t202" style="position:absolute;margin-left:0;margin-top:247.2pt;width:205.5pt;height:14.5pt;z-index:251712512;visibility:visible;mso-wrap-style:square;mso-width-percent:0;mso-height-percent:0;mso-wrap-distance-left:9pt;mso-wrap-distance-top:0;mso-wrap-distance-right:9pt;mso-wrap-distance-bottom:0;mso-position-horizontal:left;mso-position-horizontal-relative:margin;mso-position-vertical:absolute;mso-position-vertical-relative:text;mso-width-percent:0;mso-height-percent:0;mso-width-relative:margin;mso-height-relative:margin;v-text-anchor:top" o:gfxdata="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" stroked="f">
+                <v:textbox inset="0,0,0,0">
+                  <w:txbxContent>
+                    <w:p>
+                      <w:pPr>
+                        <w:pStyle w:val="Caption"/>
+                        <w:rPr>
+                          <w:noProof/>
+                        </w:rPr>
+                      </w:pPr>
+                      <w:r>
+                        <w:t>Figure 3 – Visualization of the Minimax Algorithm</w:t>
+                      </w:r>
+                    </w:p>
+                  </w:txbxContent>
+                </v:textbox>
+                <w10:wrap type="topAndBottom" anchorx="margin"/>
+              </v:shape>
+            </w:pict>
+          </mc:Fallback>
+        </mc:AlternateContent>
+      </w:r>
+      <w:r>
+        <w:rPr>
+          <w:noProof/>
+        </w:rPr>
+        <w:drawing>
+          <wp:inline distT="0" distB="0" distL="0" distR="0" wp14:anchorId="6FC9DBEA" wp14:editId="016B5882">
+            <wp:extent cx="5731510" cy="2869565"/>
+            <wp:effectExtent l="0" t="0" r="2540" b="6985"/>
+            <wp:docPr id="1967032841" name="Picture 1" descr="A diagram of a structure&#10;&#10;Description automatically generated"/>
+            <wp:cNvGraphicFramePr>
+              <a:graphicFrameLocks xmlns:a="http://schemas.openxmlformats.org/drawingml/2006/main" noChangeAspect="1"/>
+            </wp:cNvGraphicFramePr>
+            <a:graphic xmlns:a="http://schemas.openxmlformats.org/drawingml/2006/main">
+              <a:graphicData uri="http://schemas.openxmlformats.org/drawingml/2006/picture">
+                <pic:pic xmlns:pic="http://schemas.openxmlformats.org/drawingml/2006/picture">
+                  <pic:nvPicPr>
+                    <pic:cNvPr id="1967032841" name="Picture 1" descr="A diagram of a structure&#10;&#10;Description automatically generated"/>
+                    <pic:cNvPicPr/>
+                  </pic:nvPicPr>
+                  <pic:blipFill>
+                    <a:blip r:embed="rId11"/>
+                    <a:stretch>
+                      <a:fillRect/>
+                    </a:stretch>
+                  </pic:blipFill>
+                  <pic:spPr>
+                    <a:xfrm>
+                      <a:off x="0" y="0"/>
+                      <a:ext cx="5731510" cy="2869565"/>
+                    </a:xfrm>
+                    <a:prstGeom prst="rect">
+                      <a:avLst/>
+                    </a:prstGeom>
+                  </pic:spPr>
+                </pic:pic>
+              </a:graphicData>
+            </a:graphic>
+          </wp:inline>
+        </w:drawing>
+      </w:r>
+    </w:p>
+    <w:p>
+      <w:pPr>
+        <w:pStyle w:val="BodyText"/>
+        <w:spacing w:before="64" w:line="259" w:lineRule="auto"/>
+      </w:pPr>
+      <w:r>
+        <w:lastRenderedPageBreak/>
+        <w:t xml:space="preserve">So as shown in the diagram the Maximiser goes first, lets say that the maximiser goes left first. Now it’s the minimisers turn. So the minimiser is going to pick the lowest score, which is two. So the maximum score for the left is two, now we backtrack to the start. The maximiser now goes right. The minimiser will pick the score of one as it is lower than the nine. So now the maximum score for the right is one. So the maximiser will go left as it guarantees a minimum score of 2, over the minimum score of 1. </w:t>
+      </w:r>
+    </w:p>
+    <w:p>
+      <w:pPr>
+        <w:pStyle w:val="BodyText"/>
+        <w:spacing w:before="64" w:line="259" w:lineRule="auto"/>
+      </w:pPr>
+    </w:p>
+    <w:p>
+      <w:pPr>
+        <w:pStyle w:val="BodyText"/>
+        <w:spacing w:before="64" w:line="259" w:lineRule="auto"/>
+      </w:pPr>
+      <w:r>
+        <w:t>In real life, maybe the other player will play the move that leads to the nine result, however we want the maximum guaranteed score, not just the maximum score.</w:t>
+      </w:r>
+      <w:r>
+        <w:t xml:space="preserve"> As this will beat not just </w:t>
+      </w:r>
+      <w:r>
+        <w:t>amateur</w:t>
+      </w:r>
+      <w:r>
+        <w:t xml:space="preserve"> players, but advanced players too who make the correct move.</w:t>
+      </w:r>
+    </w:p>
+    <w:p>
+      <w:pPr>
+        <w:pStyle w:val="BodyText"/>
+        <w:spacing w:before="64" w:line="259" w:lineRule="auto"/>
+      </w:pPr>
+    </w:p>
+    <w:p>
+      <w:pPr>
+        <w:pStyle w:val="Heading4"/>
+        <w:jc w:val="center"/>
+        <w:rPr>
+          <w:color w:val="538135" w:themeColor="accent6" w:themeShade="BF"/>
+        </w:rPr>
+      </w:pPr>
+      <w:r>
+        <w:rPr>
+          <w:color w:val="538135" w:themeColor="accent6" w:themeShade="BF"/>
+        </w:rPr>
+        <w:t>Alpha-Beta Pruning</w:t>
+      </w:r>
+    </w:p>
+    <w:p>
+      <w:pPr>
+        <w:pStyle w:val="BodyText"/>
+        <w:spacing w:before="64" w:line="259" w:lineRule="auto"/>
+      </w:pPr>
+      <w:r>
+        <w:rPr>
+          <w:noProof/>
+        </w:rPr>
+        <mc:AlternateContent>
+          <mc:Choice Requires="wps">
+            <w:drawing>
+              <wp:anchor distT="0" distB="0" distL="114300" distR="114300" simplePos="0" relativeHeight="251714560" behindDoc="0" locked="0" layoutInCell="1" allowOverlap="1" wp14:anchorId="0168B4AC" wp14:editId="7925B1BB">
+                <wp:simplePos x="0" y="0"/>
+                <wp:positionH relativeFrom="page">
+                  <wp:posOffset>895985</wp:posOffset>
+                </wp:positionH>
+                <wp:positionV relativeFrom="paragraph">
+                  <wp:posOffset>33655</wp:posOffset>
+                </wp:positionV>
+                <wp:extent cx="5774055" cy="9525"/>
+                <wp:effectExtent l="635" t="1270" r="0" b="0"/>
+                <wp:wrapNone/>
+                <wp:docPr id="601386045" name="Rectangle 3"/>
+                <wp:cNvGraphicFramePr>
+                  <a:graphicFrameLocks xmlns:a="http://schemas.openxmlformats.org/drawingml/2006/main"/>
+                </wp:cNvGraphicFramePr>
+                <a:graphic xmlns:a="http://schemas.openxmlformats.org/drawingml/2006/main">
+                  <a:graphicData uri="http://schemas.microsoft.com/office/word/2010/wordprocessingShape">
+                    <wps:wsp>
+                      <wps:cNvSpPr>
+                        <a:spLocks noChangeArrowheads="1"/>
+                      </wps:cNvSpPr>
+                      <wps:spPr bwMode="auto">
+                        <a:xfrm>
+                          <a:off x="0" y="0"/>
+                          <a:ext cx="5774055" cy="9525"/>
+                        </a:xfrm>
+                        <a:prstGeom prst="rect">
+                          <a:avLst/>
+                        </a:prstGeom>
+                        <a:solidFill>
+                          <a:srgbClr val="538135"/>
+                        </a:solidFill>
+                        <a:ln>
+                          <a:noFill/>
+                        </a:ln>
+                        <a:extLst>
+                          <a:ext uri="{91240B29-F687-4F45-9708-019B960494DF}">
+                            <a14:hiddenLine xmlns:a14="http://schemas.microsoft.com/office/drawing/2010/main" w="9525">
+                              <a:solidFill>
+                                <a:srgbClr val="000000"/>
+                              </a:solidFill>
+                              <a:miter lim="800000"/>
+                              <a:headEnd/>
+                              <a:tailEnd/>
+                            </a14:hiddenLine>
+                          </a:ext>
+                        </a:extLst>
+                      </wps:spPr>
+                      <wps:bodyPr rot="0" vert="horz" wrap="square" lIns="91440" tIns="45720" rIns="91440" bIns="45720" anchor="t" anchorCtr="0" upright="1">
+                        <a:noAutofit/>
+                      </wps:bodyPr>
+                    </wps:wsp>
+                  </a:graphicData>
+                </a:graphic>
+                <wp14:sizeRelH relativeFrom="page">
+                  <wp14:pctWidth>0</wp14:pctWidth>
+                </wp14:sizeRelH>
+                <wp14:sizeRelV relativeFrom="page">
+                  <wp14:pctHeight>0</wp14:pctHeight>
+                </wp14:sizeRelV>
+              </wp:anchor>
+            </w:drawing>
+          </mc:Choice>
+          <mc:Fallback>
+            <w:pict>
+              <v:rect w14:anchorId="255C0097" id="Rectangle 3" o:spid="_x0000_s1026" style="position:absolute;margin-left:70.55pt;margin-top:2.65pt;width:454.65pt;height:.75pt;z-index:251714560;visibility:visible;mso-wrap-style:square;mso-width-percent:0;mso-height-percent:0;mso-wrap-distance-left:9pt;mso-wrap-distance-top:0;mso-wrap-distance-right:9pt;mso-wrap-distance-bottom:0;mso-position-horizontal:absolute;mso-position-horizontal-relative:page;mso-position-vertical:absolute;mso-position-vertical-relative:text;mso-width-percent:0;mso-height-percent:0;mso-width-relative:page;mso-height-relative:page;v-text-anchor:top" o:gfxdata="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" fillcolor="#538135" stroked="f">
+                <w10:wrap anchorx="page"/>
+              </v:rect>
+            </w:pict>
+          </mc:Fallback>
+        </mc:AlternateContent>
+      </w:r>
+      <w:r>
+        <w:t>Alpha-beta Pruning is an optional sub-process within the minimax algorithm. It doesn’t affect the outcome of the algorithm, but affects how quickly the algorithm runs. It works by ‘pruning’ (cutting off branches) in the game tree which do not need to be searched, as there already exists a better move. Its called Alpha-beta pruning due to the addition of two variables, alpha and beta. Alpha is the best value that the maximiser currently can guarantee at that level or above, and similarly Beta is the best value that the minimizer currently can guarantee at that level or below.</w:t>
+      </w:r>
+    </w:p>
+    <w:p>
+      <w:pPr>
+        <w:pStyle w:val="BodyText"/>
+        <w:spacing w:before="64" w:line="259" w:lineRule="auto"/>
+      </w:pPr>
+      <w:r>
+        <w:rPr>
+          <w:noProof/>
+        </w:rPr>
+        <mc:AlternateContent>
+          <mc:Choice Requires="wps">
+            <w:drawing>
+              <wp:anchor distT="0" distB="0" distL="114300" distR="114300" simplePos="0" relativeHeight="251716608" behindDoc="0" locked="0" layoutInCell="1" allowOverlap="1" wp14:anchorId="0DD00428" wp14:editId="2F45B75F">
+                <wp:simplePos x="0" y="0"/>
+                <wp:positionH relativeFrom="margin">
+                  <wp:align>left</wp:align>
+                </wp:positionH>
+                <wp:positionV relativeFrom="paragraph">
+                  <wp:posOffset>2855595</wp:posOffset>
+                </wp:positionV>
+                <wp:extent cx="2609850" cy="184150"/>
+                <wp:effectExtent l="0" t="0" r="0" b="6350"/>
+                <wp:wrapTopAndBottom/>
+                <wp:docPr id="532763283" name="Text Box 1"/>
+                <wp:cNvGraphicFramePr/>
+                <a:graphic xmlns:a="http://schemas.openxmlformats.org/drawingml/2006/main">
+                  <a:graphicData uri="http://schemas.microsoft.com/office/word/2010/wordprocessingShape">
+                    <wps:wsp>
+                      <wps:cNvSpPr txBox="1"/>
+                      <wps:spPr>
+                        <a:xfrm>
+                          <a:off x="0" y="0"/>
+                          <a:ext cx="2609850" cy="184150"/>
+                        </a:xfrm>
+                        <a:prstGeom prst="rect">
+                          <a:avLst/>
+                        </a:prstGeom>
+                        <a:solidFill>
+                          <a:prstClr val="white"/>
+                        </a:solidFill>
+                        <a:ln>
+                          <a:noFill/>
+                        </a:ln>
+                      </wps:spPr>
+                      <wps:txbx>
+                        <w:txbxContent>
+                          <w:p>
+                            <w:pPr>
+                              <w:pStyle w:val="Caption"/>
+                              <w:rPr>
+                                <w:noProof/>
+                              </w:rPr>
+                            </w:pPr>
+                            <w:r>
+                              <w:t>Figure 4 – Alpha Beta Pruning Initial Game Tree</w:t>
+                            </w:r>
+                          </w:p>
+                        </w:txbxContent>
+                      </wps:txbx>
+                      <wps:bodyPr rot="0" spcFirstLastPara="0" vertOverflow="overflow" horzOverflow="overflow" vert="horz" wrap="square" lIns="0" tIns="0" rIns="0" bIns="0" numCol="1" spcCol="0" rtlCol="0" fromWordArt="0" anchor="t" anchorCtr="0" forceAA="0" compatLnSpc="1">
+                        <a:prstTxWarp prst="textNoShape">
+                          <a:avLst/>
+                        </a:prstTxWarp>
+                        <a:noAutofit/>
+                      </wps:bodyPr>
+                    </wps:wsp>
+                  </a:graphicData>
+                </a:graphic>
+                <wp14:sizeRelH relativeFrom="margin">
+                  <wp14:pctWidth>0</wp14:pctWidth>
+                </wp14:sizeRelH>
+                <wp14:sizeRelV relativeFrom="margin">
+                  <wp14:pctHeight>0</wp14:pctHeight>
+                </wp14:sizeRelV>
+              </wp:anchor>
+            </w:drawing>
+          </mc:Choice>
+          <mc:Fallback>
+            <w:pict>
+              <v:shape w14:anchorId="0DD00428" id="_x0000_s1033" type="#_x0000_t202" style="position:absolute;margin-left:0;margin-top:224.85pt;width:205.5pt;height:14.5pt;z-index:251716608;visibility:visible;mso-wrap-style:square;mso-width-percent:0;mso-height-percent:0;mso-wrap-distance-left:9pt;mso-wrap-distance-top:0;mso-wrap-distance-right:9pt;mso-wrap-distance-bottom:0;mso-position-horizontal:left;mso-position-horizontal-relative:margin;mso-position-vertical:absolute;mso-position-vertical-relative:text;mso-width-percent:0;mso-height-percent:0;mso-width-relative:margin;mso-height-relative:margin;v-text-anchor:top" o:gfxdata="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" stroked="f">
+                <v:textbox inset="0,0,0,0">
+                  <w:txbxContent>
+                    <w:p>
+                      <w:pPr>
+                        <w:pStyle w:val="Caption"/>
+                        <w:rPr>
+                          <w:noProof/>
+                        </w:rPr>
+                      </w:pPr>
+                      <w:r>
+                        <w:t xml:space="preserve">Figure </w:t>
+                      </w:r>
+                      <w:r>
+                        <w:t>4</w:t>
+                      </w:r>
+                      <w:r>
+                        <w:t xml:space="preserve"> – </w:t>
+                      </w:r>
+                      <w:r>
+                        <w:t>Alpha Beta Pruning Initial Game Tree</w:t>
+                      </w:r>
+                    </w:p>
+                  </w:txbxContent>
+                </v:textbox>
+                <w10:wrap type="topAndBottom" anchorx="margin"/>
+              </v:shape>
+            </w:pict>
+          </mc:Fallback>
+        </mc:AlternateContent>
+      </w:r>
+      <w:r>
+        <w:rPr>
+          <w:noProof/>
+        </w:rPr>
+        <w:drawing>
+          <wp:inline distT="0" distB="0" distL="0" distR="0" wp14:anchorId="0EF4AD1D" wp14:editId="07BC962F">
+            <wp:extent cx="5731510" cy="2771775"/>
+            <wp:effectExtent l="0" t="0" r="2540" b="9525"/>
+            <wp:docPr id="315056165" name="Picture 1" descr="A diagram of a diagram&#10;&#10;Description automatically generated"/>
+            <wp:cNvGraphicFramePr>
+              <a:graphicFrameLocks xmlns:a="http://schemas.openxmlformats.org/drawingml/2006/main" noChangeAspect="1"/>
+            </wp:cNvGraphicFramePr>
+            <a:graphic xmlns:a="http://schemas.openxmlformats.org/drawingml/2006/main">
+              <a:graphicData uri="http://schemas.openxmlformats.org/drawingml/2006/picture">
+                <pic:pic xmlns:pic="http://schemas.openxmlformats.org/drawingml/2006/picture">
+                  <pic:nvPicPr>
+                    <pic:cNvPr id="315056165" name="Picture 1" descr="A diagram of a diagram&#10;&#10;Description automatically generated"/>
+                    <pic:cNvPicPr/>
+                  </pic:nvPicPr>
+                  <pic:blipFill>
+                    <a:blip r:embed="rId12"/>
+                    <a:stretch>
+                      <a:fillRect/>
+                    </a:stretch>
+                  </pic:blipFill>
+                  <pic:spPr>
+                    <a:xfrm>
+                      <a:off x="0" y="0"/>
+                      <a:ext cx="5731510" cy="2771775"/>
+                    </a:xfrm>
+                    <a:prstGeom prst="rect">
+                      <a:avLst/>
+                    </a:prstGeom>
+                  </pic:spPr>
+                </pic:pic>
+              </a:graphicData>
+            </a:graphic>
+          </wp:inline>
+        </w:drawing>
+      </w:r>
+    </w:p>
+    <w:p>
+      <w:pPr>
+        <w:pStyle w:val="BodyText"/>
+        <w:spacing w:before="64" w:line="259" w:lineRule="auto"/>
+      </w:pPr>
+      <w:r>
+        <w:t>First, the maximiser chooses B, and the minimizer selects D in response. At this point, the maximiser chooses 5, ensuring that the minimizer's score remains at 5 or lower. Consequently, the minimizer proceeds to E and evaluates its left node, finding a value of 6. Since 6 is greater than the guaranteed maximum score of 5, the minimizer doesn't need to explore further nodes under E, as it has already secured a minimum score of 5.</w:t>
+      </w:r>
+    </w:p>
+    <w:p>
+      <w:pPr>
+        <w:pStyle w:val="BodyText"/>
+        <w:spacing w:before="64" w:line="259" w:lineRule="auto"/>
+      </w:pPr>
+    </w:p>
+    <w:p>
+      <w:pPr>
+        <w:pStyle w:val="BodyText"/>
+        <w:spacing w:before="64" w:line="259" w:lineRule="auto"/>
+      </w:pPr>
+      <w:r>
+        <w:t xml:space="preserve">Similarly, upon traversing down to C, the minimizer first selects F. It's again the maximiser’s turn, but upon encountering a value of 1, which doesn't surpass the earlier guaranteed </w:t>
+      </w:r>
+      <w:r>
+        <w:lastRenderedPageBreak/>
+        <w:t>score of 5, it stops exploring this branch. Moving to the right subtree of F, the maximiser discovers a value of 2, which still doesn't exceed the minimum guaranteed score of 5. Recognizing that the minimizer can now ensure a maximum score of 2, which falls short of 5, the maximiser prunes the entire branch stemming from C.</w:t>
+      </w:r>
+    </w:p>
+    <w:p>
+      <w:pPr>
+        <w:pStyle w:val="BodyText"/>
+        <w:spacing w:before="64" w:line="259" w:lineRule="auto"/>
+      </w:pPr>
+      <w:r>
+        <w:rPr>
+          <w:noProof/>
+        </w:rPr>
+        <mc:AlternateContent>
+          <mc:Choice Requires="wps">
+            <w:drawing>
+              <wp:anchor distT="0" distB="0" distL="114300" distR="114300" simplePos="0" relativeHeight="251718656" behindDoc="0" locked="0" layoutInCell="1" allowOverlap="1" wp14:anchorId="4AA91B36" wp14:editId="5485D343">
+                <wp:simplePos x="0" y="0"/>
+                <wp:positionH relativeFrom="margin">
+                  <wp:posOffset>0</wp:posOffset>
+                </wp:positionH>
+                <wp:positionV relativeFrom="paragraph">
+                  <wp:posOffset>2742565</wp:posOffset>
+                </wp:positionV>
+                <wp:extent cx="2609850" cy="184150"/>
+                <wp:effectExtent l="0" t="0" r="0" b="6350"/>
+                <wp:wrapTopAndBottom/>
+                <wp:docPr id="959546061" name="Text Box 1"/>
+                <wp:cNvGraphicFramePr/>
+                <a:graphic xmlns:a="http://schemas.openxmlformats.org/drawingml/2006/main">
+                  <a:graphicData uri="http://schemas.microsoft.com/office/word/2010/wordprocessingShape">
+                    <wps:wsp>
+                      <wps:cNvSpPr txBox="1"/>
+                      <wps:spPr>
+                        <a:xfrm>
+                          <a:off x="0" y="0"/>
+                          <a:ext cx="2609850" cy="184150"/>
+                        </a:xfrm>
+                        <a:prstGeom prst="rect">
+                          <a:avLst/>
+                        </a:prstGeom>
+                        <a:solidFill>
+                          <a:prstClr val="white"/>
+                        </a:solidFill>
+                        <a:ln>
+                          <a:noFill/>
+                        </a:ln>
+                      </wps:spPr>
+                      <wps:txbx>
+                        <w:txbxContent>
+                          <w:p>
+                            <w:pPr>
+                              <w:pStyle w:val="Caption"/>
+                              <w:rPr>
+                                <w:noProof/>
+                              </w:rPr>
+                            </w:pPr>
+                            <w:r>
+                              <w:t>Figure 5 – Final Pruned Game Tree</w:t>
+                            </w:r>
+                          </w:p>
+                        </w:txbxContent>
+                      </wps:txbx>
+                      <wps:bodyPr rot="0" spcFirstLastPara="0" vertOverflow="overflow" horzOverflow="overflow" vert="horz" wrap="square" lIns="0" tIns="0" rIns="0" bIns="0" numCol="1" spcCol="0" rtlCol="0" fromWordArt="0" anchor="t" anchorCtr="0" forceAA="0" compatLnSpc="1">
+                        <a:prstTxWarp prst="textNoShape">
+                          <a:avLst/>
+                        </a:prstTxWarp>
+                        <a:noAutofit/>
+                      </wps:bodyPr>
+                    </wps:wsp>
+                  </a:graphicData>
+                </a:graphic>
+                <wp14:sizeRelH relativeFrom="margin">
+                  <wp14:pctWidth>0</wp14:pctWidth>
+                </wp14:sizeRelH>
+                <wp14:sizeRelV relativeFrom="margin">
+                  <wp14:pctHeight>0</wp14:pctHeight>
+                </wp14:sizeRelV>
+              </wp:anchor>
+            </w:drawing>
+          </mc:Choice>
+          <mc:Fallback>
+            <w:pict>
+              <v:shape w14:anchorId="4AA91B36" id="_x0000_s1034" type="#_x0000_t202" style="position:absolute;margin-left:0;margin-top:215.95pt;width:205.5pt;height:14.5pt;z-index:251718656;visibility:visible;mso-wrap-style:square;mso-width-percent:0;mso-height-percent:0;mso-wrap-distance-left:9pt;mso-wrap-distance-top:0;mso-wrap-distance-right:9pt;mso-wrap-distance-bottom:0;mso-position-horizontal:absolute;mso-position-horizontal-relative:margin;mso-position-vertical:absolute;mso-position-vertical-relative:text;mso-width-percent:0;mso-height-percent:0;mso-width-relative:margin;mso-height-relative:margin;v-text-anchor:top" o:gfxdata="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" stroked="f">
+                <v:textbox inset="0,0,0,0">
+                  <w:txbxContent>
+                    <w:p>
+                      <w:pPr>
+                        <w:pStyle w:val="Caption"/>
+                        <w:rPr>
+                          <w:noProof/>
+                        </w:rPr>
+                      </w:pPr>
+                      <w:r>
+                        <w:t xml:space="preserve">Figure </w:t>
+                      </w:r>
+                      <w:r>
+                        <w:t>5</w:t>
+                      </w:r>
+                      <w:r>
+                        <w:t xml:space="preserve"> – </w:t>
+                      </w:r>
+                      <w:r>
+                        <w:t>Final Pruned Game Tree</w:t>
+                      </w:r>
+                    </w:p>
+                  </w:txbxContent>
+                </v:textbox>
+                <w10:wrap type="topAndBottom" anchorx="margin"/>
+              </v:shape>
+            </w:pict>
+          </mc:Fallback>
+        </mc:AlternateContent>
+      </w:r>
+      <w:r>
+        <w:rPr>
+          <w:noProof/>
+        </w:rPr>
+        <w:drawing>
+          <wp:inline distT="0" distB="0" distL="0" distR="0" wp14:anchorId="0A1AD1FA" wp14:editId="22566B37">
+            <wp:extent cx="5731510" cy="2678430"/>
+            <wp:effectExtent l="0" t="0" r="2540" b="7620"/>
+            <wp:docPr id="400165992" name="Picture 1" descr="A diagram of a diagram&#10;&#10;Description automatically generated"/>
+            <wp:cNvGraphicFramePr>
+              <a:graphicFrameLocks xmlns:a="http://schemas.openxmlformats.org/drawingml/2006/main" noChangeAspect="1"/>
+            </wp:cNvGraphicFramePr>
+            <a:graphic xmlns:a="http://schemas.openxmlformats.org/drawingml/2006/main">
+              <a:graphicData uri="http://schemas.openxmlformats.org/drawingml/2006/picture">
+                <pic:pic xmlns:pic="http://schemas.openxmlformats.org/drawingml/2006/picture">
+                  <pic:nvPicPr>
+                    <pic:cNvPr id="400165992" name="Picture 1" descr="A diagram of a diagram&#10;&#10;Description automatically generated"/>
+                    <pic:cNvPicPr/>
+                  </pic:nvPicPr>
+                  <pic:blipFill>
+                    <a:blip r:embed="rId13"/>
+                    <a:stretch>
+                      <a:fillRect/>
+                    </a:stretch>
+                  </pic:blipFill>
+                  <pic:spPr>
+                    <a:xfrm>
+                      <a:off x="0" y="0"/>
+                      <a:ext cx="5731510" cy="2678430"/>
+                    </a:xfrm>
+                    <a:prstGeom prst="rect">
+                      <a:avLst/>
+                    </a:prstGeom>
+                  </pic:spPr>
+                </pic:pic>
+              </a:graphicData>
+            </a:graphic>
+          </wp:inline>
+        </w:drawing>
+      </w:r>
+    </w:p>
+    <w:p>
+      <w:pPr>
+        <w:pStyle w:val="Heading3"/>
+        <w:jc w:val="center"/>
+        <w:rPr>
+          <w:color w:val="538135" w:themeColor="accent6" w:themeShade="BF"/>
+        </w:rPr>
+      </w:pPr>
+      <w:bookmarkStart w:id="13" w:name="_Toc161315175"/>
+      <w:r>
+        <w:rPr>
+          <w:color w:val="538135" w:themeColor="accent6" w:themeShade="BF"/>
+        </w:rPr>
+        <w:t>Hardcoded Chess Concepts</w:t>
+      </w:r>
+      <w:bookmarkEnd w:id="13"/>
+    </w:p>
+    <w:p>
+      <w:pPr>
+        <w:pStyle w:val="BodyText"/>
+        <w:spacing w:before="64" w:line="259" w:lineRule="auto"/>
+      </w:pPr>
+      <w:r>
+        <w:rPr>
+          <w:noProof/>
+        </w:rPr>
+        <w:drawing>
+          <wp:anchor distT="0" distB="0" distL="114300" distR="114300" simplePos="0" relativeHeight="251719680" behindDoc="1" locked="0" layoutInCell="1" allowOverlap="1" wp14:anchorId="659DBE14" wp14:editId="0469CB92">
+            <wp:simplePos x="0" y="0"/>
+            <wp:positionH relativeFrom="margin">
+              <wp:posOffset>2573020</wp:posOffset>
+            </wp:positionH>
+            <wp:positionV relativeFrom="paragraph">
+              <wp:posOffset>1148080</wp:posOffset>
+            </wp:positionV>
+            <wp:extent cx="3555365" cy="3474720"/>
+            <wp:effectExtent l="0" t="0" r="6985" b="0"/>
+            <wp:wrapTight wrapText="bothSides">
+              <wp:wrapPolygon edited="0">
+                <wp:start x="0" y="0"/>
+                <wp:lineTo x="0" y="21434"/>
+                <wp:lineTo x="21527" y="21434"/>
+                <wp:lineTo x="21527" y="0"/>
+                <wp:lineTo x="0" y="0"/>
+              </wp:wrapPolygon>
+            </wp:wrapTight>
+            <wp:docPr id="1131688015" name="Picture 1" descr="Chess Piece-Table">
+              <a:extLst xmlns:a="http://schemas.openxmlformats.org/drawingml/2006/main">
+                <a:ext uri="{C183D7F6-B498-43B3-948B-1728B52AA6E4}">
+                  <adec:decorative xmlns:adec="http://schemas.microsoft.com/office/drawing/2017/decorative" val="0"/>
+                </a:ext>
+              </a:extLst>
+            </wp:docPr>
+            <wp:cNvGraphicFramePr>
+              <a:graphicFrameLocks xmlns:a="http://schemas.openxmlformats.org/drawingml/2006/main" noChangeAspect="1"/>
+            </wp:cNvGraphicFramePr>
+            <a:graphic xmlns:a="http://schemas.openxmlformats.org/drawingml/2006/main">
+              <a:graphicData uri="http://schemas.openxmlformats.org/drawingml/2006/picture">
+                <pic:pic xmlns:pic="http://schemas.openxmlformats.org/drawingml/2006/picture">
+                  <pic:nvPicPr>
+                    <pic:cNvPr id="1131688015" name="Picture 1" descr="Chess Piece-Table">
+                      <a:extLst>
+                        <a:ext uri="{C183D7F6-B498-43B3-948B-1728B52AA6E4}">
+                          <adec:decorative xmlns:adec="http://schemas.microsoft.com/office/drawing/2017/decorative" val="0"/>
+                        </a:ext>
+                      </a:extLst>
+                    </pic:cNvPr>
+                    <pic:cNvPicPr>
+                      <a:picLocks noChangeAspect="1" noChangeArrowheads="1"/>
+                    </pic:cNvPicPr>
+                  </pic:nvPicPr>
+                  <pic:blipFill>
+                    <a:blip r:embed="rId14">
+                      <a:extLst>
+                        <a:ext uri="{28A0092B-C50C-407E-A947-70E740481C1C}">
+                          <a14:useLocalDpi xmlns:a14="http://schemas.microsoft.com/office/drawing/2010/main" val="0"/>
+                        </a:ext>
+                      </a:extLst>
+                    </a:blip>
+                    <a:srcRect/>
+                    <a:stretch>
+                      <a:fillRect/>
+                    </a:stretch>
+                  </pic:blipFill>
+                  <pic:spPr bwMode="auto">
+                    <a:xfrm>
+                      <a:off x="0" y="0"/>
+                      <a:ext cx="3555365" cy="3474720"/>
+                    </a:xfrm>
+                    <a:prstGeom prst="rect">
+                      <a:avLst/>
+                    </a:prstGeom>
+                    <a:noFill/>
+                    <a:ln>
+                      <a:noFill/>
+                    </a:ln>
+                  </pic:spPr>
+                </pic:pic>
+              </a:graphicData>
+            </a:graphic>
+            <wp14:sizeRelH relativeFrom="page">
+              <wp14:pctWidth>0</wp14:pctWidth>
+            </wp14:sizeRelH>
+            <wp14:sizeRelV relativeFrom="page">
+              <wp14:pctHeight>0</wp14:pctHeight>
+            </wp14:sizeRelV>
+          </wp:anchor>
+        </w:drawing>
+      </w:r>
+      <w:r>
+        <w:rPr>
+          <w:noProof/>
+        </w:rPr>
+        <mc:AlternateContent>
+          <mc:Choice Requires="wps">
+            <w:drawing>
+              <wp:anchor distT="0" distB="0" distL="114300" distR="114300" simplePos="0" relativeHeight="251697152" behindDoc="0" locked="0" layoutInCell="1" allowOverlap="1" wp14:anchorId="1F0805E2" wp14:editId="01E45CE4">
+                <wp:simplePos x="0" y="0"/>
+                <wp:positionH relativeFrom="page">
+                  <wp:posOffset>895985</wp:posOffset>
+                </wp:positionH>
+                <wp:positionV relativeFrom="paragraph">
+                  <wp:posOffset>33655</wp:posOffset>
+                </wp:positionV>
+                <wp:extent cx="5774055" cy="9525"/>
+                <wp:effectExtent l="635" t="1270" r="0" b="0"/>
+                <wp:wrapNone/>
+                <wp:docPr id="210826067" name="Rectangle 3"/>
+                <wp:cNvGraphicFramePr>
+                  <a:graphicFrameLocks xmlns:a="http://schemas.openxmlformats.org/drawingml/2006/main"/>
+                </wp:cNvGraphicFramePr>
+                <a:graphic xmlns:a="http://schemas.openxmlformats.org/drawingml/2006/main">
+                  <a:graphicData uri="http://schemas.microsoft.com/office/word/2010/wordprocessingShape">
+                    <wps:wsp>
+                      <wps:cNvSpPr>
+                        <a:spLocks noChangeArrowheads="1"/>
+                      </wps:cNvSpPr>
+                      <wps:spPr bwMode="auto">
+                        <a:xfrm>
+                          <a:off x="0" y="0"/>
+                          <a:ext cx="5774055" cy="9525"/>
+                        </a:xfrm>
+                        <a:prstGeom prst="rect">
+                          <a:avLst/>
+                        </a:prstGeom>
+                        <a:solidFill>
+                          <a:srgbClr val="538135"/>
+                        </a:solidFill>
+                        <a:ln>
+                          <a:noFill/>
+                        </a:ln>
+                        <a:extLst>
+                          <a:ext uri="{91240B29-F687-4F45-9708-019B960494DF}">
+                            <a14:hiddenLine xmlns:a14="http://schemas.microsoft.com/office/drawing/2010/main" w="9525">
+                              <a:solidFill>
+                                <a:srgbClr val="000000"/>
+                              </a:solidFill>
+                              <a:miter lim="800000"/>
+                              <a:headEnd/>
+                              <a:tailEnd/>
+                            </a14:hiddenLine>
+                          </a:ext>
+                        </a:extLst>
+                      </wps:spPr>
+                      <wps:bodyPr rot="0" vert="horz" wrap="square" lIns="91440" tIns="45720" rIns="91440" bIns="45720" anchor="t" anchorCtr="0" upright="1">
+                        <a:noAutofit/>
+                      </wps:bodyPr>
+                    </wps:wsp>
+                  </a:graphicData>
+                </a:graphic>
+                <wp14:sizeRelH relativeFrom="page">
+                  <wp14:pctWidth>0</wp14:pctWidth>
+                </wp14:sizeRelH>
+                <wp14:sizeRelV relativeFrom="page">
+                  <wp14:pctHeight>0</wp14:pctHeight>
+                </wp14:sizeRelV>
+              </wp:anchor>
+            </w:drawing>
+          </mc:Choice>
+          <mc:Fallback>
+            <w:pict>
+              <v:rect w14:anchorId="4125FF05" id="Rectangle 3" o:spid="_x0000_s1026" style="position:absolute;margin-left:70.55pt;margin-top:2.65pt;width:454.65pt;height:.75pt;z-index:251697152;visibility:visible;mso-wrap-style:square;mso-width-percent:0;mso-height-percent:0;mso-wrap-distance-left:9pt;mso-wrap-distance-top:0;mso-wrap-distance-right:9pt;mso-wrap-distance-bottom:0;mso-position-horizontal:absolute;mso-position-horizontal-relative:page;mso-position-vertical:absolute;mso-position-vertical-relative:text;mso-width-percent:0;mso-height-percent:0;mso-width-relative:page;mso-height-relative:page;v-text-anchor:top" o:gfxdata="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" fillcolor="#538135" stroked="f">
+                <w10:wrap anchorx="page"/>
+              </v:rect>
+            </w:pict>
+          </mc:Fallback>
+        </mc:AlternateContent>
+      </w:r>
+      <w:r>
+        <w:t>Previously I explained that the simple evaluation function was not enough to be</w:t>
+      </w:r>
+      <w:r>
+        <w:t>at</w:t>
+      </w:r>
+      <w:r>
+        <w:t xml:space="preserve"> the more advanced players. </w:t>
+      </w:r>
+      <w:r>
+        <w:t>Well,</w:t>
+      </w:r>
+      <w:r>
+        <w:t xml:space="preserve"> this is due to the limited knowledge the computer is given, it is told that the only way to gain a better position is to capture a piece or to checkmate.</w:t>
+      </w:r>
+      <w:r>
+        <w:t xml:space="preserve"> However, this is untrue. Positional advantages are also a concept, in chess. Such as you want to develop pieces into the centre of the board. And that the king wants to be protected away into the corner. Now there are many times these concepts need to be broken, such as the</w:t>
+      </w:r>
+      <w:r>
+        <w:t xml:space="preserve"> </w:t>
+      </w:r>
+      <w:r>
+        <w:t>endgame.</w:t>
+      </w:r>
+      <w:r>
+        <w:t xml:space="preserve"> </w:t>
+      </w:r>
+      <w:r>
+        <w:t>Therefore,</w:t>
+      </w:r>
+      <w:r>
+        <w:t xml:space="preserve"> we can hardcore some of these concepts into the chess engine, so they favour some moves over others, due to positional advantages.</w:t>
+      </w:r>
+      <w:r>
+        <w:t xml:space="preserve"> </w:t>
+      </w:r>
+    </w:p>
+    <w:p>
+      <w:pPr>
+        <w:pStyle w:val="BodyText"/>
+        <w:spacing w:before="64" w:line="259" w:lineRule="auto"/>
+      </w:pPr>
+    </w:p>
+    <w:p>
+      <w:pPr>
+        <w:pStyle w:val="BodyText"/>
+        <w:spacing w:before="64" w:line="259" w:lineRule="auto"/>
+      </w:pPr>
+      <w:r>
+        <w:t>Here is a piece table, which shows the favoured positions by each piece. This helps hardco</w:t>
+      </w:r>
+      <w:r>
+        <w:t>de</w:t>
+      </w:r>
+      <w:r>
+        <w:t xml:space="preserve"> some concepts into the computer, such as developing towards the centre, promotion of pieces, overextending, protecting the king etc.</w:t>
+      </w:r>
+    </w:p>
+    <w:p>
+      <w:pPr>
+        <w:pStyle w:val="BodyText"/>
+        <w:spacing w:before="64" w:line="259" w:lineRule="auto"/>
+      </w:pPr>
+      <w:r>
+        <w:rPr>
+          <w:noProof/>
+        </w:rPr>
+        <mc:AlternateContent>
+          <mc:Choice Requires="wps">
+            <w:drawing>
+              <wp:anchor distT="0" distB="0" distL="114300" distR="114300" simplePos="0" relativeHeight="251704320" behindDoc="0" locked="0" layoutInCell="1" allowOverlap="1" wp14:anchorId="1831D6AB" wp14:editId="6ED105BF">
+                <wp:simplePos x="0" y="0"/>
+                <wp:positionH relativeFrom="margin">
+                  <wp:posOffset>4637405</wp:posOffset>
+                </wp:positionH>
+                <wp:positionV relativeFrom="paragraph">
+                  <wp:posOffset>467995</wp:posOffset>
+                </wp:positionV>
+                <wp:extent cx="1325880" cy="635"/>
+                <wp:effectExtent l="0" t="0" r="7620" b="0"/>
+                <wp:wrapTopAndBottom/>
+                <wp:docPr id="2124635182" name="Text Box 1"/>
+                <wp:cNvGraphicFramePr/>
+                <a:graphic xmlns:a="http://schemas.openxmlformats.org/drawingml/2006/main">
+                  <a:graphicData uri="http://schemas.microsoft.com/office/word/2010/wordprocessingShape">
+                    <wps:wsp>
+                      <wps:cNvSpPr txBox="1"/>
+                      <wps:spPr>
+                        <a:xfrm>
+                          <a:off x="0" y="0"/>
+                          <a:ext cx="1325880" cy="635"/>
+                        </a:xfrm>
+                        <a:prstGeom prst="rect">
+                          <a:avLst/>
+                        </a:prstGeom>
+                        <a:solidFill>
+                          <a:prstClr val="white"/>
+                        </a:solidFill>
+                        <a:ln>
+                          <a:noFill/>
+                        </a:ln>
+                      </wps:spPr>
+                      <wps:txbx>
+                        <w:txbxContent>
+                          <w:p>
+                            <w:pPr>
+                              <w:pStyle w:val="Caption"/>
+                              <w:rPr>
+                                <w:noProof/>
+                              </w:rPr>
+                            </w:pPr>
+                            <w:r>
+                              <w:t>Figure</w:t>
+                            </w:r>
+                            <w:r>
+                              <w:t xml:space="preserve"> </w:t>
+                            </w:r>
+                            <w:r>
+                              <w:t>6</w:t>
+                            </w:r>
+                            <w:r>
+                              <w:t xml:space="preserve"> - Chess Piece Table</w:t>
+                            </w:r>
+                          </w:p>
+                        </w:txbxContent>
+                      </wps:txbx>
+                      <wps:bodyPr rot="0" spcFirstLastPara="0" vertOverflow="overflow" horzOverflow="overflow" vert="horz" wrap="square" lIns="0" tIns="0" rIns="0" bIns="0" numCol="1" spcCol="0" rtlCol="0" fromWordArt="0" anchor="t" anchorCtr="0" forceAA="0" compatLnSpc="1">
+                        <a:prstTxWarp prst="textNoShape">
+                          <a:avLst/>
+                        </a:prstTxWarp>
+                        <a:spAutoFit/>
+                      </wps:bodyPr>
+                    </wps:wsp>
+                  </a:graphicData>
+                </a:graphic>
+                <wp14:sizeRelH relativeFrom="margin">
+                  <wp14:pctWidth>0</wp14:pctWidth>
+                </wp14:sizeRelH>
+              </wp:anchor>
+            </w:drawing>
+          </mc:Choice>
+          <mc:Fallback>
+            <w:pict>
+              <v:shape w14:anchorId="1831D6AB" id="_x0000_s1035" type="#_x0000_t202" style="position:absolute;margin-left:365.15pt;margin-top:36.85pt;width:104.4pt;height:.05pt;z-index:251704320;visibility:visible;mso-wrap-style:square;mso-width-percent:0;mso-wrap-distance-left:9pt;mso-wrap-distance-top:0;mso-wrap-distance-right:9pt;mso-wrap-distance-bottom:0;mso-position-horizontal:absolute;mso-position-horizontal-relative:margin;mso-position-vertical:absolute;mso-position-vertical-relative:text;mso-width-percent:0;mso-width-relative:margin;v-text-anchor:top" o:gfxdata="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" stroked="f">
+                <v:textbox style="mso-fit-shape-to-text:t" inset="0,0,0,0">
+                  <w:txbxContent>
+                    <w:p>
+                      <w:pPr>
+                        <w:pStyle w:val="Caption"/>
+                        <w:rPr>
+                          <w:noProof/>
+                        </w:rPr>
+                      </w:pPr>
+                      <w:r>
+                        <w:t>Figure</w:t>
+                      </w:r>
+                      <w:r>
+                        <w:t xml:space="preserve"> </w:t>
+                      </w:r>
+                      <w:r>
+                        <w:t>6</w:t>
+                      </w:r>
+                      <w:r>
+                        <w:t xml:space="preserve"> - Chess Piece Table</w:t>
+                      </w:r>
+                    </w:p>
+                  </w:txbxContent>
+                </v:textbox>
+                <w10:wrap type="topAndBottom" anchorx="margin"/>
+              </v:shape>
+            </w:pict>
+          </mc:Fallback>
+        </mc:AlternateContent>
+      </w:r>
+      <w:r>
+        <w:t>This paired with the basic evaluation, can lead to a very strong chess engine.</w:t>
+      </w:r>
+    </w:p>
+    <w:p>
+      <w:pPr>
+        <w:pStyle w:val="BodyText"/>
+        <w:spacing w:before="64" w:line="259" w:lineRule="auto"/>
+      </w:pPr>
+    </w:p>
+    <w:p>
+      <w:pPr>
+        <w:pStyle w:val="Heading3"/>
+        <w:jc w:val="center"/>
+        <w:rPr>
+          <w:color w:val="538135" w:themeColor="accent6" w:themeShade="BF"/>
+        </w:rPr>
+      </w:pPr>
+      <w:bookmarkStart w:id="14" w:name="_Toc161315176"/>
+      <w:r>
+        <w:rPr>
+          <w:color w:val="538135" w:themeColor="accent6" w:themeShade="BF"/>
+        </w:rPr>
+        <w:lastRenderedPageBreak/>
+        <w:t>GUI</w:t>
+      </w:r>
+      <w:bookmarkEnd w:id="14"/>
+    </w:p>
+    <w:p>
+      <w:pPr>
+        <w:pStyle w:val="BodyText"/>
+        <w:spacing w:before="64" w:line="259" w:lineRule="auto"/>
+      </w:pPr>
+      <w:r>
+        <w:rPr>
+          <w:noProof/>
+        </w:rPr>
+        <mc:AlternateContent>
+          <mc:Choice Requires="wps">
+            <w:drawing>
+              <wp:anchor distT="0" distB="0" distL="114300" distR="114300" simplePos="0" relativeHeight="251700224" behindDoc="0" locked="0" layoutInCell="1" allowOverlap="1" wp14:anchorId="46F94073" wp14:editId="632A5889">
+                <wp:simplePos x="0" y="0"/>
+                <wp:positionH relativeFrom="page">
+                  <wp:posOffset>895985</wp:posOffset>
+                </wp:positionH>
+                <wp:positionV relativeFrom="paragraph">
+                  <wp:posOffset>33655</wp:posOffset>
+                </wp:positionV>
+                <wp:extent cx="5774055" cy="9525"/>
+                <wp:effectExtent l="635" t="1270" r="0" b="0"/>
+                <wp:wrapNone/>
+                <wp:docPr id="116445002" name="Rectangle 3"/>
+                <wp:cNvGraphicFramePr>
+                  <a:graphicFrameLocks xmlns:a="http://schemas.openxmlformats.org/drawingml/2006/main"/>
+                </wp:cNvGraphicFramePr>
+                <a:graphic xmlns:a="http://schemas.openxmlformats.org/drawingml/2006/main">
+                  <a:graphicData uri="http://schemas.microsoft.com/office/word/2010/wordprocessingShape">
+                    <wps:wsp>
+                      <wps:cNvSpPr>
+                        <a:spLocks noChangeArrowheads="1"/>
+                      </wps:cNvSpPr>
+                      <wps:spPr bwMode="auto">
+                        <a:xfrm>
+                          <a:off x="0" y="0"/>
+                          <a:ext cx="5774055" cy="9525"/>
+                        </a:xfrm>
+                        <a:prstGeom prst="rect">
+                          <a:avLst/>
+                        </a:prstGeom>
+                        <a:solidFill>
+                          <a:srgbClr val="538135"/>
+                        </a:solidFill>
+                        <a:ln>
+                          <a:noFill/>
+                        </a:ln>
+                        <a:extLst>
+                          <a:ext uri="{91240B29-F687-4F45-9708-019B960494DF}">
+                            <a14:hiddenLine xmlns:a14="http://schemas.microsoft.com/office/drawing/2010/main" w="9525">
+                              <a:solidFill>
+                                <a:srgbClr val="000000"/>
+                              </a:solidFill>
+                              <a:miter lim="800000"/>
+                              <a:headEnd/>
+                              <a:tailEnd/>
+                            </a14:hiddenLine>
+                          </a:ext>
+                        </a:extLst>
+                      </wps:spPr>
+                      <wps:bodyPr rot="0" vert="horz" wrap="square" lIns="91440" tIns="45720" rIns="91440" bIns="45720" anchor="t" anchorCtr="0" upright="1">
+                        <a:noAutofit/>
+                      </wps:bodyPr>
+                    </wps:wsp>
+                  </a:graphicData>
+                </a:graphic>
+                <wp14:sizeRelH relativeFrom="page">
+                  <wp14:pctWidth>0</wp14:pctWidth>
+                </wp14:sizeRelH>
+                <wp14:sizeRelV relativeFrom="page">
+                  <wp14:pctHeight>0</wp14:pctHeight>
+                </wp14:sizeRelV>
+              </wp:anchor>
+            </w:drawing>
+          </mc:Choice>
+          <mc:Fallback>
+            <w:pict>
+              <v:rect w14:anchorId="39B713A3" id="Rectangle 3" o:spid="_x0000_s1026" style="position:absolute;margin-left:70.55pt;margin-top:2.65pt;width:454.65pt;height:.75pt;z-index:251700224;visibility:visible;mso-wrap-style:square;mso-width-percent:0;mso-height-percent:0;mso-wrap-distance-left:9pt;mso-wrap-distance-top:0;mso-wrap-distance-right:9pt;mso-wrap-distance-bottom:0;mso-position-horizontal:absolute;mso-position-horizontal-relative:page;mso-position-vertical:absolute;mso-position-vertical-relative:text;mso-width-percent:0;mso-height-percent:0;mso-width-relative:page;mso-height-relative:page;v-text-anchor:top" o:gfxdata="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" fillcolor="#538135" stroked="f">
+                <w10:wrap anchorx="page"/>
+              </v:rect>
+            </w:pict>
+          </mc:Fallback>
+        </mc:AlternateContent>
+      </w:r>
+      <w:r>
+        <w:t>The GUI is the user's gateway to the chess engine, providing an interface that balances simplicity with functionality. While an extravagant design is not the priority, a focus on cleanliness and intuitiveness ensures a seamless user experience.</w:t>
+      </w:r>
+    </w:p>
+    <w:p>
+      <w:pPr>
+        <w:pStyle w:val="BodyText"/>
+        <w:spacing w:before="64" w:line="259" w:lineRule="auto"/>
+      </w:pPr>
+    </w:p>
+    <w:p>
+      <w:pPr>
+        <w:pStyle w:val="BodyText"/>
+        <w:spacing w:before="64" w:line="259" w:lineRule="auto"/>
+      </w:pPr>
+      <w:r>
+        <w:t xml:space="preserve">At the core of the GUI is the interactive chessboard display, where players make their moves. This visual representation of the game allows for easy interaction with the pieces, </w:t>
+      </w:r>
+      <w:r>
+        <w:t xml:space="preserve">using </w:t>
+      </w:r>
+      <w:r>
+        <w:t>methods like drag-and-dro</w:t>
+      </w:r>
+      <w:r>
+        <w:t>p</w:t>
+      </w:r>
+      <w:r>
+        <w:t>. The chessboard display is designed for responsiveness, ensuring that moves are executed smoothly, contributing to an engaging and visually satisfying gameplay experience.</w:t>
+      </w:r>
+    </w:p>
+    <w:p>
+      <w:pPr>
+        <w:pStyle w:val="BodyText"/>
+        <w:spacing w:before="64" w:line="259" w:lineRule="auto"/>
+      </w:pPr>
+    </w:p>
+    <w:p>
+      <w:pPr>
+        <w:pStyle w:val="BodyText"/>
+        <w:spacing w:before="64" w:line="259" w:lineRule="auto"/>
+      </w:pPr>
+      <w:r>
+        <w:t xml:space="preserve">Alongside the chessboard, the GUI </w:t>
+      </w:r>
+      <w:r>
+        <w:t xml:space="preserve">will include a </w:t>
+      </w:r>
+      <w:r>
+        <w:t xml:space="preserve">move history feature. This allows users to review the sequence of moves made during the game, </w:t>
+      </w:r>
+      <w:r>
+        <w:t>allowing</w:t>
+      </w:r>
+      <w:r>
+        <w:t xml:space="preserve"> post-game analysis and a deeper understanding of the flow</w:t>
+      </w:r>
+      <w:r>
+        <w:t xml:space="preserve"> of the game</w:t>
+      </w:r>
+      <w:r>
+        <w:t>. The move history feature aligns with user preferences, enhancing the learning and analytical aspects of the chess-playing experience.</w:t>
+      </w:r>
+    </w:p>
+    <w:p>
+      <w:pPr>
+        <w:pStyle w:val="BodyText"/>
+        <w:spacing w:before="64" w:line="259" w:lineRule="auto"/>
+      </w:pPr>
+    </w:p>
+    <w:p>
+      <w:pPr>
+        <w:pStyle w:val="BodyText"/>
+        <w:spacing w:before="64" w:line="259" w:lineRule="auto"/>
+      </w:pPr>
+      <w:r>
+        <w:t xml:space="preserve">To </w:t>
+      </w:r>
+      <w:r>
+        <w:t>help with the</w:t>
+      </w:r>
+      <w:r>
+        <w:t xml:space="preserve"> user interaction, a menu bar is integrated into the GUI, providing quick access to essential functionalities. Users can cycle between different difficulty levels, tailoring the gaming experience to their skill level or desired challenge. The menu bar acts as a centralized command hub, ensuring that users can easily navigate through the engine's features without unnecessary complexity.</w:t>
+      </w:r>
     </w:p>
     <w:p/>
     <w:p/>
@@ -2287,26 +6302,12 @@
     <w:p/>
     <w:p/>
     <w:p/>
-    <w:p/>
-    <w:p/>
-    <w:p/>
-    <w:p/>
-    <w:p/>
     <w:p>
       <w:r>
         <w:br/>
       </w:r>
     </w:p>
-    <w:p/>
-    <w:p/>
-    <w:p/>
-    <w:p/>
-    <w:p/>
-    <w:p/>
-    <w:p/>
-    <w:p/>
-    <w:p/>
-    <w:p/>
+    <w:bookmarkStart w:id="15" w:name="_Toc161315177" w:displacedByCustomXml="next"/>
     <w:sdt>
       <w:sdtPr>
         <w:rPr>
@@ -2335,6 +6336,7 @@
             </w:rPr>
             <w:t>References</w:t>
           </w:r>
+          <w:bookmarkEnd w:id="15"/>
         </w:p>
         <w:sdt>
           <w:sdtPr>
@@ -2347,14 +6349,12 @@
                 <w:pStyle w:val="Bibliography"/>
                 <w:ind w:left="720" w:hanging="720"/>
                 <w:rPr>
+                  <w:noProof/>
                   <w:sz w:val="24"/>
                   <w:szCs w:val="24"/>
                 </w:rPr>
               </w:pPr>
               <w:r>
-                <w:rPr>
-                  <w:noProof w:val="0"/>
-                </w:rPr>
                 <w:fldChar w:fldCharType="begin"/>
               </w:r>
               <w:r>
@@ -2364,13 +6364,11 @@
                 <w:instrText xml:space="preserve"> BIBLIOGRAPHY </w:instrText>
               </w:r>
               <w:r>
-                <w:rPr>
-                  <w:noProof w:val="0"/>
-                </w:rPr>
                 <w:fldChar w:fldCharType="separate"/>
               </w:r>
               <w:r>
                 <w:rPr>
+                  <w:noProof/>
                   <w:lang w:val="fr-FR"/>
                 </w:rPr>
                 <w:t xml:space="preserve">Champion, A. (n.d.). </w:t>
@@ -2379,10 +6377,14 @@
                 <w:rPr>
                   <w:i/>
                   <w:iCs/>
+                  <w:noProof/>
                 </w:rPr>
                 <w:t>Stockfish in Depth</w:t>
               </w:r>
               <w:r>
+                <w:rPr>
+                  <w:noProof/>
+                </w:rPr>
                 <w:t>. Retrieved from https://towardsdatascience.com/dissecting-stockfish-part-1-in-depth-look-at-a-chess-engine-7fddd1d83579</w:t>
               </w:r>
             </w:p>
@@ -2390,19 +6392,87 @@
               <w:pPr>
                 <w:pStyle w:val="Bibliography"/>
                 <w:ind w:left="720" w:hanging="720"/>
+                <w:rPr>
+                  <w:noProof/>
+                </w:rPr>
               </w:pPr>
               <w:r>
+                <w:rPr>
+                  <w:noProof/>
+                </w:rPr>
                 <w:t xml:space="preserve">Champion, A. (n.d.). </w:t>
               </w:r>
               <w:r>
                 <w:rPr>
                   <w:i/>
                   <w:iCs/>
+                  <w:noProof/>
                 </w:rPr>
                 <w:t>Top 5 Chess Engines</w:t>
               </w:r>
               <w:r>
+                <w:rPr>
+                  <w:noProof/>
+                </w:rPr>
                 <w:t>. Retrieved from https://royalchessmall.com/en-gb/blogs/blog/5-best-chess-engines</w:t>
+              </w:r>
+            </w:p>
+            <w:p>
+              <w:pPr>
+                <w:pStyle w:val="Bibliography"/>
+                <w:ind w:left="720" w:hanging="720"/>
+                <w:rPr>
+                  <w:noProof/>
+                </w:rPr>
+              </w:pPr>
+              <w:r>
+                <w:rPr>
+                  <w:noProof/>
+                </w:rPr>
+                <w:t xml:space="preserve">L, A. (n.d.). </w:t>
+              </w:r>
+              <w:r>
+                <w:rPr>
+                  <w:i/>
+                  <w:iCs/>
+                  <w:noProof/>
+                </w:rPr>
+                <w:t>Minimax</w:t>
+              </w:r>
+              <w:r>
+                <w:rPr>
+                  <w:noProof/>
+                </w:rPr>
+                <w:t>. Retrieved from Geeks For Geeks: https://www.geeksforgeeks.org/minimax-algorithm-in-game-theory-set-1-introduction/</w:t>
+              </w:r>
+            </w:p>
+            <w:p>
+              <w:pPr>
+                <w:pStyle w:val="Bibliography"/>
+                <w:ind w:left="720" w:hanging="720"/>
+                <w:rPr>
+                  <w:noProof/>
+                </w:rPr>
+              </w:pPr>
+              <w:r>
+                <w:rPr>
+                  <w:noProof/>
+                </w:rPr>
+                <w:t xml:space="preserve">python-chess. (n.d.). </w:t>
+              </w:r>
+              <w:r>
+                <w:rPr>
+                  <w:i/>
+                  <w:iCs/>
+                  <w:noProof/>
+                </w:rPr>
+                <w:t>python-chess</w:t>
+              </w:r>
+              <w:r>
+                <w:rPr>
+                  <w:noProof/>
+                </w:rPr>
+                <w:t>. Retrieved from https://python-chess.readthedocs.io/en/latest/</w:t>
               </w:r>
             </w:p>
             <w:p>
@@ -2969,7 +7039,6 @@
     </w:pPr>
     <w:rPr>
       <w:rFonts w:ascii="Calibri" w:eastAsia="Calibri" w:hAnsi="Calibri" w:cs="Calibri"/>
-      <w:noProof/>
       <w:kern w:val="0"/>
       <w14:ligatures w14:val="none"/>
     </w:rPr>
@@ -3037,6 +7106,28 @@
       <w:color w:val="1F3763" w:themeColor="accent1" w:themeShade="7F"/>
       <w:sz w:val="24"/>
       <w:szCs w:val="24"/>
+    </w:rPr>
+  </w:style>
+  <w:style w:type="paragraph" w:styleId="Heading4">
+    <w:name w:val="heading 4"/>
+    <w:basedOn w:val="Normal"/>
+    <w:next w:val="Normal"/>
+    <w:link w:val="Heading4Char"/>
+    <w:uiPriority w:val="9"/>
+    <w:unhideWhenUsed/>
+    <w:qFormat/>
+    <w:rsid w:val="00A35835"/>
+    <w:pPr>
+      <w:keepNext/>
+      <w:keepLines/>
+      <w:spacing w:before="40"/>
+      <w:outlineLvl w:val="3"/>
+    </w:pPr>
+    <w:rPr>
+      <w:rFonts w:asciiTheme="majorHAnsi" w:eastAsiaTheme="majorEastAsia" w:hAnsiTheme="majorHAnsi" w:cstheme="majorBidi"/>
+      <w:i/>
+      <w:iCs/>
+      <w:color w:val="2F5496" w:themeColor="accent1" w:themeShade="BF"/>
     </w:rPr>
   </w:style>
   <w:style w:type="character" w:default="1" w:styleId="DefaultParagraphFont">
@@ -3305,6 +7396,128 @@
     <w:uiPriority w:val="37"/>
     <w:unhideWhenUsed/>
     <w:rsid w:val="009A2270"/>
+  </w:style>
+  <w:style w:type="table" w:styleId="TableGrid">
+    <w:name w:val="Table Grid"/>
+    <w:basedOn w:val="TableNormal"/>
+    <w:uiPriority w:val="39"/>
+    <w:rsid w:val="004F3E7F"/>
+    <w:pPr>
+      <w:spacing w:after="0" w:line="240" w:lineRule="auto"/>
+    </w:pPr>
+    <w:tblPr>
+      <w:tblBorders>
+        <w:top w:val="single" w:sz="4" w:space="0" w:color="auto"/>
+        <w:left w:val="single" w:sz="4" w:space="0" w:color="auto"/>
+        <w:bottom w:val="single" w:sz="4" w:space="0" w:color="auto"/>
+        <w:right w:val="single" w:sz="4" w:space="0" w:color="auto"/>
+        <w:insideH w:val="single" w:sz="4" w:space="0" w:color="auto"/>
+        <w:insideV w:val="single" w:sz="4" w:space="0" w:color="auto"/>
+      </w:tblBorders>
+    </w:tblPr>
+  </w:style>
+  <w:style w:type="paragraph" w:styleId="Caption">
+    <w:name w:val="caption"/>
+    <w:basedOn w:val="Normal"/>
+    <w:next w:val="Normal"/>
+    <w:uiPriority w:val="35"/>
+    <w:unhideWhenUsed/>
+    <w:qFormat/>
+    <w:rsid w:val="008C6707"/>
+    <w:pPr>
+      <w:spacing w:after="200"/>
+    </w:pPr>
+    <w:rPr>
+      <w:i/>
+      <w:iCs/>
+      <w:color w:val="44546A" w:themeColor="text2"/>
+      <w:sz w:val="18"/>
+      <w:szCs w:val="18"/>
+    </w:rPr>
+  </w:style>
+  <w:style w:type="character" w:styleId="CommentReference">
+    <w:name w:val="annotation reference"/>
+    <w:basedOn w:val="DefaultParagraphFont"/>
+    <w:uiPriority w:val="99"/>
+    <w:semiHidden/>
+    <w:unhideWhenUsed/>
+    <w:rsid w:val="00DC7130"/>
+    <w:rPr>
+      <w:sz w:val="16"/>
+      <w:szCs w:val="16"/>
+    </w:rPr>
+  </w:style>
+  <w:style w:type="paragraph" w:styleId="CommentText">
+    <w:name w:val="annotation text"/>
+    <w:basedOn w:val="Normal"/>
+    <w:link w:val="CommentTextChar"/>
+    <w:uiPriority w:val="99"/>
+    <w:unhideWhenUsed/>
+    <w:rsid w:val="00DC7130"/>
+    <w:rPr>
+      <w:sz w:val="20"/>
+      <w:szCs w:val="20"/>
+    </w:rPr>
+  </w:style>
+  <w:style w:type="character" w:customStyle="1" w:styleId="CommentTextChar">
+    <w:name w:val="Comment Text Char"/>
+    <w:basedOn w:val="DefaultParagraphFont"/>
+    <w:link w:val="CommentText"/>
+    <w:uiPriority w:val="99"/>
+    <w:rsid w:val="00DC7130"/>
+    <w:rPr>
+      <w:rFonts w:ascii="Calibri" w:eastAsia="Calibri" w:hAnsi="Calibri" w:cs="Calibri"/>
+      <w:kern w:val="0"/>
+      <w:sz w:val="20"/>
+      <w:szCs w:val="20"/>
+      <w14:ligatures w14:val="none"/>
+    </w:rPr>
+  </w:style>
+  <w:style w:type="paragraph" w:styleId="CommentSubject">
+    <w:name w:val="annotation subject"/>
+    <w:basedOn w:val="CommentText"/>
+    <w:next w:val="CommentText"/>
+    <w:link w:val="CommentSubjectChar"/>
+    <w:uiPriority w:val="99"/>
+    <w:semiHidden/>
+    <w:unhideWhenUsed/>
+    <w:rsid w:val="00DC7130"/>
+    <w:rPr>
+      <w:b/>
+      <w:bCs/>
+    </w:rPr>
+  </w:style>
+  <w:style w:type="character" w:customStyle="1" w:styleId="CommentSubjectChar">
+    <w:name w:val="Comment Subject Char"/>
+    <w:basedOn w:val="CommentTextChar"/>
+    <w:link w:val="CommentSubject"/>
+    <w:uiPriority w:val="99"/>
+    <w:semiHidden/>
+    <w:rsid w:val="00DC7130"/>
+    <w:rPr>
+      <w:rFonts w:ascii="Calibri" w:eastAsia="Calibri" w:hAnsi="Calibri" w:cs="Calibri"/>
+      <w:b/>
+      <w:bCs/>
+      <w:kern w:val="0"/>
+      <w:sz w:val="20"/>
+      <w:szCs w:val="20"/>
+      <w14:ligatures w14:val="none"/>
+    </w:rPr>
+  </w:style>
+  <w:style w:type="character" w:customStyle="1" w:styleId="Heading4Char">
+    <w:name w:val="Heading 4 Char"/>
+    <w:basedOn w:val="DefaultParagraphFont"/>
+    <w:link w:val="Heading4"/>
+    <w:uiPriority w:val="9"/>
+    <w:rsid w:val="00A35835"/>
+    <w:rPr>
+      <w:rFonts w:asciiTheme="majorHAnsi" w:eastAsiaTheme="majorEastAsia" w:hAnsiTheme="majorHAnsi" w:cstheme="majorBidi"/>
+      <w:i/>
+      <w:iCs/>
+      <w:color w:val="2F5496" w:themeColor="accent1" w:themeShade="BF"/>
+      <w:kern w:val="0"/>
+      <w14:ligatures w14:val="none"/>
+    </w:rPr>
   </w:style>
 </w:styles>
 </file>
@@ -3640,13 +7853,49 @@
     </b:Author>
     <b:Title>Stockfish in Depth</b:Title>
     <b:URL>https://towardsdatascience.com/dissecting-stockfish-part-1-in-depth-look-at-a-chess-engine-7fddd1d83579</b:URL>
+    <b:RefOrder>4</b:RefOrder>
+  </b:Source>
+  <b:Source>
+    <b:Tag>pyt</b:Tag>
+    <b:SourceType>InternetSite</b:SourceType>
+    <b:Guid>{C2FB7E53-CA84-4C4B-8E25-939FAB24F0D8}</b:Guid>
+    <b:Author>
+      <b:Author>
+        <b:NameList>
+          <b:Person>
+            <b:Last>python-chess</b:Last>
+          </b:Person>
+        </b:NameList>
+      </b:Author>
+    </b:Author>
+    <b:Title>python-chess</b:Title>
+    <b:URL>https://python-chess.readthedocs.io/en/latest/</b:URL>
     <b:RefOrder>2</b:RefOrder>
+  </b:Source>
+  <b:Source>
+    <b:Tag>minimax</b:Tag>
+    <b:SourceType>InternetSite</b:SourceType>
+    <b:Guid>{DC2B3749-D800-49DB-AC23-E389FC04923A}</b:Guid>
+    <b:Author>
+      <b:Author>
+        <b:NameList>
+          <b:Person>
+            <b:Last>L</b:Last>
+            <b:First>Akshay</b:First>
+          </b:Person>
+        </b:NameList>
+      </b:Author>
+    </b:Author>
+    <b:Title>Minimax</b:Title>
+    <b:InternetSiteTitle>Geeks For Geeks</b:InternetSiteTitle>
+    <b:URL>https://www.geeksforgeeks.org/minimax-algorithm-in-game-theory-set-1-introduction/</b:URL>
+    <b:RefOrder>3</b:RefOrder>
   </b:Source>
 </b:Sources>
 </file>
 
 <file path=customXml/itemProps1.xml><?xml version="1.0" encoding="utf-8"?>
-<ds:datastoreItem xmlns:ds="http://schemas.openxmlformats.org/officeDocument/2006/customXml" ds:itemID="{E1F64246-9845-4A50-9981-9F297084C7FE}">
+<ds:datastoreItem xmlns:ds="http://schemas.openxmlformats.org/officeDocument/2006/customXml" ds:itemID="{5B30ABAF-A27A-42CB-934B-0DA6AD188EC7}">
   <ds:schemaRefs>
     <ds:schemaRef ds:uri="http://schemas.openxmlformats.org/officeDocument/2006/bibliography"/>
   </ds:schemaRefs>

</xml_diff>

<commit_message>
made the advanced evaluation function
</commit_message>
<xml_diff>
--- a/writing/ChessNEA .docx
+++ b/writing/ChessNEA .docx
@@ -64,11 +64,11 @@
                         </pic:cNvPicPr>
                       </pic:nvPicPr>
                       <pic:blipFill>
-                        <a:blip r:embed="rId6">
+                        <a:blip r:embed="rId8">
                           <a:extLst>
                             <a:ext uri="{BEBA8EAE-BF5A-486C-A8C5-ECC9F3942E4B}">
                               <a14:imgProps xmlns:a14="http://schemas.microsoft.com/office/drawing/2010/main">
-                                <a14:imgLayer r:embed="rId7">
+                                <a14:imgLayer r:embed="rId9">
                                   <a14:imgEffect>
                                     <a14:saturation sat="33000"/>
                                   </a14:imgEffect>
@@ -82,7 +82,7 @@
                               <a14:useLocalDpi xmlns:a14="http://schemas.microsoft.com/office/drawing/2010/main" val="0"/>
                             </a:ext>
                             <a:ext uri="{837473B0-CC2E-450A-ABE3-18F120FF3D39}">
-                              <a1611:picAttrSrcUrl xmlns:a1611="http://schemas.microsoft.com/office/drawing/2016/11/main" r:id="rId8"/>
+                              <a1611:picAttrSrcUrl xmlns:a1611="http://schemas.microsoft.com/office/drawing/2016/11/main" r:id="rId10"/>
                             </a:ext>
                           </a:extLst>
                         </a:blip>
@@ -4629,7 +4629,7 @@
                     <pic:cNvPicPr/>
                   </pic:nvPicPr>
                   <pic:blipFill>
-                    <a:blip r:embed="rId9">
+                    <a:blip r:embed="rId11">
                       <a:extLst>
                         <a:ext uri="{28A0092B-C50C-407E-A947-70E740481C1C}">
                           <a14:useLocalDpi xmlns:a14="http://schemas.microsoft.com/office/drawing/2010/main" val="0"/>
@@ -4811,7 +4811,7 @@
                     <pic:cNvPicPr/>
                   </pic:nvPicPr>
                   <pic:blipFill>
-                    <a:blip r:embed="rId10" cstate="print">
+                    <a:blip r:embed="rId12" cstate="print">
                       <a:extLst>
                         <a:ext uri="{28A0092B-C50C-407E-A947-70E740481C1C}">
                           <a14:useLocalDpi xmlns:a14="http://schemas.microsoft.com/office/drawing/2010/main" val="0"/>
@@ -5238,7 +5238,7 @@
                     <pic:cNvPicPr/>
                   </pic:nvPicPr>
                   <pic:blipFill>
-                    <a:blip r:embed="rId11"/>
+                    <a:blip r:embed="rId13"/>
                     <a:stretch>
                       <a:fillRect/>
                     </a:stretch>
@@ -5492,16 +5492,7 @@
                         </w:rPr>
                       </w:pPr>
                       <w:r>
-                        <w:t xml:space="preserve">Figure </w:t>
-                      </w:r>
-                      <w:r>
-                        <w:t>4</w:t>
-                      </w:r>
-                      <w:r>
-                        <w:t xml:space="preserve"> – </w:t>
-                      </w:r>
-                      <w:r>
-                        <w:t>Alpha Beta Pruning Initial Game Tree</w:t>
+                        <w:t>Figure 4 – Alpha Beta Pruning Initial Game Tree</w:t>
                       </w:r>
                     </w:p>
                   </w:txbxContent>
@@ -5532,7 +5523,7 @@
                     <pic:cNvPicPr/>
                   </pic:nvPicPr>
                   <pic:blipFill>
-                    <a:blip r:embed="rId12"/>
+                    <a:blip r:embed="rId14"/>
                     <a:stretch>
                       <a:fillRect/>
                     </a:stretch>
@@ -5671,16 +5662,7 @@
                         </w:rPr>
                       </w:pPr>
                       <w:r>
-                        <w:t xml:space="preserve">Figure </w:t>
-                      </w:r>
-                      <w:r>
-                        <w:t>5</w:t>
-                      </w:r>
-                      <w:r>
-                        <w:t xml:space="preserve"> – </w:t>
-                      </w:r>
-                      <w:r>
-                        <w:t>Final Pruned Game Tree</w:t>
+                        <w:t>Figure 5 – Final Pruned Game Tree</w:t>
                       </w:r>
                     </w:p>
                   </w:txbxContent>
@@ -5711,7 +5693,7 @@
                     <pic:cNvPicPr/>
                   </pic:nvPicPr>
                   <pic:blipFill>
-                    <a:blip r:embed="rId13"/>
+                    <a:blip r:embed="rId15"/>
                     <a:stretch>
                       <a:fillRect/>
                     </a:stretch>
@@ -5804,7 +5786,7 @@
                     </pic:cNvPicPr>
                   </pic:nvPicPr>
                   <pic:blipFill>
-                    <a:blip r:embed="rId14">
+                    <a:blip r:embed="rId16">
                       <a:extLst>
                         <a:ext uri="{28A0092B-C50C-407E-A947-70E740481C1C}">
                           <a14:useLocalDpi xmlns:a14="http://schemas.microsoft.com/office/drawing/2010/main" val="0"/>
@@ -5984,19 +5966,28 @@
         <w:spacing w:before="64" w:line="259" w:lineRule="auto"/>
       </w:pPr>
       <w:r>
+        <w:t>This paired with the basic evaluation, can lead to a very strong chess engine.</w:t>
+      </w:r>
+    </w:p>
+    <w:p>
+      <w:pPr>
+        <w:pStyle w:val="BodyText"/>
+        <w:spacing w:before="64" w:line="259" w:lineRule="auto"/>
+      </w:pPr>
+      <w:r>
         <w:rPr>
           <w:noProof/>
         </w:rPr>
         <mc:AlternateContent>
           <mc:Choice Requires="wps">
             <w:drawing>
-              <wp:anchor distT="0" distB="0" distL="114300" distR="114300" simplePos="0" relativeHeight="251704320" behindDoc="0" locked="0" layoutInCell="1" allowOverlap="1" wp14:anchorId="1831D6AB" wp14:editId="6ED105BF">
+              <wp:anchor distT="0" distB="0" distL="114300" distR="114300" simplePos="0" relativeHeight="251704320" behindDoc="0" locked="0" layoutInCell="1" allowOverlap="1" wp14:anchorId="1831D6AB" wp14:editId="4E72021E">
                 <wp:simplePos x="0" y="0"/>
                 <wp:positionH relativeFrom="margin">
-                  <wp:posOffset>4637405</wp:posOffset>
+                  <wp:posOffset>2732405</wp:posOffset>
                 </wp:positionH>
                 <wp:positionV relativeFrom="paragraph">
-                  <wp:posOffset>467995</wp:posOffset>
+                  <wp:posOffset>254635</wp:posOffset>
                 </wp:positionV>
                 <wp:extent cx="1325880" cy="635"/>
                 <wp:effectExtent l="0" t="0" r="7620" b="0"/>
@@ -6063,7 +6054,7 @@
           </mc:Choice>
           <mc:Fallback>
             <w:pict>
-              <v:shape w14:anchorId="1831D6AB" id="_x0000_s1035" type="#_x0000_t202" style="position:absolute;margin-left:365.15pt;margin-top:36.85pt;width:104.4pt;height:.05pt;z-index:251704320;visibility:visible;mso-wrap-style:square;mso-width-percent:0;mso-wrap-distance-left:9pt;mso-wrap-distance-top:0;mso-wrap-distance-right:9pt;mso-wrap-distance-bottom:0;mso-position-horizontal:absolute;mso-position-horizontal-relative:margin;mso-position-vertical:absolute;mso-position-vertical-relative:text;mso-width-percent:0;mso-width-relative:margin;v-text-anchor:top" o:gfxdata="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" stroked="f">
+              <v:shape w14:anchorId="1831D6AB" id="_x0000_s1035" type="#_x0000_t202" style="position:absolute;margin-left:215.15pt;margin-top:20.05pt;width:104.4pt;height:.05pt;z-index:251704320;visibility:visible;mso-wrap-style:square;mso-width-percent:0;mso-wrap-distance-left:9pt;mso-wrap-distance-top:0;mso-wrap-distance-right:9pt;mso-wrap-distance-bottom:0;mso-position-horizontal:absolute;mso-position-horizontal-relative:margin;mso-position-vertical:absolute;mso-position-vertical-relative:text;mso-width-percent:0;mso-width-relative:margin;v-text-anchor:top" o:gfxdata="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" stroked="f">
                 <v:textbox style="mso-fit-shape-to-text:t" inset="0,0,0,0">
                   <w:txbxContent>
                     <w:p>
@@ -6094,15 +6085,6 @@
           </mc:Fallback>
         </mc:AlternateContent>
       </w:r>
-      <w:r>
-        <w:t>This paired with the basic evaluation, can lead to a very strong chess engine.</w:t>
-      </w:r>
-    </w:p>
-    <w:p>
-      <w:pPr>
-        <w:pStyle w:val="BodyText"/>
-        <w:spacing w:before="64" w:line="259" w:lineRule="auto"/>
-      </w:pPr>
     </w:p>
     <w:p>
       <w:pPr>
@@ -6292,6 +6274,1130 @@
       </w:r>
     </w:p>
     <w:p/>
+    <w:p>
+      <w:pPr>
+        <w:pStyle w:val="Heading3"/>
+        <w:jc w:val="center"/>
+        <w:rPr>
+          <w:color w:val="538135" w:themeColor="accent6" w:themeShade="BF"/>
+        </w:rPr>
+      </w:pPr>
+      <w:r>
+        <w:rPr>
+          <w:color w:val="538135" w:themeColor="accent6" w:themeShade="BF"/>
+        </w:rPr>
+        <w:t>Program Structure</w:t>
+      </w:r>
+    </w:p>
+    <w:p>
+      <w:r>
+        <w:rPr>
+          <w:noProof/>
+        </w:rPr>
+        <mc:AlternateContent>
+          <mc:Choice Requires="wps">
+            <w:drawing>
+              <wp:anchor distT="0" distB="0" distL="114300" distR="114300" simplePos="0" relativeHeight="251721728" behindDoc="0" locked="0" layoutInCell="1" allowOverlap="1" wp14:anchorId="5126B740" wp14:editId="5550FDC5">
+                <wp:simplePos x="0" y="0"/>
+                <wp:positionH relativeFrom="page">
+                  <wp:posOffset>895985</wp:posOffset>
+                </wp:positionH>
+                <wp:positionV relativeFrom="paragraph">
+                  <wp:posOffset>33655</wp:posOffset>
+                </wp:positionV>
+                <wp:extent cx="5774055" cy="9525"/>
+                <wp:effectExtent l="635" t="1270" r="0" b="0"/>
+                <wp:wrapNone/>
+                <wp:docPr id="1663930641" name="Rectangle 3"/>
+                <wp:cNvGraphicFramePr>
+                  <a:graphicFrameLocks xmlns:a="http://schemas.openxmlformats.org/drawingml/2006/main"/>
+                </wp:cNvGraphicFramePr>
+                <a:graphic xmlns:a="http://schemas.openxmlformats.org/drawingml/2006/main">
+                  <a:graphicData uri="http://schemas.microsoft.com/office/word/2010/wordprocessingShape">
+                    <wps:wsp>
+                      <wps:cNvSpPr>
+                        <a:spLocks noChangeArrowheads="1"/>
+                      </wps:cNvSpPr>
+                      <wps:spPr bwMode="auto">
+                        <a:xfrm>
+                          <a:off x="0" y="0"/>
+                          <a:ext cx="5774055" cy="9525"/>
+                        </a:xfrm>
+                        <a:prstGeom prst="rect">
+                          <a:avLst/>
+                        </a:prstGeom>
+                        <a:solidFill>
+                          <a:srgbClr val="538135"/>
+                        </a:solidFill>
+                        <a:ln>
+                          <a:noFill/>
+                        </a:ln>
+                        <a:extLst>
+                          <a:ext uri="{91240B29-F687-4F45-9708-019B960494DF}">
+                            <a14:hiddenLine xmlns:a14="http://schemas.microsoft.com/office/drawing/2010/main" w="9525">
+                              <a:solidFill>
+                                <a:srgbClr val="000000"/>
+                              </a:solidFill>
+                              <a:miter lim="800000"/>
+                              <a:headEnd/>
+                              <a:tailEnd/>
+                            </a14:hiddenLine>
+                          </a:ext>
+                        </a:extLst>
+                      </wps:spPr>
+                      <wps:bodyPr rot="0" vert="horz" wrap="square" lIns="91440" tIns="45720" rIns="91440" bIns="45720" anchor="t" anchorCtr="0" upright="1">
+                        <a:noAutofit/>
+                      </wps:bodyPr>
+                    </wps:wsp>
+                  </a:graphicData>
+                </a:graphic>
+                <wp14:sizeRelH relativeFrom="page">
+                  <wp14:pctWidth>0</wp14:pctWidth>
+                </wp14:sizeRelH>
+                <wp14:sizeRelV relativeFrom="page">
+                  <wp14:pctHeight>0</wp14:pctHeight>
+                </wp14:sizeRelV>
+              </wp:anchor>
+            </w:drawing>
+          </mc:Choice>
+          <mc:Fallback>
+            <w:pict>
+              <v:rect w14:anchorId="73B5EB9C" id="Rectangle 3" o:spid="_x0000_s1026" style="position:absolute;margin-left:70.55pt;margin-top:2.65pt;width:454.65pt;height:.75pt;z-index:251721728;visibility:visible;mso-wrap-style:square;mso-width-percent:0;mso-height-percent:0;mso-wrap-distance-left:9pt;mso-wrap-distance-top:0;mso-wrap-distance-right:9pt;mso-wrap-distance-bottom:0;mso-position-horizontal:absolute;mso-position-horizontal-relative:page;mso-position-vertical:absolute;mso-position-vertical-relative:text;mso-width-percent:0;mso-height-percent:0;mso-width-relative:page;mso-height-relative:page;v-text-anchor:top" o:gfxdata="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" fillcolor="#538135" stroked="f">
+                <w10:wrap anchorx="page"/>
+              </v:rect>
+            </w:pict>
+          </mc:Fallback>
+        </mc:AlternateContent>
+      </w:r>
+      <w:r>
+        <w:t>In this section, I will present the program structure of the my project through a series of diagrams. These diagrams offer a visual representation of the relationships and interactions within the projects components.</w:t>
+      </w:r>
+    </w:p>
+    <w:p/>
+    <w:p>
+      <w:pPr>
+        <w:pStyle w:val="Heading4"/>
+        <w:jc w:val="center"/>
+        <w:rPr>
+          <w:color w:val="538135" w:themeColor="accent6" w:themeShade="BF"/>
+        </w:rPr>
+      </w:pPr>
+      <w:r>
+        <w:rPr>
+          <w:color w:val="538135" w:themeColor="accent6" w:themeShade="BF"/>
+        </w:rPr>
+        <w:t>UML Diagram</w:t>
+      </w:r>
+    </w:p>
+    <w:p>
+      <w:r>
+        <w:rPr>
+          <w:noProof/>
+        </w:rPr>
+        <mc:AlternateContent>
+          <mc:Choice Requires="wps">
+            <w:drawing>
+              <wp:anchor distT="0" distB="0" distL="114300" distR="114300" simplePos="0" relativeHeight="251723776" behindDoc="0" locked="0" layoutInCell="1" allowOverlap="1" wp14:anchorId="48AD50A9" wp14:editId="1A127931">
+                <wp:simplePos x="0" y="0"/>
+                <wp:positionH relativeFrom="page">
+                  <wp:posOffset>895985</wp:posOffset>
+                </wp:positionH>
+                <wp:positionV relativeFrom="paragraph">
+                  <wp:posOffset>33655</wp:posOffset>
+                </wp:positionV>
+                <wp:extent cx="5774055" cy="9525"/>
+                <wp:effectExtent l="635" t="1270" r="0" b="0"/>
+                <wp:wrapNone/>
+                <wp:docPr id="710182122" name="Rectangle 3"/>
+                <wp:cNvGraphicFramePr>
+                  <a:graphicFrameLocks xmlns:a="http://schemas.openxmlformats.org/drawingml/2006/main"/>
+                </wp:cNvGraphicFramePr>
+                <a:graphic xmlns:a="http://schemas.openxmlformats.org/drawingml/2006/main">
+                  <a:graphicData uri="http://schemas.microsoft.com/office/word/2010/wordprocessingShape">
+                    <wps:wsp>
+                      <wps:cNvSpPr>
+                        <a:spLocks noChangeArrowheads="1"/>
+                      </wps:cNvSpPr>
+                      <wps:spPr bwMode="auto">
+                        <a:xfrm>
+                          <a:off x="0" y="0"/>
+                          <a:ext cx="5774055" cy="9525"/>
+                        </a:xfrm>
+                        <a:prstGeom prst="rect">
+                          <a:avLst/>
+                        </a:prstGeom>
+                        <a:solidFill>
+                          <a:srgbClr val="538135"/>
+                        </a:solidFill>
+                        <a:ln>
+                          <a:noFill/>
+                        </a:ln>
+                        <a:extLst>
+                          <a:ext uri="{91240B29-F687-4F45-9708-019B960494DF}">
+                            <a14:hiddenLine xmlns:a14="http://schemas.microsoft.com/office/drawing/2010/main" w="9525">
+                              <a:solidFill>
+                                <a:srgbClr val="000000"/>
+                              </a:solidFill>
+                              <a:miter lim="800000"/>
+                              <a:headEnd/>
+                              <a:tailEnd/>
+                            </a14:hiddenLine>
+                          </a:ext>
+                        </a:extLst>
+                      </wps:spPr>
+                      <wps:bodyPr rot="0" vert="horz" wrap="square" lIns="91440" tIns="45720" rIns="91440" bIns="45720" anchor="t" anchorCtr="0" upright="1">
+                        <a:noAutofit/>
+                      </wps:bodyPr>
+                    </wps:wsp>
+                  </a:graphicData>
+                </a:graphic>
+                <wp14:sizeRelH relativeFrom="page">
+                  <wp14:pctWidth>0</wp14:pctWidth>
+                </wp14:sizeRelH>
+                <wp14:sizeRelV relativeFrom="page">
+                  <wp14:pctHeight>0</wp14:pctHeight>
+                </wp14:sizeRelV>
+              </wp:anchor>
+            </w:drawing>
+          </mc:Choice>
+          <mc:Fallback>
+            <w:pict>
+              <v:rect w14:anchorId="71000C35" id="Rectangle 3" o:spid="_x0000_s1026" style="position:absolute;margin-left:70.55pt;margin-top:2.65pt;width:454.65pt;height:.75pt;z-index:251723776;visibility:visible;mso-wrap-style:square;mso-width-percent:0;mso-height-percent:0;mso-wrap-distance-left:9pt;mso-wrap-distance-top:0;mso-wrap-distance-right:9pt;mso-wrap-distance-bottom:0;mso-position-horizontal:absolute;mso-position-horizontal-relative:page;mso-position-vertical:absolute;mso-position-vertical-relative:text;mso-width-percent:0;mso-height-percent:0;mso-width-relative:page;mso-height-relative:page;v-text-anchor:top" o:gfxdata="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" fillcolor="#538135" stroked="f">
+                <w10:wrap anchorx="page"/>
+              </v:rect>
+            </w:pict>
+          </mc:Fallback>
+        </mc:AlternateContent>
+      </w:r>
+      <w:r>
+        <w:t>The UML Diagram provides a visual representation of the structure and relationships within the chess engine project. Despite the project mainly consisting of one main class, the evaluation class, the UML diagram helps show its attributes, methods and interactions. Making it easier to start coding later on.</w:t>
+      </w:r>
+    </w:p>
+    <w:p/>
+    <w:p>
+      <w:r>
+        <w:rPr>
+          <w:noProof/>
+        </w:rPr>
+        <mc:AlternateContent>
+          <mc:Choice Requires="wps">
+            <w:drawing>
+              <wp:anchor distT="0" distB="0" distL="114300" distR="114300" simplePos="0" relativeHeight="251725824" behindDoc="0" locked="0" layoutInCell="1" allowOverlap="1" wp14:anchorId="1371F9AB" wp14:editId="0886CF43">
+                <wp:simplePos x="0" y="0"/>
+                <wp:positionH relativeFrom="margin">
+                  <wp:posOffset>114300</wp:posOffset>
+                </wp:positionH>
+                <wp:positionV relativeFrom="paragraph">
+                  <wp:posOffset>2003425</wp:posOffset>
+                </wp:positionV>
+                <wp:extent cx="1325880" cy="635"/>
+                <wp:effectExtent l="0" t="0" r="7620" b="0"/>
+                <wp:wrapTopAndBottom/>
+                <wp:docPr id="1370171159" name="Text Box 1"/>
+                <wp:cNvGraphicFramePr/>
+                <a:graphic xmlns:a="http://schemas.openxmlformats.org/drawingml/2006/main">
+                  <a:graphicData uri="http://schemas.microsoft.com/office/word/2010/wordprocessingShape">
+                    <wps:wsp>
+                      <wps:cNvSpPr txBox="1"/>
+                      <wps:spPr>
+                        <a:xfrm>
+                          <a:off x="0" y="0"/>
+                          <a:ext cx="1325880" cy="635"/>
+                        </a:xfrm>
+                        <a:prstGeom prst="rect">
+                          <a:avLst/>
+                        </a:prstGeom>
+                        <a:solidFill>
+                          <a:prstClr val="white"/>
+                        </a:solidFill>
+                        <a:ln>
+                          <a:noFill/>
+                        </a:ln>
+                      </wps:spPr>
+                      <wps:txbx>
+                        <w:txbxContent>
+                          <w:p>
+                            <w:pPr>
+                              <w:pStyle w:val="Caption"/>
+                              <w:rPr>
+                                <w:noProof/>
+                              </w:rPr>
+                            </w:pPr>
+                            <w:r>
+                              <w:t xml:space="preserve">Figure </w:t>
+                            </w:r>
+                            <w:r>
+                              <w:t>7</w:t>
+                            </w:r>
+                            <w:r>
+                              <w:t xml:space="preserve"> </w:t>
+                            </w:r>
+                            <w:r>
+                              <w:t>–</w:t>
+                            </w:r>
+                            <w:r>
+                              <w:t xml:space="preserve"> </w:t>
+                            </w:r>
+                            <w:r>
+                              <w:t>UML Diagram</w:t>
+                            </w:r>
+                          </w:p>
+                        </w:txbxContent>
+                      </wps:txbx>
+                      <wps:bodyPr rot="0" spcFirstLastPara="0" vertOverflow="overflow" horzOverflow="overflow" vert="horz" wrap="square" lIns="0" tIns="0" rIns="0" bIns="0" numCol="1" spcCol="0" rtlCol="0" fromWordArt="0" anchor="t" anchorCtr="0" forceAA="0" compatLnSpc="1">
+                        <a:prstTxWarp prst="textNoShape">
+                          <a:avLst/>
+                        </a:prstTxWarp>
+                        <a:spAutoFit/>
+                      </wps:bodyPr>
+                    </wps:wsp>
+                  </a:graphicData>
+                </a:graphic>
+                <wp14:sizeRelH relativeFrom="margin">
+                  <wp14:pctWidth>0</wp14:pctWidth>
+                </wp14:sizeRelH>
+              </wp:anchor>
+            </w:drawing>
+          </mc:Choice>
+          <mc:Fallback>
+            <w:pict>
+              <v:shape w14:anchorId="1371F9AB" id="_x0000_s1036" type="#_x0000_t202" style="position:absolute;margin-left:9pt;margin-top:157.75pt;width:104.4pt;height:.05pt;z-index:251725824;visibility:visible;mso-wrap-style:square;mso-width-percent:0;mso-wrap-distance-left:9pt;mso-wrap-distance-top:0;mso-wrap-distance-right:9pt;mso-wrap-distance-bottom:0;mso-position-horizontal:absolute;mso-position-horizontal-relative:margin;mso-position-vertical:absolute;mso-position-vertical-relative:text;mso-width-percent:0;mso-width-relative:margin;v-text-anchor:top" o:gfxdata="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" stroked="f">
+                <v:textbox style="mso-fit-shape-to-text:t" inset="0,0,0,0">
+                  <w:txbxContent>
+                    <w:p>
+                      <w:pPr>
+                        <w:pStyle w:val="Caption"/>
+                        <w:rPr>
+                          <w:noProof/>
+                        </w:rPr>
+                      </w:pPr>
+                      <w:r>
+                        <w:t xml:space="preserve">Figure </w:t>
+                      </w:r>
+                      <w:r>
+                        <w:t>7</w:t>
+                      </w:r>
+                      <w:r>
+                        <w:t xml:space="preserve"> </w:t>
+                      </w:r>
+                      <w:r>
+                        <w:t>–</w:t>
+                      </w:r>
+                      <w:r>
+                        <w:t xml:space="preserve"> </w:t>
+                      </w:r>
+                      <w:r>
+                        <w:t>UML Diagram</w:t>
+                      </w:r>
+                    </w:p>
+                  </w:txbxContent>
+                </v:textbox>
+                <w10:wrap type="topAndBottom" anchorx="margin"/>
+              </v:shape>
+            </w:pict>
+          </mc:Fallback>
+        </mc:AlternateContent>
+      </w:r>
+      <w:r>
+        <w:drawing>
+          <wp:inline distT="0" distB="0" distL="0" distR="0" wp14:anchorId="0DEFA885" wp14:editId="41953C94">
+            <wp:extent cx="5731510" cy="1971040"/>
+            <wp:effectExtent l="0" t="0" r="2540" b="0"/>
+            <wp:docPr id="604132884" name="Picture 1" descr="A computer screen shot of a computer&#10;&#10;Description automatically generated"/>
+            <wp:cNvGraphicFramePr>
+              <a:graphicFrameLocks xmlns:a="http://schemas.openxmlformats.org/drawingml/2006/main" noChangeAspect="1"/>
+            </wp:cNvGraphicFramePr>
+            <a:graphic xmlns:a="http://schemas.openxmlformats.org/drawingml/2006/main">
+              <a:graphicData uri="http://schemas.openxmlformats.org/drawingml/2006/picture">
+                <pic:pic xmlns:pic="http://schemas.openxmlformats.org/drawingml/2006/picture">
+                  <pic:nvPicPr>
+                    <pic:cNvPr id="604132884" name="Picture 1" descr="A computer screen shot of a computer&#10;&#10;Description automatically generated"/>
+                    <pic:cNvPicPr/>
+                  </pic:nvPicPr>
+                  <pic:blipFill>
+                    <a:blip r:embed="rId17"/>
+                    <a:stretch>
+                      <a:fillRect/>
+                    </a:stretch>
+                  </pic:blipFill>
+                  <pic:spPr>
+                    <a:xfrm>
+                      <a:off x="0" y="0"/>
+                      <a:ext cx="5731510" cy="1971040"/>
+                    </a:xfrm>
+                    <a:prstGeom prst="rect">
+                      <a:avLst/>
+                    </a:prstGeom>
+                  </pic:spPr>
+                </pic:pic>
+              </a:graphicData>
+            </a:graphic>
+          </wp:inline>
+        </w:drawing>
+      </w:r>
+    </w:p>
+    <w:p/>
+    <w:p>
+      <w:r>
+        <w:drawing>
+          <wp:inline distT="0" distB="0" distL="0" distR="0" wp14:anchorId="25775805" wp14:editId="31D2A81F">
+            <wp:extent cx="4515790" cy="3359573"/>
+            <wp:effectExtent l="0" t="0" r="0" b="0"/>
+            <wp:docPr id="1738810744" name="Picture 1" descr="A diagram of a software system&#10;&#10;Description automatically generated"/>
+            <wp:cNvGraphicFramePr>
+              <a:graphicFrameLocks xmlns:a="http://schemas.openxmlformats.org/drawingml/2006/main" noChangeAspect="1"/>
+            </wp:cNvGraphicFramePr>
+            <a:graphic xmlns:a="http://schemas.openxmlformats.org/drawingml/2006/main">
+              <a:graphicData uri="http://schemas.openxmlformats.org/drawingml/2006/picture">
+                <pic:pic xmlns:pic="http://schemas.openxmlformats.org/drawingml/2006/picture">
+                  <pic:nvPicPr>
+                    <pic:cNvPr id="1738810744" name="Picture 1" descr="A diagram of a software system&#10;&#10;Description automatically generated"/>
+                    <pic:cNvPicPr/>
+                  </pic:nvPicPr>
+                  <pic:blipFill>
+                    <a:blip r:embed="rId18"/>
+                    <a:stretch>
+                      <a:fillRect/>
+                    </a:stretch>
+                  </pic:blipFill>
+                  <pic:spPr>
+                    <a:xfrm>
+                      <a:off x="0" y="0"/>
+                      <a:ext cx="4519440" cy="3362288"/>
+                    </a:xfrm>
+                    <a:prstGeom prst="rect">
+                      <a:avLst/>
+                    </a:prstGeom>
+                  </pic:spPr>
+                </pic:pic>
+              </a:graphicData>
+            </a:graphic>
+          </wp:inline>
+        </w:drawing>
+      </w:r>
+    </w:p>
+    <w:p>
+      <w:pPr>
+        <w:widowControl/>
+        <w:autoSpaceDE/>
+        <w:autoSpaceDN/>
+        <w:spacing w:after="160" w:line="259" w:lineRule="auto"/>
+      </w:pPr>
+      <w:r>
+        <w:rPr>
+          <w:noProof/>
+        </w:rPr>
+        <mc:AlternateContent>
+          <mc:Choice Requires="wps">
+            <w:drawing>
+              <wp:anchor distT="0" distB="0" distL="114300" distR="114300" simplePos="0" relativeHeight="251731968" behindDoc="0" locked="0" layoutInCell="1" allowOverlap="1" wp14:anchorId="1FC4FB79" wp14:editId="62F0251A">
+                <wp:simplePos x="0" y="0"/>
+                <wp:positionH relativeFrom="margin">
+                  <wp:posOffset>0</wp:posOffset>
+                </wp:positionH>
+                <wp:positionV relativeFrom="paragraph">
+                  <wp:posOffset>9102</wp:posOffset>
+                </wp:positionV>
+                <wp:extent cx="2226310" cy="635"/>
+                <wp:effectExtent l="0" t="0" r="2540" b="0"/>
+                <wp:wrapTopAndBottom/>
+                <wp:docPr id="58969699" name="Text Box 1"/>
+                <wp:cNvGraphicFramePr/>
+                <a:graphic xmlns:a="http://schemas.openxmlformats.org/drawingml/2006/main">
+                  <a:graphicData uri="http://schemas.microsoft.com/office/word/2010/wordprocessingShape">
+                    <wps:wsp>
+                      <wps:cNvSpPr txBox="1"/>
+                      <wps:spPr>
+                        <a:xfrm>
+                          <a:off x="0" y="0"/>
+                          <a:ext cx="2226310" cy="635"/>
+                        </a:xfrm>
+                        <a:prstGeom prst="rect">
+                          <a:avLst/>
+                        </a:prstGeom>
+                        <a:solidFill>
+                          <a:prstClr val="white"/>
+                        </a:solidFill>
+                        <a:ln>
+                          <a:noFill/>
+                        </a:ln>
+                      </wps:spPr>
+                      <wps:txbx>
+                        <w:txbxContent>
+                          <w:p>
+                            <w:pPr>
+                              <w:pStyle w:val="Caption"/>
+                              <w:rPr>
+                                <w:noProof/>
+                              </w:rPr>
+                            </w:pPr>
+                            <w:r>
+                              <w:t>Figure 7 – Evaluate Relationship Diagram</w:t>
+                            </w:r>
+                          </w:p>
+                        </w:txbxContent>
+                      </wps:txbx>
+                      <wps:bodyPr rot="0" spcFirstLastPara="0" vertOverflow="overflow" horzOverflow="overflow" vert="horz" wrap="square" lIns="0" tIns="0" rIns="0" bIns="0" numCol="1" spcCol="0" rtlCol="0" fromWordArt="0" anchor="t" anchorCtr="0" forceAA="0" compatLnSpc="1">
+                        <a:prstTxWarp prst="textNoShape">
+                          <a:avLst/>
+                        </a:prstTxWarp>
+                        <a:spAutoFit/>
+                      </wps:bodyPr>
+                    </wps:wsp>
+                  </a:graphicData>
+                </a:graphic>
+                <wp14:sizeRelH relativeFrom="margin">
+                  <wp14:pctWidth>0</wp14:pctWidth>
+                </wp14:sizeRelH>
+              </wp:anchor>
+            </w:drawing>
+          </mc:Choice>
+          <mc:Fallback>
+            <w:pict>
+              <v:shape w14:anchorId="1FC4FB79" id="_x0000_s1037" type="#_x0000_t202" style="position:absolute;margin-left:0;margin-top:.7pt;width:175.3pt;height:.05pt;z-index:251731968;visibility:visible;mso-wrap-style:square;mso-width-percent:0;mso-wrap-distance-left:9pt;mso-wrap-distance-top:0;mso-wrap-distance-right:9pt;mso-wrap-distance-bottom:0;mso-position-horizontal:absolute;mso-position-horizontal-relative:margin;mso-position-vertical:absolute;mso-position-vertical-relative:text;mso-width-percent:0;mso-width-relative:margin;v-text-anchor:top" o:gfxdata="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" stroked="f">
+                <v:textbox style="mso-fit-shape-to-text:t" inset="0,0,0,0">
+                  <w:txbxContent>
+                    <w:p>
+                      <w:pPr>
+                        <w:pStyle w:val="Caption"/>
+                        <w:rPr>
+                          <w:noProof/>
+                        </w:rPr>
+                      </w:pPr>
+                      <w:r>
+                        <w:t>Figure 7 – Evaluate Relationship Diagram</w:t>
+                      </w:r>
+                    </w:p>
+                  </w:txbxContent>
+                </v:textbox>
+                <w10:wrap type="topAndBottom" anchorx="margin"/>
+              </v:shape>
+            </w:pict>
+          </mc:Fallback>
+        </mc:AlternateContent>
+      </w:r>
+      <w:r>
+        <w:rPr>
+          <w:noProof/>
+        </w:rPr>
+        <mc:AlternateContent>
+          <mc:Choice Requires="wps">
+            <w:drawing>
+              <wp:anchor distT="0" distB="0" distL="114300" distR="114300" simplePos="0" relativeHeight="251729920" behindDoc="0" locked="0" layoutInCell="1" allowOverlap="1" wp14:anchorId="056B98AC" wp14:editId="18B042BB">
+                <wp:simplePos x="0" y="0"/>
+                <wp:positionH relativeFrom="margin">
+                  <wp:align>left</wp:align>
+                </wp:positionH>
+                <wp:positionV relativeFrom="paragraph">
+                  <wp:posOffset>12488</wp:posOffset>
+                </wp:positionV>
+                <wp:extent cx="2226310" cy="635"/>
+                <wp:effectExtent l="0" t="0" r="2540" b="0"/>
+                <wp:wrapTopAndBottom/>
+                <wp:docPr id="1119400400" name="Text Box 1"/>
+                <wp:cNvGraphicFramePr/>
+                <a:graphic xmlns:a="http://schemas.openxmlformats.org/drawingml/2006/main">
+                  <a:graphicData uri="http://schemas.microsoft.com/office/word/2010/wordprocessingShape">
+                    <wps:wsp>
+                      <wps:cNvSpPr txBox="1"/>
+                      <wps:spPr>
+                        <a:xfrm>
+                          <a:off x="0" y="0"/>
+                          <a:ext cx="2226310" cy="635"/>
+                        </a:xfrm>
+                        <a:prstGeom prst="rect">
+                          <a:avLst/>
+                        </a:prstGeom>
+                        <a:solidFill>
+                          <a:prstClr val="white"/>
+                        </a:solidFill>
+                        <a:ln>
+                          <a:noFill/>
+                        </a:ln>
+                      </wps:spPr>
+                      <wps:txbx>
+                        <w:txbxContent>
+                          <w:p>
+                            <w:pPr>
+                              <w:pStyle w:val="Caption"/>
+                              <w:rPr>
+                                <w:noProof/>
+                              </w:rPr>
+                            </w:pPr>
+                            <w:r>
+                              <w:t xml:space="preserve">Figure 7 – </w:t>
+                            </w:r>
+                            <w:r>
+                              <w:t>Evaluate Relationship Diagram</w:t>
+                            </w:r>
+                          </w:p>
+                        </w:txbxContent>
+                      </wps:txbx>
+                      <wps:bodyPr rot="0" spcFirstLastPara="0" vertOverflow="overflow" horzOverflow="overflow" vert="horz" wrap="square" lIns="0" tIns="0" rIns="0" bIns="0" numCol="1" spcCol="0" rtlCol="0" fromWordArt="0" anchor="t" anchorCtr="0" forceAA="0" compatLnSpc="1">
+                        <a:prstTxWarp prst="textNoShape">
+                          <a:avLst/>
+                        </a:prstTxWarp>
+                        <a:spAutoFit/>
+                      </wps:bodyPr>
+                    </wps:wsp>
+                  </a:graphicData>
+                </a:graphic>
+                <wp14:sizeRelH relativeFrom="margin">
+                  <wp14:pctWidth>0</wp14:pctWidth>
+                </wp14:sizeRelH>
+              </wp:anchor>
+            </w:drawing>
+          </mc:Choice>
+          <mc:Fallback>
+            <w:pict>
+              <v:shape w14:anchorId="056B98AC" id="_x0000_s1038" type="#_x0000_t202" style="position:absolute;margin-left:0;margin-top:1pt;width:175.3pt;height:.05pt;z-index:251729920;visibility:visible;mso-wrap-style:square;mso-width-percent:0;mso-wrap-distance-left:9pt;mso-wrap-distance-top:0;mso-wrap-distance-right:9pt;mso-wrap-distance-bottom:0;mso-position-horizontal:left;mso-position-horizontal-relative:margin;mso-position-vertical:absolute;mso-position-vertical-relative:text;mso-width-percent:0;mso-width-relative:margin;v-text-anchor:top" o:gfxdata="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" stroked="f">
+                <v:textbox style="mso-fit-shape-to-text:t" inset="0,0,0,0">
+                  <w:txbxContent>
+                    <w:p>
+                      <w:pPr>
+                        <w:pStyle w:val="Caption"/>
+                        <w:rPr>
+                          <w:noProof/>
+                        </w:rPr>
+                      </w:pPr>
+                      <w:r>
+                        <w:t xml:space="preserve">Figure 7 – </w:t>
+                      </w:r>
+                      <w:r>
+                        <w:t>Evaluate Relationship Diagram</w:t>
+                      </w:r>
+                    </w:p>
+                  </w:txbxContent>
+                </v:textbox>
+                <w10:wrap type="topAndBottom" anchorx="margin"/>
+              </v:shape>
+            </w:pict>
+          </mc:Fallback>
+        </mc:AlternateContent>
+      </w:r>
+      <w:r>
+        <w:t>This diagram above showcases the relationships within the evaluate function, as well as the recursive nation of the minimax algorithm.</w:t>
+      </w:r>
+    </w:p>
+    <w:p>
+      <w:pPr>
+        <w:widowControl/>
+        <w:autoSpaceDE/>
+        <w:autoSpaceDN/>
+        <w:spacing w:after="160" w:line="259" w:lineRule="auto"/>
+      </w:pPr>
+    </w:p>
+    <w:p>
+      <w:pPr>
+        <w:widowControl/>
+        <w:autoSpaceDE/>
+        <w:autoSpaceDN/>
+        <w:spacing w:after="160" w:line="259" w:lineRule="auto"/>
+      </w:pPr>
+      <w:r>
+        <w:t>The drawing of the chessboard is a simple feature which doesn’t require complex algorithms, however it is still necessary to think about how it will be done before coding.</w:t>
+      </w:r>
+    </w:p>
+    <w:p>
+      <w:pPr>
+        <w:widowControl/>
+        <w:autoSpaceDE/>
+        <w:autoSpaceDN/>
+        <w:spacing w:after="160" w:line="259" w:lineRule="auto"/>
+      </w:pPr>
+      <w:r>
+        <w:rPr>
+          <w:noProof/>
+        </w:rPr>
+        <mc:AlternateContent>
+          <mc:Choice Requires="wps">
+            <w:drawing>
+              <wp:anchor distT="0" distB="0" distL="114300" distR="114300" simplePos="0" relativeHeight="251734016" behindDoc="0" locked="0" layoutInCell="1" allowOverlap="1" wp14:anchorId="66F28AB6" wp14:editId="7AE9B79D">
+                <wp:simplePos x="0" y="0"/>
+                <wp:positionH relativeFrom="margin">
+                  <wp:align>left</wp:align>
+                </wp:positionH>
+                <wp:positionV relativeFrom="paragraph">
+                  <wp:posOffset>3390476</wp:posOffset>
+                </wp:positionV>
+                <wp:extent cx="2226310" cy="635"/>
+                <wp:effectExtent l="0" t="0" r="2540" b="0"/>
+                <wp:wrapTopAndBottom/>
+                <wp:docPr id="1260832540" name="Text Box 1"/>
+                <wp:cNvGraphicFramePr/>
+                <a:graphic xmlns:a="http://schemas.openxmlformats.org/drawingml/2006/main">
+                  <a:graphicData uri="http://schemas.microsoft.com/office/word/2010/wordprocessingShape">
+                    <wps:wsp>
+                      <wps:cNvSpPr txBox="1"/>
+                      <wps:spPr>
+                        <a:xfrm>
+                          <a:off x="0" y="0"/>
+                          <a:ext cx="2226310" cy="635"/>
+                        </a:xfrm>
+                        <a:prstGeom prst="rect">
+                          <a:avLst/>
+                        </a:prstGeom>
+                        <a:solidFill>
+                          <a:prstClr val="white"/>
+                        </a:solidFill>
+                        <a:ln>
+                          <a:noFill/>
+                        </a:ln>
+                      </wps:spPr>
+                      <wps:txbx>
+                        <w:txbxContent>
+                          <w:p>
+                            <w:pPr>
+                              <w:pStyle w:val="Caption"/>
+                              <w:rPr>
+                                <w:noProof/>
+                              </w:rPr>
+                            </w:pPr>
+                            <w:r>
+                              <w:t xml:space="preserve">Figure </w:t>
+                            </w:r>
+                            <w:r>
+                              <w:t>8</w:t>
+                            </w:r>
+                            <w:r>
+                              <w:t xml:space="preserve"> – </w:t>
+                            </w:r>
+                            <w:r>
+                              <w:t>Flowchart of drawboard() function</w:t>
+                            </w:r>
+                          </w:p>
+                        </w:txbxContent>
+                      </wps:txbx>
+                      <wps:bodyPr rot="0" spcFirstLastPara="0" vertOverflow="overflow" horzOverflow="overflow" vert="horz" wrap="square" lIns="0" tIns="0" rIns="0" bIns="0" numCol="1" spcCol="0" rtlCol="0" fromWordArt="0" anchor="t" anchorCtr="0" forceAA="0" compatLnSpc="1">
+                        <a:prstTxWarp prst="textNoShape">
+                          <a:avLst/>
+                        </a:prstTxWarp>
+                        <a:spAutoFit/>
+                      </wps:bodyPr>
+                    </wps:wsp>
+                  </a:graphicData>
+                </a:graphic>
+                <wp14:sizeRelH relativeFrom="margin">
+                  <wp14:pctWidth>0</wp14:pctWidth>
+                </wp14:sizeRelH>
+              </wp:anchor>
+            </w:drawing>
+          </mc:Choice>
+          <mc:Fallback>
+            <w:pict>
+              <v:shape w14:anchorId="66F28AB6" id="_x0000_s1039" type="#_x0000_t202" style="position:absolute;margin-left:0;margin-top:266.95pt;width:175.3pt;height:.05pt;z-index:251734016;visibility:visible;mso-wrap-style:square;mso-width-percent:0;mso-wrap-distance-left:9pt;mso-wrap-distance-top:0;mso-wrap-distance-right:9pt;mso-wrap-distance-bottom:0;mso-position-horizontal:left;mso-position-horizontal-relative:margin;mso-position-vertical:absolute;mso-position-vertical-relative:text;mso-width-percent:0;mso-width-relative:margin;v-text-anchor:top" o:gfxdata="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" stroked="f">
+                <v:textbox style="mso-fit-shape-to-text:t" inset="0,0,0,0">
+                  <w:txbxContent>
+                    <w:p>
+                      <w:pPr>
+                        <w:pStyle w:val="Caption"/>
+                        <w:rPr>
+                          <w:noProof/>
+                        </w:rPr>
+                      </w:pPr>
+                      <w:r>
+                        <w:t xml:space="preserve">Figure </w:t>
+                      </w:r>
+                      <w:r>
+                        <w:t>8</w:t>
+                      </w:r>
+                      <w:r>
+                        <w:t xml:space="preserve"> – </w:t>
+                      </w:r>
+                      <w:r>
+                        <w:t>Flowchart of drawboard() function</w:t>
+                      </w:r>
+                    </w:p>
+                  </w:txbxContent>
+                </v:textbox>
+                <w10:wrap type="topAndBottom" anchorx="margin"/>
+              </v:shape>
+            </w:pict>
+          </mc:Fallback>
+        </mc:AlternateContent>
+      </w:r>
+      <w:r>
+        <w:drawing>
+          <wp:inline distT="0" distB="0" distL="0" distR="0" wp14:anchorId="4DFB0041" wp14:editId="1B5F2CF7">
+            <wp:extent cx="4267200" cy="3356177"/>
+            <wp:effectExtent l="0" t="0" r="0" b="0"/>
+            <wp:docPr id="336486339" name="Picture 1" descr="A diagram of a process&#10;&#10;Description automatically generated"/>
+            <wp:cNvGraphicFramePr>
+              <a:graphicFrameLocks xmlns:a="http://schemas.openxmlformats.org/drawingml/2006/main" noChangeAspect="1"/>
+            </wp:cNvGraphicFramePr>
+            <a:graphic xmlns:a="http://schemas.openxmlformats.org/drawingml/2006/main">
+              <a:graphicData uri="http://schemas.openxmlformats.org/drawingml/2006/picture">
+                <pic:pic xmlns:pic="http://schemas.openxmlformats.org/drawingml/2006/picture">
+                  <pic:nvPicPr>
+                    <pic:cNvPr id="336486339" name="Picture 1" descr="A diagram of a process&#10;&#10;Description automatically generated"/>
+                    <pic:cNvPicPr/>
+                  </pic:nvPicPr>
+                  <pic:blipFill>
+                    <a:blip r:embed="rId19"/>
+                    <a:stretch>
+                      <a:fillRect/>
+                    </a:stretch>
+                  </pic:blipFill>
+                  <pic:spPr>
+                    <a:xfrm>
+                      <a:off x="0" y="0"/>
+                      <a:ext cx="4269912" cy="3358310"/>
+                    </a:xfrm>
+                    <a:prstGeom prst="rect">
+                      <a:avLst/>
+                    </a:prstGeom>
+                  </pic:spPr>
+                </pic:pic>
+              </a:graphicData>
+            </a:graphic>
+          </wp:inline>
+        </w:drawing>
+      </w:r>
+    </w:p>
+    <w:p>
+      <w:pPr>
+        <w:widowControl/>
+        <w:autoSpaceDE/>
+        <w:autoSpaceDN/>
+        <w:spacing w:after="160" w:line="259" w:lineRule="auto"/>
+      </w:pPr>
+      <w:r>
+        <w:br w:type="page"/>
+      </w:r>
+    </w:p>
+    <w:p>
+      <w:pPr>
+        <w:pStyle w:val="Heading3"/>
+        <w:jc w:val="center"/>
+        <w:rPr>
+          <w:color w:val="538135" w:themeColor="accent6" w:themeShade="BF"/>
+        </w:rPr>
+      </w:pPr>
+      <w:r>
+        <w:rPr>
+          <w:color w:val="538135" w:themeColor="accent6" w:themeShade="BF"/>
+        </w:rPr>
+        <w:lastRenderedPageBreak/>
+        <w:t>GUI Design</w:t>
+      </w:r>
+    </w:p>
+    <w:p>
+      <w:pPr>
+        <w:widowControl/>
+        <w:autoSpaceDE/>
+        <w:autoSpaceDN/>
+        <w:spacing w:after="160" w:line="259" w:lineRule="auto"/>
+      </w:pPr>
+      <w:r>
+        <w:rPr>
+          <w:noProof/>
+        </w:rPr>
+        <mc:AlternateContent>
+          <mc:Choice Requires="wps">
+            <w:drawing>
+              <wp:anchor distT="0" distB="0" distL="114300" distR="114300" simplePos="0" relativeHeight="251736064" behindDoc="0" locked="0" layoutInCell="1" allowOverlap="1" wp14:anchorId="567D3F51" wp14:editId="1DF2EFC7">
+                <wp:simplePos x="0" y="0"/>
+                <wp:positionH relativeFrom="page">
+                  <wp:posOffset>895985</wp:posOffset>
+                </wp:positionH>
+                <wp:positionV relativeFrom="paragraph">
+                  <wp:posOffset>33655</wp:posOffset>
+                </wp:positionV>
+                <wp:extent cx="5774055" cy="9525"/>
+                <wp:effectExtent l="635" t="1270" r="0" b="0"/>
+                <wp:wrapNone/>
+                <wp:docPr id="893322754" name="Rectangle 3"/>
+                <wp:cNvGraphicFramePr>
+                  <a:graphicFrameLocks xmlns:a="http://schemas.openxmlformats.org/drawingml/2006/main"/>
+                </wp:cNvGraphicFramePr>
+                <a:graphic xmlns:a="http://schemas.openxmlformats.org/drawingml/2006/main">
+                  <a:graphicData uri="http://schemas.microsoft.com/office/word/2010/wordprocessingShape">
+                    <wps:wsp>
+                      <wps:cNvSpPr>
+                        <a:spLocks noChangeArrowheads="1"/>
+                      </wps:cNvSpPr>
+                      <wps:spPr bwMode="auto">
+                        <a:xfrm>
+                          <a:off x="0" y="0"/>
+                          <a:ext cx="5774055" cy="9525"/>
+                        </a:xfrm>
+                        <a:prstGeom prst="rect">
+                          <a:avLst/>
+                        </a:prstGeom>
+                        <a:solidFill>
+                          <a:srgbClr val="538135"/>
+                        </a:solidFill>
+                        <a:ln>
+                          <a:noFill/>
+                        </a:ln>
+                        <a:extLst>
+                          <a:ext uri="{91240B29-F687-4F45-9708-019B960494DF}">
+                            <a14:hiddenLine xmlns:a14="http://schemas.microsoft.com/office/drawing/2010/main" w="9525">
+                              <a:solidFill>
+                                <a:srgbClr val="000000"/>
+                              </a:solidFill>
+                              <a:miter lim="800000"/>
+                              <a:headEnd/>
+                              <a:tailEnd/>
+                            </a14:hiddenLine>
+                          </a:ext>
+                        </a:extLst>
+                      </wps:spPr>
+                      <wps:bodyPr rot="0" vert="horz" wrap="square" lIns="91440" tIns="45720" rIns="91440" bIns="45720" anchor="t" anchorCtr="0" upright="1">
+                        <a:noAutofit/>
+                      </wps:bodyPr>
+                    </wps:wsp>
+                  </a:graphicData>
+                </a:graphic>
+                <wp14:sizeRelH relativeFrom="page">
+                  <wp14:pctWidth>0</wp14:pctWidth>
+                </wp14:sizeRelH>
+                <wp14:sizeRelV relativeFrom="page">
+                  <wp14:pctHeight>0</wp14:pctHeight>
+                </wp14:sizeRelV>
+              </wp:anchor>
+            </w:drawing>
+          </mc:Choice>
+          <mc:Fallback>
+            <w:pict>
+              <v:rect w14:anchorId="30143913" id="Rectangle 3" o:spid="_x0000_s1026" style="position:absolute;margin-left:70.55pt;margin-top:2.65pt;width:454.65pt;height:.75pt;z-index:251736064;visibility:visible;mso-wrap-style:square;mso-width-percent:0;mso-height-percent:0;mso-wrap-distance-left:9pt;mso-wrap-distance-top:0;mso-wrap-distance-right:9pt;mso-wrap-distance-bottom:0;mso-position-horizontal:absolute;mso-position-horizontal-relative:page;mso-position-vertical:absolute;mso-position-vertical-relative:text;mso-width-percent:0;mso-height-percent:0;mso-width-relative:page;mso-height-relative:page;v-text-anchor:top" o:gfxdata="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" fillcolor="#538135" stroked="f">
+                <w10:wrap anchorx="page"/>
+              </v:rect>
+            </w:pict>
+          </mc:Fallback>
+        </mc:AlternateContent>
+      </w:r>
+      <w:r>
+        <w:t>This subtopic does not need much explanation, this is the basic mock-up design on the GUI: the Play section, the Analysis Section and the Profile Section.</w:t>
+      </w:r>
+    </w:p>
+    <w:p>
+      <w:pPr>
+        <w:widowControl/>
+        <w:autoSpaceDE/>
+        <w:autoSpaceDN/>
+        <w:spacing w:after="160" w:line="259" w:lineRule="auto"/>
+      </w:pPr>
+    </w:p>
+    <w:p>
+      <w:pPr>
+        <w:widowControl/>
+        <w:autoSpaceDE/>
+        <w:autoSpaceDN/>
+        <w:spacing w:after="160" w:line="259" w:lineRule="auto"/>
+        <w:jc w:val="center"/>
+      </w:pPr>
+      <w:r>
+        <w:drawing>
+          <wp:anchor distT="0" distB="0" distL="114300" distR="114300" simplePos="0" relativeHeight="251741184" behindDoc="0" locked="0" layoutInCell="1" allowOverlap="1" wp14:anchorId="63BE5982" wp14:editId="01F41E3D">
+            <wp:simplePos x="0" y="0"/>
+            <wp:positionH relativeFrom="margin">
+              <wp:posOffset>609811</wp:posOffset>
+            </wp:positionH>
+            <wp:positionV relativeFrom="paragraph">
+              <wp:posOffset>3941233</wp:posOffset>
+            </wp:positionV>
+            <wp:extent cx="4579620" cy="3665220"/>
+            <wp:effectExtent l="0" t="0" r="0" b="0"/>
+            <wp:wrapThrough wrapText="bothSides">
+              <wp:wrapPolygon edited="0">
+                <wp:start x="0" y="0"/>
+                <wp:lineTo x="0" y="21443"/>
+                <wp:lineTo x="21474" y="21443"/>
+                <wp:lineTo x="21474" y="0"/>
+                <wp:lineTo x="0" y="0"/>
+              </wp:wrapPolygon>
+            </wp:wrapThrough>
+            <wp:docPr id="610893514" name="Picture 1"/>
+            <wp:cNvGraphicFramePr>
+              <a:graphicFrameLocks xmlns:a="http://schemas.openxmlformats.org/drawingml/2006/main" noChangeAspect="1"/>
+            </wp:cNvGraphicFramePr>
+            <a:graphic xmlns:a="http://schemas.openxmlformats.org/drawingml/2006/main">
+              <a:graphicData uri="http://schemas.openxmlformats.org/drawingml/2006/picture">
+                <pic:pic xmlns:pic="http://schemas.openxmlformats.org/drawingml/2006/picture">
+                  <pic:nvPicPr>
+                    <pic:cNvPr id="610893514" name="Picture 1"/>
+                    <pic:cNvPicPr/>
+                  </pic:nvPicPr>
+                  <pic:blipFill>
+                    <a:blip r:embed="rId20">
+                      <a:extLst>
+                        <a:ext uri="{28A0092B-C50C-407E-A947-70E740481C1C}">
+                          <a14:useLocalDpi xmlns:a14="http://schemas.microsoft.com/office/drawing/2010/main" val="0"/>
+                        </a:ext>
+                      </a:extLst>
+                    </a:blip>
+                    <a:stretch>
+                      <a:fillRect/>
+                    </a:stretch>
+                  </pic:blipFill>
+                  <pic:spPr>
+                    <a:xfrm>
+                      <a:off x="0" y="0"/>
+                      <a:ext cx="4579620" cy="3665220"/>
+                    </a:xfrm>
+                    <a:prstGeom prst="rect">
+                      <a:avLst/>
+                    </a:prstGeom>
+                  </pic:spPr>
+                </pic:pic>
+              </a:graphicData>
+            </a:graphic>
+            <wp14:sizeRelH relativeFrom="page">
+              <wp14:pctWidth>0</wp14:pctWidth>
+            </wp14:sizeRelH>
+            <wp14:sizeRelV relativeFrom="page">
+              <wp14:pctHeight>0</wp14:pctHeight>
+            </wp14:sizeRelV>
+          </wp:anchor>
+        </w:drawing>
+      </w:r>
+      <w:r>
+        <w:rPr>
+          <w:noProof/>
+        </w:rPr>
+        <mc:AlternateContent>
+          <mc:Choice Requires="wps">
+            <w:drawing>
+              <wp:anchor distT="0" distB="0" distL="114300" distR="114300" simplePos="0" relativeHeight="251738112" behindDoc="0" locked="0" layoutInCell="1" allowOverlap="1" wp14:anchorId="61276B39" wp14:editId="66C38197">
+                <wp:simplePos x="0" y="0"/>
+                <wp:positionH relativeFrom="margin">
+                  <wp:align>center</wp:align>
+                </wp:positionH>
+                <wp:positionV relativeFrom="paragraph">
+                  <wp:posOffset>3751580</wp:posOffset>
+                </wp:positionV>
+                <wp:extent cx="2226310" cy="635"/>
+                <wp:effectExtent l="0" t="0" r="2540" b="0"/>
+                <wp:wrapTopAndBottom/>
+                <wp:docPr id="1919583421" name="Text Box 1"/>
+                <wp:cNvGraphicFramePr/>
+                <a:graphic xmlns:a="http://schemas.openxmlformats.org/drawingml/2006/main">
+                  <a:graphicData uri="http://schemas.microsoft.com/office/word/2010/wordprocessingShape">
+                    <wps:wsp>
+                      <wps:cNvSpPr txBox="1"/>
+                      <wps:spPr>
+                        <a:xfrm>
+                          <a:off x="0" y="0"/>
+                          <a:ext cx="2226310" cy="635"/>
+                        </a:xfrm>
+                        <a:prstGeom prst="rect">
+                          <a:avLst/>
+                        </a:prstGeom>
+                        <a:solidFill>
+                          <a:prstClr val="white"/>
+                        </a:solidFill>
+                        <a:ln>
+                          <a:noFill/>
+                        </a:ln>
+                      </wps:spPr>
+                      <wps:txbx>
+                        <w:txbxContent>
+                          <w:p>
+                            <w:pPr>
+                              <w:pStyle w:val="Caption"/>
+                              <w:rPr>
+                                <w:noProof/>
+                              </w:rPr>
+                            </w:pPr>
+                            <w:r>
+                              <w:t>Figure 9 – Play Section of the GUI</w:t>
+                            </w:r>
+                          </w:p>
+                        </w:txbxContent>
+                      </wps:txbx>
+                      <wps:bodyPr rot="0" spcFirstLastPara="0" vertOverflow="overflow" horzOverflow="overflow" vert="horz" wrap="square" lIns="0" tIns="0" rIns="0" bIns="0" numCol="1" spcCol="0" rtlCol="0" fromWordArt="0" anchor="t" anchorCtr="0" forceAA="0" compatLnSpc="1">
+                        <a:prstTxWarp prst="textNoShape">
+                          <a:avLst/>
+                        </a:prstTxWarp>
+                        <a:spAutoFit/>
+                      </wps:bodyPr>
+                    </wps:wsp>
+                  </a:graphicData>
+                </a:graphic>
+                <wp14:sizeRelH relativeFrom="margin">
+                  <wp14:pctWidth>0</wp14:pctWidth>
+                </wp14:sizeRelH>
+              </wp:anchor>
+            </w:drawing>
+          </mc:Choice>
+          <mc:Fallback>
+            <w:pict>
+              <v:shape w14:anchorId="61276B39" id="_x0000_s1040" type="#_x0000_t202" style="position:absolute;left:0;text-align:left;margin-left:0;margin-top:295.4pt;width:175.3pt;height:.05pt;z-index:251738112;visibility:visible;mso-wrap-style:square;mso-width-percent:0;mso-wrap-distance-left:9pt;mso-wrap-distance-top:0;mso-wrap-distance-right:9pt;mso-wrap-distance-bottom:0;mso-position-horizontal:center;mso-position-horizontal-relative:margin;mso-position-vertical:absolute;mso-position-vertical-relative:text;mso-width-percent:0;mso-width-relative:margin;v-text-anchor:top" o:gfxdata="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" stroked="f">
+                <v:textbox style="mso-fit-shape-to-text:t" inset="0,0,0,0">
+                  <w:txbxContent>
+                    <w:p>
+                      <w:pPr>
+                        <w:pStyle w:val="Caption"/>
+                        <w:rPr>
+                          <w:noProof/>
+                        </w:rPr>
+                      </w:pPr>
+                      <w:r>
+                        <w:t>Figure 9 – Play Section of the GUI</w:t>
+                      </w:r>
+                    </w:p>
+                  </w:txbxContent>
+                </v:textbox>
+                <w10:wrap type="topAndBottom" anchorx="margin"/>
+              </v:shape>
+            </w:pict>
+          </mc:Fallback>
+        </mc:AlternateContent>
+      </w:r>
+      <w:r>
+        <w:drawing>
+          <wp:inline distT="0" distB="0" distL="0" distR="0" wp14:anchorId="56B3D7E4" wp14:editId="4C6E2BF4">
+            <wp:extent cx="4587638" cy="3711262"/>
+            <wp:effectExtent l="0" t="0" r="3810" b="3810"/>
+            <wp:docPr id="1829702766" name="Picture 1" descr="A screenshot of a game&#10;&#10;Description automatically generated"/>
+            <wp:cNvGraphicFramePr>
+              <a:graphicFrameLocks xmlns:a="http://schemas.openxmlformats.org/drawingml/2006/main" noChangeAspect="1"/>
+            </wp:cNvGraphicFramePr>
+            <a:graphic xmlns:a="http://schemas.openxmlformats.org/drawingml/2006/main">
+              <a:graphicData uri="http://schemas.openxmlformats.org/drawingml/2006/picture">
+                <pic:pic xmlns:pic="http://schemas.openxmlformats.org/drawingml/2006/picture">
+                  <pic:nvPicPr>
+                    <pic:cNvPr id="1829702766" name="Picture 1" descr="A screenshot of a game&#10;&#10;Description automatically generated"/>
+                    <pic:cNvPicPr/>
+                  </pic:nvPicPr>
+                  <pic:blipFill>
+                    <a:blip r:embed="rId21"/>
+                    <a:stretch>
+                      <a:fillRect/>
+                    </a:stretch>
+                  </pic:blipFill>
+                  <pic:spPr>
+                    <a:xfrm>
+                      <a:off x="0" y="0"/>
+                      <a:ext cx="4587638" cy="3711262"/>
+                    </a:xfrm>
+                    <a:prstGeom prst="rect">
+                      <a:avLst/>
+                    </a:prstGeom>
+                  </pic:spPr>
+                </pic:pic>
+              </a:graphicData>
+            </a:graphic>
+          </wp:inline>
+        </w:drawing>
+      </w:r>
+    </w:p>
+    <w:p/>
+    <w:p/>
+    <w:p/>
+    <w:p/>
+    <w:p/>
+    <w:p/>
+    <w:p>
+      <w:pPr>
+        <w:widowControl/>
+        <w:autoSpaceDE/>
+        <w:autoSpaceDN/>
+        <w:spacing w:after="160" w:line="259" w:lineRule="auto"/>
+        <w:jc w:val="center"/>
+      </w:pPr>
+    </w:p>
     <w:p/>
     <w:p/>
     <w:p/>
@@ -6301,11 +7407,381 @@
     <w:p/>
     <w:p/>
     <w:p/>
-    <w:p/>
-    <w:p>
-      <w:r>
-        <w:br/>
-      </w:r>
+    <w:p>
+      <w:r>
+        <w:rPr>
+          <w:noProof/>
+        </w:rPr>
+        <mc:AlternateContent>
+          <mc:Choice Requires="wps">
+            <w:drawing>
+              <wp:anchor distT="0" distB="0" distL="114300" distR="114300" simplePos="0" relativeHeight="251740160" behindDoc="0" locked="0" layoutInCell="1" allowOverlap="1" wp14:anchorId="592FAB48" wp14:editId="22C9C798">
+                <wp:simplePos x="0" y="0"/>
+                <wp:positionH relativeFrom="margin">
+                  <wp:align>center</wp:align>
+                </wp:positionH>
+                <wp:positionV relativeFrom="paragraph">
+                  <wp:posOffset>790152</wp:posOffset>
+                </wp:positionV>
+                <wp:extent cx="2226310" cy="635"/>
+                <wp:effectExtent l="0" t="0" r="2540" b="0"/>
+                <wp:wrapTopAndBottom/>
+                <wp:docPr id="1904674620" name="Text Box 1"/>
+                <wp:cNvGraphicFramePr/>
+                <a:graphic xmlns:a="http://schemas.openxmlformats.org/drawingml/2006/main">
+                  <a:graphicData uri="http://schemas.microsoft.com/office/word/2010/wordprocessingShape">
+                    <wps:wsp>
+                      <wps:cNvSpPr txBox="1"/>
+                      <wps:spPr>
+                        <a:xfrm>
+                          <a:off x="0" y="0"/>
+                          <a:ext cx="2226310" cy="635"/>
+                        </a:xfrm>
+                        <a:prstGeom prst="rect">
+                          <a:avLst/>
+                        </a:prstGeom>
+                        <a:solidFill>
+                          <a:prstClr val="white"/>
+                        </a:solidFill>
+                        <a:ln>
+                          <a:noFill/>
+                        </a:ln>
+                      </wps:spPr>
+                      <wps:txbx>
+                        <w:txbxContent>
+                          <w:p>
+                            <w:pPr>
+                              <w:pStyle w:val="Caption"/>
+                              <w:rPr>
+                                <w:noProof/>
+                              </w:rPr>
+                            </w:pPr>
+                            <w:r>
+                              <w:t xml:space="preserve">Figure </w:t>
+                            </w:r>
+                            <w:r>
+                              <w:t>10</w:t>
+                            </w:r>
+                            <w:r>
+                              <w:t xml:space="preserve"> – </w:t>
+                            </w:r>
+                            <w:r>
+                              <w:t xml:space="preserve">Analysis </w:t>
+                            </w:r>
+                            <w:r>
+                              <w:t xml:space="preserve"> Section</w:t>
+                            </w:r>
+                            <w:r>
+                              <w:t xml:space="preserve"> </w:t>
+                            </w:r>
+                            <w:r>
+                              <w:t>of the GUI</w:t>
+                            </w:r>
+                          </w:p>
+                        </w:txbxContent>
+                      </wps:txbx>
+                      <wps:bodyPr rot="0" spcFirstLastPara="0" vertOverflow="overflow" horzOverflow="overflow" vert="horz" wrap="square" lIns="0" tIns="0" rIns="0" bIns="0" numCol="1" spcCol="0" rtlCol="0" fromWordArt="0" anchor="t" anchorCtr="0" forceAA="0" compatLnSpc="1">
+                        <a:prstTxWarp prst="textNoShape">
+                          <a:avLst/>
+                        </a:prstTxWarp>
+                        <a:spAutoFit/>
+                      </wps:bodyPr>
+                    </wps:wsp>
+                  </a:graphicData>
+                </a:graphic>
+                <wp14:sizeRelH relativeFrom="margin">
+                  <wp14:pctWidth>0</wp14:pctWidth>
+                </wp14:sizeRelH>
+              </wp:anchor>
+            </w:drawing>
+          </mc:Choice>
+          <mc:Fallback>
+            <w:pict>
+              <v:shape w14:anchorId="592FAB48" id="_x0000_s1041" type="#_x0000_t202" style="position:absolute;margin-left:0;margin-top:62.2pt;width:175.3pt;height:.05pt;z-index:251740160;visibility:visible;mso-wrap-style:square;mso-width-percent:0;mso-wrap-distance-left:9pt;mso-wrap-distance-top:0;mso-wrap-distance-right:9pt;mso-wrap-distance-bottom:0;mso-position-horizontal:center;mso-position-horizontal-relative:margin;mso-position-vertical:absolute;mso-position-vertical-relative:text;mso-width-percent:0;mso-width-relative:margin;v-text-anchor:top" o:gfxdata="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" stroked="f">
+                <v:textbox style="mso-fit-shape-to-text:t" inset="0,0,0,0">
+                  <w:txbxContent>
+                    <w:p>
+                      <w:pPr>
+                        <w:pStyle w:val="Caption"/>
+                        <w:rPr>
+                          <w:noProof/>
+                        </w:rPr>
+                      </w:pPr>
+                      <w:r>
+                        <w:t xml:space="preserve">Figure </w:t>
+                      </w:r>
+                      <w:r>
+                        <w:t>10</w:t>
+                      </w:r>
+                      <w:r>
+                        <w:t xml:space="preserve"> – </w:t>
+                      </w:r>
+                      <w:r>
+                        <w:t xml:space="preserve">Analysis </w:t>
+                      </w:r>
+                      <w:r>
+                        <w:t xml:space="preserve"> Section</w:t>
+                      </w:r>
+                      <w:r>
+                        <w:t xml:space="preserve"> </w:t>
+                      </w:r>
+                      <w:r>
+                        <w:t>of the GUI</w:t>
+                      </w:r>
+                    </w:p>
+                  </w:txbxContent>
+                </v:textbox>
+                <w10:wrap type="topAndBottom" anchorx="margin"/>
+              </v:shape>
+            </w:pict>
+          </mc:Fallback>
+        </mc:AlternateContent>
+      </w:r>
+    </w:p>
+    <w:p>
+      <w:pPr>
+        <w:jc w:val="center"/>
+      </w:pPr>
+      <w:r>
+        <w:rPr>
+          <w:noProof/>
+        </w:rPr>
+        <w:lastRenderedPageBreak/>
+        <mc:AlternateContent>
+          <mc:Choice Requires="wps">
+            <w:drawing>
+              <wp:anchor distT="0" distB="0" distL="114300" distR="114300" simplePos="0" relativeHeight="251743232" behindDoc="0" locked="0" layoutInCell="1" allowOverlap="1" wp14:anchorId="18515E6D" wp14:editId="77DFC00B">
+                <wp:simplePos x="0" y="0"/>
+                <wp:positionH relativeFrom="margin">
+                  <wp:align>center</wp:align>
+                </wp:positionH>
+                <wp:positionV relativeFrom="paragraph">
+                  <wp:posOffset>2769870</wp:posOffset>
+                </wp:positionV>
+                <wp:extent cx="2226310" cy="635"/>
+                <wp:effectExtent l="0" t="0" r="2540" b="0"/>
+                <wp:wrapTopAndBottom/>
+                <wp:docPr id="1759000150" name="Text Box 1"/>
+                <wp:cNvGraphicFramePr/>
+                <a:graphic xmlns:a="http://schemas.openxmlformats.org/drawingml/2006/main">
+                  <a:graphicData uri="http://schemas.microsoft.com/office/word/2010/wordprocessingShape">
+                    <wps:wsp>
+                      <wps:cNvSpPr txBox="1"/>
+                      <wps:spPr>
+                        <a:xfrm>
+                          <a:off x="0" y="0"/>
+                          <a:ext cx="2226310" cy="635"/>
+                        </a:xfrm>
+                        <a:prstGeom prst="rect">
+                          <a:avLst/>
+                        </a:prstGeom>
+                        <a:solidFill>
+                          <a:prstClr val="white"/>
+                        </a:solidFill>
+                        <a:ln>
+                          <a:noFill/>
+                        </a:ln>
+                      </wps:spPr>
+                      <wps:txbx>
+                        <w:txbxContent>
+                          <w:p>
+                            <w:pPr>
+                              <w:pStyle w:val="Caption"/>
+                              <w:rPr>
+                                <w:noProof/>
+                              </w:rPr>
+                            </w:pPr>
+                            <w:r>
+                              <w:t>Figure 1</w:t>
+                            </w:r>
+                            <w:r>
+                              <w:t>1</w:t>
+                            </w:r>
+                            <w:r>
+                              <w:t xml:space="preserve"> – </w:t>
+                            </w:r>
+                            <w:r>
+                              <w:t>Profile</w:t>
+                            </w:r>
+                            <w:r>
+                              <w:t xml:space="preserve">  Section of the GUI</w:t>
+                            </w:r>
+                          </w:p>
+                        </w:txbxContent>
+                      </wps:txbx>
+                      <wps:bodyPr rot="0" spcFirstLastPara="0" vertOverflow="overflow" horzOverflow="overflow" vert="horz" wrap="square" lIns="0" tIns="0" rIns="0" bIns="0" numCol="1" spcCol="0" rtlCol="0" fromWordArt="0" anchor="t" anchorCtr="0" forceAA="0" compatLnSpc="1">
+                        <a:prstTxWarp prst="textNoShape">
+                          <a:avLst/>
+                        </a:prstTxWarp>
+                        <a:spAutoFit/>
+                      </wps:bodyPr>
+                    </wps:wsp>
+                  </a:graphicData>
+                </a:graphic>
+                <wp14:sizeRelH relativeFrom="margin">
+                  <wp14:pctWidth>0</wp14:pctWidth>
+                </wp14:sizeRelH>
+              </wp:anchor>
+            </w:drawing>
+          </mc:Choice>
+          <mc:Fallback>
+            <w:pict>
+              <v:shape w14:anchorId="18515E6D" id="_x0000_s1042" type="#_x0000_t202" style="position:absolute;left:0;text-align:left;margin-left:0;margin-top:218.1pt;width:175.3pt;height:.05pt;z-index:251743232;visibility:visible;mso-wrap-style:square;mso-width-percent:0;mso-wrap-distance-left:9pt;mso-wrap-distance-top:0;mso-wrap-distance-right:9pt;mso-wrap-distance-bottom:0;mso-position-horizontal:center;mso-position-horizontal-relative:margin;mso-position-vertical:absolute;mso-position-vertical-relative:text;mso-width-percent:0;mso-width-relative:margin;v-text-anchor:top" o:gfxdata="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" stroked="f">
+                <v:textbox style="mso-fit-shape-to-text:t" inset="0,0,0,0">
+                  <w:txbxContent>
+                    <w:p>
+                      <w:pPr>
+                        <w:pStyle w:val="Caption"/>
+                        <w:rPr>
+                          <w:noProof/>
+                        </w:rPr>
+                      </w:pPr>
+                      <w:r>
+                        <w:t>Figure 1</w:t>
+                      </w:r>
+                      <w:r>
+                        <w:t>1</w:t>
+                      </w:r>
+                      <w:r>
+                        <w:t xml:space="preserve"> – </w:t>
+                      </w:r>
+                      <w:r>
+                        <w:t>Profile</w:t>
+                      </w:r>
+                      <w:r>
+                        <w:t xml:space="preserve">  Section of the GUI</w:t>
+                      </w:r>
+                    </w:p>
+                  </w:txbxContent>
+                </v:textbox>
+                <w10:wrap type="topAndBottom" anchorx="margin"/>
+              </v:shape>
+            </w:pict>
+          </mc:Fallback>
+        </mc:AlternateContent>
+      </w:r>
+      <w:r>
+        <w:drawing>
+          <wp:inline distT="0" distB="0" distL="0" distR="0" wp14:anchorId="5812D77B" wp14:editId="3BFACF70">
+            <wp:extent cx="4351397" cy="2720576"/>
+            <wp:effectExtent l="0" t="0" r="0" b="3810"/>
+            <wp:docPr id="1931252392" name="Picture 1"/>
+            <wp:cNvGraphicFramePr>
+              <a:graphicFrameLocks xmlns:a="http://schemas.openxmlformats.org/drawingml/2006/main" noChangeAspect="1"/>
+            </wp:cNvGraphicFramePr>
+            <a:graphic xmlns:a="http://schemas.openxmlformats.org/drawingml/2006/main">
+              <a:graphicData uri="http://schemas.openxmlformats.org/drawingml/2006/picture">
+                <pic:pic xmlns:pic="http://schemas.openxmlformats.org/drawingml/2006/picture">
+                  <pic:nvPicPr>
+                    <pic:cNvPr id="1931252392" name=""/>
+                    <pic:cNvPicPr/>
+                  </pic:nvPicPr>
+                  <pic:blipFill>
+                    <a:blip r:embed="rId22"/>
+                    <a:stretch>
+                      <a:fillRect/>
+                    </a:stretch>
+                  </pic:blipFill>
+                  <pic:spPr>
+                    <a:xfrm>
+                      <a:off x="0" y="0"/>
+                      <a:ext cx="4351397" cy="2720576"/>
+                    </a:xfrm>
+                    <a:prstGeom prst="rect">
+                      <a:avLst/>
+                    </a:prstGeom>
+                  </pic:spPr>
+                </pic:pic>
+              </a:graphicData>
+            </a:graphic>
+          </wp:inline>
+        </w:drawing>
+      </w:r>
+    </w:p>
+    <w:p>
+      <w:pPr>
+        <w:jc w:val="center"/>
+      </w:pPr>
+    </w:p>
+    <w:p>
+      <w:pPr>
+        <w:jc w:val="center"/>
+      </w:pPr>
+    </w:p>
+    <w:p>
+      <w:pPr>
+        <w:jc w:val="center"/>
+      </w:pPr>
+    </w:p>
+    <w:p>
+      <w:pPr>
+        <w:jc w:val="center"/>
+      </w:pPr>
+    </w:p>
+    <w:p>
+      <w:pPr>
+        <w:jc w:val="center"/>
+      </w:pPr>
+    </w:p>
+    <w:p>
+      <w:pPr>
+        <w:jc w:val="center"/>
+      </w:pPr>
+    </w:p>
+    <w:p>
+      <w:pPr>
+        <w:jc w:val="center"/>
+      </w:pPr>
+    </w:p>
+    <w:p>
+      <w:pPr>
+        <w:jc w:val="center"/>
+      </w:pPr>
+    </w:p>
+    <w:p>
+      <w:pPr>
+        <w:jc w:val="center"/>
+      </w:pPr>
+    </w:p>
+    <w:p>
+      <w:pPr>
+        <w:jc w:val="center"/>
+      </w:pPr>
+    </w:p>
+    <w:p>
+      <w:pPr>
+        <w:jc w:val="center"/>
+      </w:pPr>
+    </w:p>
+    <w:p>
+      <w:pPr>
+        <w:jc w:val="center"/>
+      </w:pPr>
+    </w:p>
+    <w:p>
+      <w:pPr>
+        <w:jc w:val="center"/>
+      </w:pPr>
+    </w:p>
+    <w:p>
+      <w:pPr>
+        <w:jc w:val="center"/>
+      </w:pPr>
+    </w:p>
+    <w:p>
+      <w:pPr>
+        <w:jc w:val="center"/>
+      </w:pPr>
+    </w:p>
+    <w:p>
+      <w:pPr>
+        <w:jc w:val="center"/>
+      </w:pPr>
+    </w:p>
+    <w:p>
+      <w:pPr>
+        <w:jc w:val="center"/>
+      </w:pPr>
     </w:p>
     <w:bookmarkStart w:id="15" w:name="_Toc161315177" w:displacedByCustomXml="next"/>
     <w:sdt>
@@ -6507,6 +7983,44 @@
     </w:sectPr>
   </w:body>
 </w:document>
+</file>
+
+<file path=word/endnotes.xml><?xml version="1.0" encoding="utf-8"?>
+<w:endnotes xmlns:wpc="http://schemas.microsoft.com/office/word/2010/wordprocessingCanvas" xmlns:cx="http://schemas.microsoft.com/office/drawing/2014/chartex" xmlns:cx1="http://schemas.microsoft.com/office/drawing/2015/9/8/chartex" xmlns:cx2="http://schemas.microsoft.com/office/drawing/2015/10/21/chartex" xmlns:cx3="http://schemas.microsoft.com/office/drawing/2016/5/9/chartex" xmlns:cx4="http://schemas.microsoft.com/office/drawing/2016/5/10/chartex" xmlns:cx5="http://schemas.microsoft.com/office/drawing/2016/5/11/chartex" xmlns:cx6="http://schemas.microsoft.com/office/drawing/2016/5/12/chartex" xmlns:cx7="http://schemas.microsoft.com/office/drawing/2016/5/13/chartex" xmlns:cx8="http://schemas.microsoft.com/office/drawing/2016/5/14/chartex" xmlns:mc="http://schemas.openxmlformats.org/markup-compatibility/2006" xmlns:aink="http://schemas.microsoft.com/office/drawing/2016/ink" xmlns:am3d="http://schemas.microsoft.com/office/drawing/2017/model3d" xmlns:o="urn:schemas-microsoft-com:office:office" xmlns:oel="http://schemas.microsoft.com/office/2019/extlst" xmlns:r="http://schemas.openxmlformats.org/officeDocument/2006/relationships" xmlns:m="http://schemas.openxmlformats.org/officeDocument/2006/math" xmlns:v="urn:schemas-microsoft-com:vml" xmlns:wp14="http://schemas.microsoft.com/office/word/2010/wordprocessingDrawing" xmlns:wp="http://schemas.openxmlformats.org/drawingml/2006/wordprocessingDrawing" xmlns:w10="urn:schemas-microsoft-com:office:word" xmlns:w="http://schemas.openxmlformats.org/wordprocessingml/2006/main" xmlns:w14="http://schemas.microsoft.com/office/word/2010/wordml" xmlns:w15="http://schemas.microsoft.com/office/word/2012/wordml" xmlns:w16cex="http://schemas.microsoft.com/office/word/2018/wordml/cex" xmlns:w16cid="http://schemas.microsoft.com/office/word/2016/wordml/cid" xmlns:w16="http://schemas.microsoft.com/office/word/2018/wordml" xmlns:w16sdtdh="http://schemas.microsoft.com/office/word/2020/wordml/sdtdatahash" xmlns:w16se="http://schemas.microsoft.com/office/word/2015/wordml/symex" xmlns:wpg="http://schemas.microsoft.com/office/word/2010/wordprocessingGroup" xmlns:wpi="http://schemas.microsoft.com/office/word/2010/wordprocessingInk" xmlns:wne="http://schemas.microsoft.com/office/word/2006/wordml" xmlns:wps="http://schemas.microsoft.com/office/word/2010/wordprocessingShape" mc:Ignorable="w14 w15 w16se w16cid w16 w16cex w16sdtdh wp14">
+  <w:endnote w:type="separator" w:id="-1">
+    <w:p>
+      <w:r>
+        <w:separator/>
+      </w:r>
+    </w:p>
+  </w:endnote>
+  <w:endnote w:type="continuationSeparator" w:id="0">
+    <w:p>
+      <w:r>
+        <w:continuationSeparator/>
+      </w:r>
+    </w:p>
+  </w:endnote>
+</w:endnotes>
+</file>
+
+<file path=word/footnotes.xml><?xml version="1.0" encoding="utf-8"?>
+<w:footnotes xmlns:wpc="http://schemas.microsoft.com/office/word/2010/wordprocessingCanvas" xmlns:cx="http://schemas.microsoft.com/office/drawing/2014/chartex" xmlns:cx1="http://schemas.microsoft.com/office/drawing/2015/9/8/chartex" xmlns:cx2="http://schemas.microsoft.com/office/drawing/2015/10/21/chartex" xmlns:cx3="http://schemas.microsoft.com/office/drawing/2016/5/9/chartex" xmlns:cx4="http://schemas.microsoft.com/office/drawing/2016/5/10/chartex" xmlns:cx5="http://schemas.microsoft.com/office/drawing/2016/5/11/chartex" xmlns:cx6="http://schemas.microsoft.com/office/drawing/2016/5/12/chartex" xmlns:cx7="http://schemas.microsoft.com/office/drawing/2016/5/13/chartex" xmlns:cx8="http://schemas.microsoft.com/office/drawing/2016/5/14/chartex" xmlns:mc="http://schemas.openxmlformats.org/markup-compatibility/2006" xmlns:aink="http://schemas.microsoft.com/office/drawing/2016/ink" xmlns:am3d="http://schemas.microsoft.com/office/drawing/2017/model3d" xmlns:o="urn:schemas-microsoft-com:office:office" xmlns:oel="http://schemas.microsoft.com/office/2019/extlst" xmlns:r="http://schemas.openxmlformats.org/officeDocument/2006/relationships" xmlns:m="http://schemas.openxmlformats.org/officeDocument/2006/math" xmlns:v="urn:schemas-microsoft-com:vml" xmlns:wp14="http://schemas.microsoft.com/office/word/2010/wordprocessingDrawing" xmlns:wp="http://schemas.openxmlformats.org/drawingml/2006/wordprocessingDrawing" xmlns:w10="urn:schemas-microsoft-com:office:word" xmlns:w="http://schemas.openxmlformats.org/wordprocessingml/2006/main" xmlns:w14="http://schemas.microsoft.com/office/word/2010/wordml" xmlns:w15="http://schemas.microsoft.com/office/word/2012/wordml" xmlns:w16cex="http://schemas.microsoft.com/office/word/2018/wordml/cex" xmlns:w16cid="http://schemas.microsoft.com/office/word/2016/wordml/cid" xmlns:w16="http://schemas.microsoft.com/office/word/2018/wordml" xmlns:w16sdtdh="http://schemas.microsoft.com/office/word/2020/wordml/sdtdatahash" xmlns:w16se="http://schemas.microsoft.com/office/word/2015/wordml/symex" xmlns:wpg="http://schemas.microsoft.com/office/word/2010/wordprocessingGroup" xmlns:wpi="http://schemas.microsoft.com/office/word/2010/wordprocessingInk" xmlns:wne="http://schemas.microsoft.com/office/word/2006/wordml" xmlns:wps="http://schemas.microsoft.com/office/word/2010/wordprocessingShape" mc:Ignorable="w14 w15 w16se w16cid w16 w16cex w16sdtdh wp14">
+  <w:footnote w:type="separator" w:id="-1">
+    <w:p>
+      <w:r>
+        <w:separator/>
+      </w:r>
+    </w:p>
+  </w:footnote>
+  <w:footnote w:type="continuationSeparator" w:id="0">
+    <w:p>
+      <w:r>
+        <w:continuationSeparator/>
+      </w:r>
+    </w:p>
+  </w:footnote>
+</w:footnotes>
 </file>
 
 <file path=word/numbering.xml><?xml version="1.0" encoding="utf-8"?>
@@ -7030,7 +8544,7 @@
   <w:style w:type="paragraph" w:default="1" w:styleId="Normal">
     <w:name w:val="Normal"/>
     <w:qFormat/>
-    <w:rsid w:val="00E31601"/>
+    <w:rsid w:val="00280392"/>
     <w:pPr>
       <w:widowControl w:val="0"/>
       <w:autoSpaceDE w:val="0"/>
@@ -7133,7 +8647,6 @@
   <w:style w:type="character" w:default="1" w:styleId="DefaultParagraphFont">
     <w:name w:val="Default Paragraph Font"/>
     <w:uiPriority w:val="1"/>
-    <w:semiHidden/>
     <w:unhideWhenUsed/>
   </w:style>
   <w:style w:type="table" w:default="1" w:styleId="TableNormal">
@@ -7515,6 +9028,58 @@
       <w:i/>
       <w:iCs/>
       <w:color w:val="2F5496" w:themeColor="accent1" w:themeShade="BF"/>
+      <w:kern w:val="0"/>
+      <w14:ligatures w14:val="none"/>
+    </w:rPr>
+  </w:style>
+  <w:style w:type="paragraph" w:styleId="Header">
+    <w:name w:val="header"/>
+    <w:basedOn w:val="Normal"/>
+    <w:link w:val="HeaderChar"/>
+    <w:uiPriority w:val="99"/>
+    <w:unhideWhenUsed/>
+    <w:rsid w:val="003E42E7"/>
+    <w:pPr>
+      <w:tabs>
+        <w:tab w:val="center" w:pos="4513"/>
+        <w:tab w:val="right" w:pos="9026"/>
+      </w:tabs>
+    </w:pPr>
+  </w:style>
+  <w:style w:type="character" w:customStyle="1" w:styleId="HeaderChar">
+    <w:name w:val="Header Char"/>
+    <w:basedOn w:val="DefaultParagraphFont"/>
+    <w:link w:val="Header"/>
+    <w:uiPriority w:val="99"/>
+    <w:rsid w:val="003E42E7"/>
+    <w:rPr>
+      <w:rFonts w:ascii="Calibri" w:eastAsia="Calibri" w:hAnsi="Calibri" w:cs="Calibri"/>
+      <w:kern w:val="0"/>
+      <w14:ligatures w14:val="none"/>
+    </w:rPr>
+  </w:style>
+  <w:style w:type="paragraph" w:styleId="Footer">
+    <w:name w:val="footer"/>
+    <w:basedOn w:val="Normal"/>
+    <w:link w:val="FooterChar"/>
+    <w:uiPriority w:val="99"/>
+    <w:unhideWhenUsed/>
+    <w:rsid w:val="003E42E7"/>
+    <w:pPr>
+      <w:tabs>
+        <w:tab w:val="center" w:pos="4513"/>
+        <w:tab w:val="right" w:pos="9026"/>
+      </w:tabs>
+    </w:pPr>
+  </w:style>
+  <w:style w:type="character" w:customStyle="1" w:styleId="FooterChar">
+    <w:name w:val="Footer Char"/>
+    <w:basedOn w:val="DefaultParagraphFont"/>
+    <w:link w:val="Footer"/>
+    <w:uiPriority w:val="99"/>
+    <w:rsid w:val="003E42E7"/>
+    <w:rPr>
+      <w:rFonts w:ascii="Calibri" w:eastAsia="Calibri" w:hAnsi="Calibri" w:cs="Calibri"/>
       <w:kern w:val="0"/>
       <w14:ligatures w14:val="none"/>
     </w:rPr>

</xml_diff>